<commit_message>
added gender proove, better display of similarity
</commit_message>
<xml_diff>
--- a/Doku/Aufteilung.docx
+++ b/Doku/Aufteilung.docx
@@ -2454,6 +2454,75 @@
           <w:lang w:eastAsia="de-CH"/>
         </w:rPr>
       </w:pPr>
+      <w:r>
+        <w:rPr>
+          <w:rFonts w:ascii="Bitstream Vera Sans Mono" w:eastAsia="Times New Roman" w:hAnsi="Bitstream Vera Sans Mono" w:cs="Courier New"/>
+          <w:color w:val="C0C0C0"/>
+          <w:sz w:val="20"/>
+          <w:szCs w:val="20"/>
+          <w:lang w:eastAsia="de-CH"/>
+        </w:rPr>
+        <w:t xml:space="preserve">    </w:t>
+      </w:r>
+      <w:r>
+        <w:rPr>
+          <w:rFonts w:ascii="Bitstream Vera Sans Mono" w:eastAsia="Times New Roman" w:hAnsi="Bitstream Vera Sans Mono" w:cs="Courier New"/>
+          <w:color w:val="008000"/>
+          <w:sz w:val="20"/>
+          <w:szCs w:val="20"/>
+          <w:lang w:eastAsia="de-CH"/>
+        </w:rPr>
+        <w:t>//</w:t>
+      </w:r>
+      <w:r>
+        <w:rPr>
+          <w:rFonts w:ascii="Bitstream Vera Sans Mono" w:eastAsia="Times New Roman" w:hAnsi="Bitstream Vera Sans Mono" w:cs="Courier New"/>
+          <w:color w:val="C0C0C0"/>
+          <w:sz w:val="20"/>
+          <w:szCs w:val="20"/>
+          <w:lang w:eastAsia="de-CH"/>
+        </w:rPr>
+        <w:t xml:space="preserve"> </w:t>
+      </w:r>
+      <w:r>
+        <w:rPr>
+          <w:rFonts w:ascii="Bitstream Vera Sans Mono" w:eastAsia="Times New Roman" w:hAnsi="Bitstream Vera Sans Mono" w:cs="Courier New"/>
+          <w:color w:val="008000"/>
+          <w:sz w:val="20"/>
+          <w:szCs w:val="20"/>
+          <w:lang w:eastAsia="de-CH"/>
+        </w:rPr>
+        <w:t>Seitenwandschwerpunkt finden</w:t>
+      </w:r>
+    </w:p>
+    <w:p>
+      <w:pPr>
+        <w:tabs>
+          <w:tab w:val="left" w:pos="916"/>
+          <w:tab w:val="left" w:pos="1832"/>
+          <w:tab w:val="left" w:pos="2748"/>
+          <w:tab w:val="left" w:pos="3664"/>
+          <w:tab w:val="left" w:pos="4580"/>
+          <w:tab w:val="left" w:pos="5496"/>
+          <w:tab w:val="left" w:pos="6412"/>
+          <w:tab w:val="left" w:pos="7328"/>
+          <w:tab w:val="left" w:pos="8244"/>
+          <w:tab w:val="left" w:pos="9160"/>
+          <w:tab w:val="left" w:pos="10076"/>
+          <w:tab w:val="left" w:pos="10992"/>
+          <w:tab w:val="left" w:pos="11908"/>
+          <w:tab w:val="left" w:pos="12824"/>
+          <w:tab w:val="left" w:pos="13740"/>
+          <w:tab w:val="left" w:pos="14656"/>
+        </w:tabs>
+        <w:spacing w:after="0" w:line="240" w:lineRule="auto"/>
+        <w:rPr>
+          <w:rFonts w:ascii="Bitstream Vera Sans Mono" w:eastAsia="Times New Roman" w:hAnsi="Bitstream Vera Sans Mono" w:cs="Courier New"/>
+          <w:sz w:val="20"/>
+          <w:szCs w:val="20"/>
+          <w:lang w:eastAsia="de-CH"/>
+        </w:rPr>
+      </w:pPr>
       <w:commentRangeStart w:id="3"/>
       <w:r>
         <w:rPr>
@@ -2493,7 +2562,7 @@
           <w:szCs w:val="20"/>
           <w:lang w:eastAsia="de-CH"/>
         </w:rPr>
-        <w:t>Seitenwandschwerpunkt finden</w:t>
+        <w:t>Seitenwände evtl. vor matchShape zuerst glätten</w:t>
       </w:r>
       <w:commentRangeEnd w:id="3"/>
       <w:r>
@@ -2526,11 +2595,73 @@
         <w:spacing w:after="0" w:line="240" w:lineRule="auto"/>
         <w:rPr>
           <w:rFonts w:ascii="Bitstream Vera Sans Mono" w:eastAsia="Times New Roman" w:hAnsi="Bitstream Vera Sans Mono" w:cs="Courier New"/>
-          <w:sz w:val="20"/>
-          <w:szCs w:val="20"/>
-          <w:lang w:eastAsia="de-CH"/>
-        </w:rPr>
-      </w:pPr>
+          <w:color w:val="008000"/>
+          <w:sz w:val="20"/>
+          <w:szCs w:val="20"/>
+          <w:lang w:eastAsia="de-CH"/>
+        </w:rPr>
+      </w:pPr>
+    </w:p>
+    <w:p>
+      <w:pPr>
+        <w:tabs>
+          <w:tab w:val="left" w:pos="916"/>
+          <w:tab w:val="left" w:pos="1832"/>
+          <w:tab w:val="left" w:pos="2748"/>
+          <w:tab w:val="left" w:pos="3664"/>
+          <w:tab w:val="left" w:pos="4580"/>
+          <w:tab w:val="left" w:pos="5496"/>
+          <w:tab w:val="left" w:pos="6412"/>
+          <w:tab w:val="left" w:pos="7328"/>
+          <w:tab w:val="left" w:pos="8244"/>
+          <w:tab w:val="left" w:pos="9160"/>
+          <w:tab w:val="left" w:pos="10076"/>
+          <w:tab w:val="left" w:pos="10992"/>
+          <w:tab w:val="left" w:pos="11908"/>
+          <w:tab w:val="left" w:pos="12824"/>
+          <w:tab w:val="left" w:pos="13740"/>
+          <w:tab w:val="left" w:pos="14656"/>
+        </w:tabs>
+        <w:spacing w:after="0" w:line="240" w:lineRule="auto"/>
+        <w:rPr>
+          <w:rFonts w:ascii="Bitstream Vera Sans Mono" w:eastAsia="Times New Roman" w:hAnsi="Bitstream Vera Sans Mono" w:cs="Courier New"/>
+          <w:color w:val="008000"/>
+          <w:sz w:val="20"/>
+          <w:szCs w:val="20"/>
+          <w:lang w:eastAsia="de-CH"/>
+        </w:rPr>
+      </w:pPr>
+    </w:p>
+    <w:p>
+      <w:pPr>
+        <w:tabs>
+          <w:tab w:val="left" w:pos="916"/>
+          <w:tab w:val="left" w:pos="1832"/>
+          <w:tab w:val="left" w:pos="2748"/>
+          <w:tab w:val="left" w:pos="3664"/>
+          <w:tab w:val="left" w:pos="4580"/>
+          <w:tab w:val="left" w:pos="5496"/>
+          <w:tab w:val="left" w:pos="6412"/>
+          <w:tab w:val="left" w:pos="7328"/>
+          <w:tab w:val="left" w:pos="8244"/>
+          <w:tab w:val="left" w:pos="9160"/>
+          <w:tab w:val="left" w:pos="10076"/>
+          <w:tab w:val="left" w:pos="10992"/>
+          <w:tab w:val="left" w:pos="11908"/>
+          <w:tab w:val="left" w:pos="12824"/>
+          <w:tab w:val="left" w:pos="13740"/>
+          <w:tab w:val="left" w:pos="14656"/>
+        </w:tabs>
+        <w:spacing w:after="0" w:line="240" w:lineRule="auto"/>
+        <w:rPr>
+          <w:rFonts w:ascii="Bitstream Vera Sans Mono" w:eastAsia="Times New Roman" w:hAnsi="Bitstream Vera Sans Mono" w:cs="Courier New"/>
+          <w:color w:val="008000"/>
+          <w:sz w:val="20"/>
+          <w:szCs w:val="20"/>
+          <w:lang w:eastAsia="de-CH"/>
+        </w:rPr>
+      </w:pPr>
+      <w:commentRangeStart w:id="4"/>
       <w:r>
         <w:rPr>
           <w:rFonts w:ascii="Bitstream Vera Sans Mono" w:eastAsia="Times New Roman" w:hAnsi="Bitstream Vera Sans Mono" w:cs="Courier New"/>
@@ -2569,99 +2700,105 @@
           <w:szCs w:val="20"/>
           <w:lang w:eastAsia="de-CH"/>
         </w:rPr>
-        <w:t>Seitenwände evtl. vor matchShape zuerst glätten</w:t>
-      </w:r>
-    </w:p>
-    <w:p>
-      <w:pPr>
-        <w:tabs>
-          <w:tab w:val="left" w:pos="916"/>
-          <w:tab w:val="left" w:pos="1832"/>
-          <w:tab w:val="left" w:pos="2748"/>
-          <w:tab w:val="left" w:pos="3664"/>
-          <w:tab w:val="left" w:pos="4580"/>
-          <w:tab w:val="left" w:pos="5496"/>
-          <w:tab w:val="left" w:pos="6412"/>
-          <w:tab w:val="left" w:pos="7328"/>
-          <w:tab w:val="left" w:pos="8244"/>
-          <w:tab w:val="left" w:pos="9160"/>
-          <w:tab w:val="left" w:pos="10076"/>
-          <w:tab w:val="left" w:pos="10992"/>
-          <w:tab w:val="left" w:pos="11908"/>
-          <w:tab w:val="left" w:pos="12824"/>
-          <w:tab w:val="left" w:pos="13740"/>
-          <w:tab w:val="left" w:pos="14656"/>
-        </w:tabs>
-        <w:spacing w:after="0" w:line="240" w:lineRule="auto"/>
-        <w:rPr>
-          <w:rFonts w:ascii="Bitstream Vera Sans Mono" w:eastAsia="Times New Roman" w:hAnsi="Bitstream Vera Sans Mono" w:cs="Courier New"/>
-          <w:color w:val="008000"/>
-          <w:sz w:val="20"/>
-          <w:szCs w:val="20"/>
-          <w:lang w:eastAsia="de-CH"/>
-        </w:rPr>
-      </w:pPr>
-    </w:p>
-    <w:p>
-      <w:pPr>
-        <w:tabs>
-          <w:tab w:val="left" w:pos="916"/>
-          <w:tab w:val="left" w:pos="1832"/>
-          <w:tab w:val="left" w:pos="2748"/>
-          <w:tab w:val="left" w:pos="3664"/>
-          <w:tab w:val="left" w:pos="4580"/>
-          <w:tab w:val="left" w:pos="5496"/>
-          <w:tab w:val="left" w:pos="6412"/>
-          <w:tab w:val="left" w:pos="7328"/>
-          <w:tab w:val="left" w:pos="8244"/>
-          <w:tab w:val="left" w:pos="9160"/>
-          <w:tab w:val="left" w:pos="10076"/>
-          <w:tab w:val="left" w:pos="10992"/>
-          <w:tab w:val="left" w:pos="11908"/>
-          <w:tab w:val="left" w:pos="12824"/>
-          <w:tab w:val="left" w:pos="13740"/>
-          <w:tab w:val="left" w:pos="14656"/>
-        </w:tabs>
-        <w:spacing w:after="0" w:line="240" w:lineRule="auto"/>
-        <w:rPr>
-          <w:rFonts w:ascii="Bitstream Vera Sans Mono" w:eastAsia="Times New Roman" w:hAnsi="Bitstream Vera Sans Mono" w:cs="Courier New"/>
-          <w:color w:val="008000"/>
-          <w:sz w:val="20"/>
-          <w:szCs w:val="20"/>
-          <w:lang w:eastAsia="de-CH"/>
-        </w:rPr>
-      </w:pPr>
-    </w:p>
-    <w:p>
-      <w:pPr>
-        <w:tabs>
-          <w:tab w:val="left" w:pos="916"/>
-          <w:tab w:val="left" w:pos="1832"/>
-          <w:tab w:val="left" w:pos="2748"/>
-          <w:tab w:val="left" w:pos="3664"/>
-          <w:tab w:val="left" w:pos="4580"/>
-          <w:tab w:val="left" w:pos="5496"/>
-          <w:tab w:val="left" w:pos="6412"/>
-          <w:tab w:val="left" w:pos="7328"/>
-          <w:tab w:val="left" w:pos="8244"/>
-          <w:tab w:val="left" w:pos="9160"/>
-          <w:tab w:val="left" w:pos="10076"/>
-          <w:tab w:val="left" w:pos="10992"/>
-          <w:tab w:val="left" w:pos="11908"/>
-          <w:tab w:val="left" w:pos="12824"/>
-          <w:tab w:val="left" w:pos="13740"/>
-          <w:tab w:val="left" w:pos="14656"/>
-        </w:tabs>
-        <w:spacing w:after="0" w:line="240" w:lineRule="auto"/>
-        <w:rPr>
-          <w:rFonts w:ascii="Bitstream Vera Sans Mono" w:eastAsia="Times New Roman" w:hAnsi="Bitstream Vera Sans Mono" w:cs="Courier New"/>
-          <w:color w:val="008000"/>
-          <w:sz w:val="20"/>
-          <w:szCs w:val="20"/>
-          <w:lang w:eastAsia="de-CH"/>
-        </w:rPr>
-      </w:pPr>
-      <w:commentRangeStart w:id="4"/>
+        <w:t>Gender finden</w:t>
+      </w:r>
+      <w:commentRangeEnd w:id="4"/>
+      <w:r>
+        <w:rPr>
+          <w:rStyle w:val="Kommentarzeichen"/>
+        </w:rPr>
+        <w:commentReference w:id="4"/>
+      </w:r>
+    </w:p>
+    <w:p>
+      <w:pPr>
+        <w:tabs>
+          <w:tab w:val="left" w:pos="916"/>
+          <w:tab w:val="left" w:pos="1832"/>
+          <w:tab w:val="left" w:pos="2748"/>
+          <w:tab w:val="left" w:pos="3664"/>
+          <w:tab w:val="left" w:pos="4580"/>
+          <w:tab w:val="left" w:pos="5496"/>
+          <w:tab w:val="left" w:pos="6412"/>
+          <w:tab w:val="left" w:pos="7328"/>
+          <w:tab w:val="left" w:pos="8244"/>
+          <w:tab w:val="left" w:pos="9160"/>
+          <w:tab w:val="left" w:pos="10076"/>
+          <w:tab w:val="left" w:pos="10992"/>
+          <w:tab w:val="left" w:pos="11908"/>
+          <w:tab w:val="left" w:pos="12824"/>
+          <w:tab w:val="left" w:pos="13740"/>
+          <w:tab w:val="left" w:pos="14656"/>
+        </w:tabs>
+        <w:spacing w:after="0" w:line="240" w:lineRule="auto"/>
+        <w:rPr>
+          <w:rFonts w:ascii="Bitstream Vera Sans Mono" w:eastAsia="Times New Roman" w:hAnsi="Bitstream Vera Sans Mono" w:cs="Courier New"/>
+          <w:sz w:val="20"/>
+          <w:szCs w:val="20"/>
+          <w:lang w:eastAsia="de-CH"/>
+        </w:rPr>
+      </w:pPr>
+    </w:p>
+    <w:p>
+      <w:pPr>
+        <w:tabs>
+          <w:tab w:val="left" w:pos="916"/>
+          <w:tab w:val="left" w:pos="1832"/>
+          <w:tab w:val="left" w:pos="2748"/>
+          <w:tab w:val="left" w:pos="3664"/>
+          <w:tab w:val="left" w:pos="4580"/>
+          <w:tab w:val="left" w:pos="5496"/>
+          <w:tab w:val="left" w:pos="6412"/>
+          <w:tab w:val="left" w:pos="7328"/>
+          <w:tab w:val="left" w:pos="8244"/>
+          <w:tab w:val="left" w:pos="9160"/>
+          <w:tab w:val="left" w:pos="10076"/>
+          <w:tab w:val="left" w:pos="10992"/>
+          <w:tab w:val="left" w:pos="11908"/>
+          <w:tab w:val="left" w:pos="12824"/>
+          <w:tab w:val="left" w:pos="13740"/>
+          <w:tab w:val="left" w:pos="14656"/>
+        </w:tabs>
+        <w:spacing w:after="0" w:line="240" w:lineRule="auto"/>
+        <w:rPr>
+          <w:rFonts w:ascii="Bitstream Vera Sans Mono" w:eastAsia="Times New Roman" w:hAnsi="Bitstream Vera Sans Mono" w:cs="Courier New"/>
+          <w:color w:val="008000"/>
+          <w:sz w:val="20"/>
+          <w:szCs w:val="20"/>
+          <w:lang w:eastAsia="de-CH"/>
+        </w:rPr>
+      </w:pPr>
+    </w:p>
+    <w:p>
+      <w:pPr>
+        <w:tabs>
+          <w:tab w:val="left" w:pos="916"/>
+          <w:tab w:val="left" w:pos="1832"/>
+          <w:tab w:val="left" w:pos="2748"/>
+          <w:tab w:val="left" w:pos="3664"/>
+          <w:tab w:val="left" w:pos="4580"/>
+          <w:tab w:val="left" w:pos="5496"/>
+          <w:tab w:val="left" w:pos="6412"/>
+          <w:tab w:val="left" w:pos="7328"/>
+          <w:tab w:val="left" w:pos="8244"/>
+          <w:tab w:val="left" w:pos="9160"/>
+          <w:tab w:val="left" w:pos="10076"/>
+          <w:tab w:val="left" w:pos="10992"/>
+          <w:tab w:val="left" w:pos="11908"/>
+          <w:tab w:val="left" w:pos="12824"/>
+          <w:tab w:val="left" w:pos="13740"/>
+          <w:tab w:val="left" w:pos="14656"/>
+        </w:tabs>
+        <w:spacing w:after="0" w:line="240" w:lineRule="auto"/>
+        <w:rPr>
+          <w:rFonts w:ascii="Bitstream Vera Sans Mono" w:eastAsia="Times New Roman" w:hAnsi="Bitstream Vera Sans Mono" w:cs="Courier New"/>
+          <w:color w:val="008000"/>
+          <w:sz w:val="20"/>
+          <w:szCs w:val="20"/>
+          <w:lang w:eastAsia="de-CH"/>
+        </w:rPr>
+      </w:pPr>
+      <w:commentRangeStart w:id="5"/>
       <w:r>
         <w:rPr>
           <w:rFonts w:ascii="Bitstream Vera Sans Mono" w:eastAsia="Times New Roman" w:hAnsi="Bitstream Vera Sans Mono" w:cs="Courier New"/>
@@ -2700,105 +2837,45 @@
           <w:szCs w:val="20"/>
           <w:lang w:eastAsia="de-CH"/>
         </w:rPr>
-        <w:t>Gender finden</w:t>
-      </w:r>
-      <w:commentRangeEnd w:id="4"/>
+        <w:t>maus handling loop</w:t>
+      </w:r>
+      <w:commentRangeEnd w:id="5"/>
       <w:r>
         <w:rPr>
           <w:rStyle w:val="Kommentarzeichen"/>
         </w:rPr>
-        <w:commentReference w:id="4"/>
-      </w:r>
-    </w:p>
-    <w:p>
-      <w:pPr>
-        <w:tabs>
-          <w:tab w:val="left" w:pos="916"/>
-          <w:tab w:val="left" w:pos="1832"/>
-          <w:tab w:val="left" w:pos="2748"/>
-          <w:tab w:val="left" w:pos="3664"/>
-          <w:tab w:val="left" w:pos="4580"/>
-          <w:tab w:val="left" w:pos="5496"/>
-          <w:tab w:val="left" w:pos="6412"/>
-          <w:tab w:val="left" w:pos="7328"/>
-          <w:tab w:val="left" w:pos="8244"/>
-          <w:tab w:val="left" w:pos="9160"/>
-          <w:tab w:val="left" w:pos="10076"/>
-          <w:tab w:val="left" w:pos="10992"/>
-          <w:tab w:val="left" w:pos="11908"/>
-          <w:tab w:val="left" w:pos="12824"/>
-          <w:tab w:val="left" w:pos="13740"/>
-          <w:tab w:val="left" w:pos="14656"/>
-        </w:tabs>
-        <w:spacing w:after="0" w:line="240" w:lineRule="auto"/>
-        <w:rPr>
-          <w:rFonts w:ascii="Bitstream Vera Sans Mono" w:eastAsia="Times New Roman" w:hAnsi="Bitstream Vera Sans Mono" w:cs="Courier New"/>
-          <w:sz w:val="20"/>
-          <w:szCs w:val="20"/>
-          <w:lang w:eastAsia="de-CH"/>
-        </w:rPr>
-      </w:pPr>
-    </w:p>
-    <w:p>
-      <w:pPr>
-        <w:tabs>
-          <w:tab w:val="left" w:pos="916"/>
-          <w:tab w:val="left" w:pos="1832"/>
-          <w:tab w:val="left" w:pos="2748"/>
-          <w:tab w:val="left" w:pos="3664"/>
-          <w:tab w:val="left" w:pos="4580"/>
-          <w:tab w:val="left" w:pos="5496"/>
-          <w:tab w:val="left" w:pos="6412"/>
-          <w:tab w:val="left" w:pos="7328"/>
-          <w:tab w:val="left" w:pos="8244"/>
-          <w:tab w:val="left" w:pos="9160"/>
-          <w:tab w:val="left" w:pos="10076"/>
-          <w:tab w:val="left" w:pos="10992"/>
-          <w:tab w:val="left" w:pos="11908"/>
-          <w:tab w:val="left" w:pos="12824"/>
-          <w:tab w:val="left" w:pos="13740"/>
-          <w:tab w:val="left" w:pos="14656"/>
-        </w:tabs>
-        <w:spacing w:after="0" w:line="240" w:lineRule="auto"/>
-        <w:rPr>
-          <w:rFonts w:ascii="Bitstream Vera Sans Mono" w:eastAsia="Times New Roman" w:hAnsi="Bitstream Vera Sans Mono" w:cs="Courier New"/>
-          <w:color w:val="008000"/>
-          <w:sz w:val="20"/>
-          <w:szCs w:val="20"/>
-          <w:lang w:eastAsia="de-CH"/>
-        </w:rPr>
-      </w:pPr>
-    </w:p>
-    <w:p>
-      <w:pPr>
-        <w:tabs>
-          <w:tab w:val="left" w:pos="916"/>
-          <w:tab w:val="left" w:pos="1832"/>
-          <w:tab w:val="left" w:pos="2748"/>
-          <w:tab w:val="left" w:pos="3664"/>
-          <w:tab w:val="left" w:pos="4580"/>
-          <w:tab w:val="left" w:pos="5496"/>
-          <w:tab w:val="left" w:pos="6412"/>
-          <w:tab w:val="left" w:pos="7328"/>
-          <w:tab w:val="left" w:pos="8244"/>
-          <w:tab w:val="left" w:pos="9160"/>
-          <w:tab w:val="left" w:pos="10076"/>
-          <w:tab w:val="left" w:pos="10992"/>
-          <w:tab w:val="left" w:pos="11908"/>
-          <w:tab w:val="left" w:pos="12824"/>
-          <w:tab w:val="left" w:pos="13740"/>
-          <w:tab w:val="left" w:pos="14656"/>
-        </w:tabs>
-        <w:spacing w:after="0" w:line="240" w:lineRule="auto"/>
-        <w:rPr>
-          <w:rFonts w:ascii="Bitstream Vera Sans Mono" w:eastAsia="Times New Roman" w:hAnsi="Bitstream Vera Sans Mono" w:cs="Courier New"/>
-          <w:color w:val="008000"/>
-          <w:sz w:val="20"/>
-          <w:szCs w:val="20"/>
-          <w:lang w:eastAsia="de-CH"/>
-        </w:rPr>
-      </w:pPr>
-      <w:commentRangeStart w:id="5"/>
+        <w:commentReference w:id="5"/>
+      </w:r>
+    </w:p>
+    <w:p>
+      <w:pPr>
+        <w:tabs>
+          <w:tab w:val="left" w:pos="916"/>
+          <w:tab w:val="left" w:pos="1832"/>
+          <w:tab w:val="left" w:pos="2748"/>
+          <w:tab w:val="left" w:pos="3664"/>
+          <w:tab w:val="left" w:pos="4580"/>
+          <w:tab w:val="left" w:pos="5496"/>
+          <w:tab w:val="left" w:pos="6412"/>
+          <w:tab w:val="left" w:pos="7328"/>
+          <w:tab w:val="left" w:pos="8244"/>
+          <w:tab w:val="left" w:pos="9160"/>
+          <w:tab w:val="left" w:pos="10076"/>
+          <w:tab w:val="left" w:pos="10992"/>
+          <w:tab w:val="left" w:pos="11908"/>
+          <w:tab w:val="left" w:pos="12824"/>
+          <w:tab w:val="left" w:pos="13740"/>
+          <w:tab w:val="left" w:pos="14656"/>
+        </w:tabs>
+        <w:spacing w:after="0" w:line="240" w:lineRule="auto"/>
+        <w:rPr>
+          <w:rFonts w:ascii="Bitstream Vera Sans Mono" w:eastAsia="Times New Roman" w:hAnsi="Bitstream Vera Sans Mono" w:cs="Courier New"/>
+          <w:sz w:val="20"/>
+          <w:szCs w:val="20"/>
+          <w:lang w:eastAsia="de-CH"/>
+        </w:rPr>
+      </w:pPr>
+      <w:commentRangeStart w:id="6"/>
       <w:r>
         <w:rPr>
           <w:rFonts w:ascii="Bitstream Vera Sans Mono" w:eastAsia="Times New Roman" w:hAnsi="Bitstream Vera Sans Mono" w:cs="Courier New"/>
@@ -2837,45 +2914,104 @@
           <w:szCs w:val="20"/>
           <w:lang w:eastAsia="de-CH"/>
         </w:rPr>
-        <w:t>maus handling loop</w:t>
-      </w:r>
-      <w:commentRangeEnd w:id="5"/>
+        <w:t>erkennen, welche seitenwand die maus selektiert</w:t>
+      </w:r>
+      <w:commentRangeEnd w:id="6"/>
       <w:r>
         <w:rPr>
           <w:rStyle w:val="Kommentarzeichen"/>
         </w:rPr>
-        <w:commentReference w:id="5"/>
-      </w:r>
-    </w:p>
-    <w:p>
-      <w:pPr>
-        <w:tabs>
-          <w:tab w:val="left" w:pos="916"/>
-          <w:tab w:val="left" w:pos="1832"/>
-          <w:tab w:val="left" w:pos="2748"/>
-          <w:tab w:val="left" w:pos="3664"/>
-          <w:tab w:val="left" w:pos="4580"/>
-          <w:tab w:val="left" w:pos="5496"/>
-          <w:tab w:val="left" w:pos="6412"/>
-          <w:tab w:val="left" w:pos="7328"/>
-          <w:tab w:val="left" w:pos="8244"/>
-          <w:tab w:val="left" w:pos="9160"/>
-          <w:tab w:val="left" w:pos="10076"/>
-          <w:tab w:val="left" w:pos="10992"/>
-          <w:tab w:val="left" w:pos="11908"/>
-          <w:tab w:val="left" w:pos="12824"/>
-          <w:tab w:val="left" w:pos="13740"/>
-          <w:tab w:val="left" w:pos="14656"/>
-        </w:tabs>
-        <w:spacing w:after="0" w:line="240" w:lineRule="auto"/>
-        <w:rPr>
-          <w:rFonts w:ascii="Bitstream Vera Sans Mono" w:eastAsia="Times New Roman" w:hAnsi="Bitstream Vera Sans Mono" w:cs="Courier New"/>
-          <w:sz w:val="20"/>
-          <w:szCs w:val="20"/>
-          <w:lang w:eastAsia="de-CH"/>
-        </w:rPr>
-      </w:pPr>
-      <w:commentRangeStart w:id="6"/>
+        <w:commentReference w:id="6"/>
+      </w:r>
+    </w:p>
+    <w:p>
+      <w:pPr>
+        <w:tabs>
+          <w:tab w:val="left" w:pos="916"/>
+          <w:tab w:val="left" w:pos="1832"/>
+          <w:tab w:val="left" w:pos="2748"/>
+          <w:tab w:val="left" w:pos="3664"/>
+          <w:tab w:val="left" w:pos="4580"/>
+          <w:tab w:val="left" w:pos="5496"/>
+          <w:tab w:val="left" w:pos="6412"/>
+          <w:tab w:val="left" w:pos="7328"/>
+          <w:tab w:val="left" w:pos="8244"/>
+          <w:tab w:val="left" w:pos="9160"/>
+          <w:tab w:val="left" w:pos="10076"/>
+          <w:tab w:val="left" w:pos="10992"/>
+          <w:tab w:val="left" w:pos="11908"/>
+          <w:tab w:val="left" w:pos="12824"/>
+          <w:tab w:val="left" w:pos="13740"/>
+          <w:tab w:val="left" w:pos="14656"/>
+        </w:tabs>
+        <w:spacing w:after="0" w:line="240" w:lineRule="auto"/>
+        <w:rPr>
+          <w:rFonts w:ascii="Bitstream Vera Sans Mono" w:eastAsia="Times New Roman" w:hAnsi="Bitstream Vera Sans Mono" w:cs="Courier New"/>
+          <w:color w:val="008000"/>
+          <w:sz w:val="20"/>
+          <w:szCs w:val="20"/>
+          <w:lang w:eastAsia="de-CH"/>
+        </w:rPr>
+      </w:pPr>
+    </w:p>
+    <w:p>
+      <w:pPr>
+        <w:tabs>
+          <w:tab w:val="left" w:pos="916"/>
+          <w:tab w:val="left" w:pos="1832"/>
+          <w:tab w:val="left" w:pos="2748"/>
+          <w:tab w:val="left" w:pos="3664"/>
+          <w:tab w:val="left" w:pos="4580"/>
+          <w:tab w:val="left" w:pos="5496"/>
+          <w:tab w:val="left" w:pos="6412"/>
+          <w:tab w:val="left" w:pos="7328"/>
+          <w:tab w:val="left" w:pos="8244"/>
+          <w:tab w:val="left" w:pos="9160"/>
+          <w:tab w:val="left" w:pos="10076"/>
+          <w:tab w:val="left" w:pos="10992"/>
+          <w:tab w:val="left" w:pos="11908"/>
+          <w:tab w:val="left" w:pos="12824"/>
+          <w:tab w:val="left" w:pos="13740"/>
+          <w:tab w:val="left" w:pos="14656"/>
+        </w:tabs>
+        <w:spacing w:after="0" w:line="240" w:lineRule="auto"/>
+        <w:rPr>
+          <w:rFonts w:ascii="Bitstream Vera Sans Mono" w:eastAsia="Times New Roman" w:hAnsi="Bitstream Vera Sans Mono" w:cs="Courier New"/>
+          <w:color w:val="008000"/>
+          <w:sz w:val="20"/>
+          <w:szCs w:val="20"/>
+          <w:lang w:eastAsia="de-CH"/>
+        </w:rPr>
+      </w:pPr>
+    </w:p>
+    <w:p>
+      <w:pPr>
+        <w:tabs>
+          <w:tab w:val="left" w:pos="916"/>
+          <w:tab w:val="left" w:pos="1832"/>
+          <w:tab w:val="left" w:pos="2748"/>
+          <w:tab w:val="left" w:pos="3664"/>
+          <w:tab w:val="left" w:pos="4580"/>
+          <w:tab w:val="left" w:pos="5496"/>
+          <w:tab w:val="left" w:pos="6412"/>
+          <w:tab w:val="left" w:pos="7328"/>
+          <w:tab w:val="left" w:pos="8244"/>
+          <w:tab w:val="left" w:pos="9160"/>
+          <w:tab w:val="left" w:pos="10076"/>
+          <w:tab w:val="left" w:pos="10992"/>
+          <w:tab w:val="left" w:pos="11908"/>
+          <w:tab w:val="left" w:pos="12824"/>
+          <w:tab w:val="left" w:pos="13740"/>
+          <w:tab w:val="left" w:pos="14656"/>
+        </w:tabs>
+        <w:spacing w:after="0" w:line="240" w:lineRule="auto"/>
+        <w:rPr>
+          <w:rFonts w:ascii="Bitstream Vera Sans Mono" w:eastAsia="Times New Roman" w:hAnsi="Bitstream Vera Sans Mono" w:cs="Courier New"/>
+          <w:sz w:val="20"/>
+          <w:szCs w:val="20"/>
+          <w:lang w:eastAsia="de-CH"/>
+        </w:rPr>
+      </w:pPr>
       <w:r>
         <w:rPr>
           <w:rFonts w:ascii="Bitstream Vera Sans Mono" w:eastAsia="Times New Roman" w:hAnsi="Bitstream Vera Sans Mono" w:cs="Courier New"/>
@@ -2914,104 +3050,235 @@
           <w:szCs w:val="20"/>
           <w:lang w:eastAsia="de-CH"/>
         </w:rPr>
-        <w:t>erkennen, welche seitenwand die maus selektiert</w:t>
-      </w:r>
-      <w:commentRangeEnd w:id="6"/>
+        <w:t>Vergleich</w:t>
+      </w:r>
+      <w:r>
+        <w:rPr>
+          <w:rFonts w:ascii="Bitstream Vera Sans Mono" w:eastAsia="Times New Roman" w:hAnsi="Bitstream Vera Sans Mono" w:cs="Courier New"/>
+          <w:color w:val="C0C0C0"/>
+          <w:sz w:val="20"/>
+          <w:szCs w:val="20"/>
+          <w:lang w:eastAsia="de-CH"/>
+        </w:rPr>
+        <w:t xml:space="preserve"> </w:t>
+      </w:r>
+      <w:r>
+        <w:rPr>
+          <w:rFonts w:ascii="Bitstream Vera Sans Mono" w:eastAsia="Times New Roman" w:hAnsi="Bitstream Vera Sans Mono" w:cs="Courier New"/>
+          <w:color w:val="008000"/>
+          <w:sz w:val="20"/>
+          <w:szCs w:val="20"/>
+          <w:lang w:eastAsia="de-CH"/>
+        </w:rPr>
+        <w:t>von</w:t>
+      </w:r>
+      <w:r>
+        <w:rPr>
+          <w:rFonts w:ascii="Bitstream Vera Sans Mono" w:eastAsia="Times New Roman" w:hAnsi="Bitstream Vera Sans Mono" w:cs="Courier New"/>
+          <w:color w:val="C0C0C0"/>
+          <w:sz w:val="20"/>
+          <w:szCs w:val="20"/>
+          <w:lang w:eastAsia="de-CH"/>
+        </w:rPr>
+        <w:t xml:space="preserve"> </w:t>
+      </w:r>
+      <w:r>
+        <w:rPr>
+          <w:rFonts w:ascii="Bitstream Vera Sans Mono" w:eastAsia="Times New Roman" w:hAnsi="Bitstream Vera Sans Mono" w:cs="Courier New"/>
+          <w:color w:val="008000"/>
+          <w:sz w:val="20"/>
+          <w:szCs w:val="20"/>
+          <w:lang w:eastAsia="de-CH"/>
+        </w:rPr>
+        <w:t>walls[0][0]</w:t>
+      </w:r>
+      <w:r>
+        <w:rPr>
+          <w:rFonts w:ascii="Bitstream Vera Sans Mono" w:eastAsia="Times New Roman" w:hAnsi="Bitstream Vera Sans Mono" w:cs="Courier New"/>
+          <w:color w:val="C0C0C0"/>
+          <w:sz w:val="20"/>
+          <w:szCs w:val="20"/>
+          <w:lang w:eastAsia="de-CH"/>
+        </w:rPr>
+        <w:t xml:space="preserve"> </w:t>
+      </w:r>
+      <w:r>
+        <w:rPr>
+          <w:rFonts w:ascii="Bitstream Vera Sans Mono" w:eastAsia="Times New Roman" w:hAnsi="Bitstream Vera Sans Mono" w:cs="Courier New"/>
+          <w:color w:val="008000"/>
+          <w:sz w:val="20"/>
+          <w:szCs w:val="20"/>
+          <w:lang w:eastAsia="de-CH"/>
+        </w:rPr>
+        <w:t>mit</w:t>
+      </w:r>
+      <w:r>
+        <w:rPr>
+          <w:rFonts w:ascii="Bitstream Vera Sans Mono" w:eastAsia="Times New Roman" w:hAnsi="Bitstream Vera Sans Mono" w:cs="Courier New"/>
+          <w:color w:val="C0C0C0"/>
+          <w:sz w:val="20"/>
+          <w:szCs w:val="20"/>
+          <w:lang w:eastAsia="de-CH"/>
+        </w:rPr>
+        <w:t xml:space="preserve"> </w:t>
+      </w:r>
+      <w:r>
+        <w:rPr>
+          <w:rFonts w:ascii="Bitstream Vera Sans Mono" w:eastAsia="Times New Roman" w:hAnsi="Bitstream Vera Sans Mono" w:cs="Courier New"/>
+          <w:color w:val="008000"/>
+          <w:sz w:val="20"/>
+          <w:szCs w:val="20"/>
+          <w:lang w:eastAsia="de-CH"/>
+        </w:rPr>
+        <w:t>den</w:t>
+      </w:r>
+      <w:r>
+        <w:rPr>
+          <w:rFonts w:ascii="Bitstream Vera Sans Mono" w:eastAsia="Times New Roman" w:hAnsi="Bitstream Vera Sans Mono" w:cs="Courier New"/>
+          <w:color w:val="C0C0C0"/>
+          <w:sz w:val="20"/>
+          <w:szCs w:val="20"/>
+          <w:lang w:eastAsia="de-CH"/>
+        </w:rPr>
+        <w:t xml:space="preserve"> </w:t>
+      </w:r>
+      <w:r>
+        <w:rPr>
+          <w:rFonts w:ascii="Bitstream Vera Sans Mono" w:eastAsia="Times New Roman" w:hAnsi="Bitstream Vera Sans Mono" w:cs="Courier New"/>
+          <w:color w:val="008000"/>
+          <w:sz w:val="20"/>
+          <w:szCs w:val="20"/>
+          <w:lang w:eastAsia="de-CH"/>
+        </w:rPr>
+        <w:t>anderen</w:t>
+      </w:r>
+      <w:r>
+        <w:rPr>
+          <w:rFonts w:ascii="Bitstream Vera Sans Mono" w:eastAsia="Times New Roman" w:hAnsi="Bitstream Vera Sans Mono" w:cs="Courier New"/>
+          <w:color w:val="C0C0C0"/>
+          <w:sz w:val="20"/>
+          <w:szCs w:val="20"/>
+          <w:lang w:eastAsia="de-CH"/>
+        </w:rPr>
+        <w:t xml:space="preserve"> </w:t>
+      </w:r>
+      <w:r>
+        <w:rPr>
+          <w:rFonts w:ascii="Bitstream Vera Sans Mono" w:eastAsia="Times New Roman" w:hAnsi="Bitstream Vera Sans Mono" w:cs="Courier New"/>
+          <w:color w:val="008000"/>
+          <w:sz w:val="20"/>
+          <w:szCs w:val="20"/>
+          <w:lang w:eastAsia="de-CH"/>
+        </w:rPr>
+        <w:t>Puzzleteilen.</w:t>
+      </w:r>
+    </w:p>
+    <w:p>
+      <w:pPr>
+        <w:tabs>
+          <w:tab w:val="left" w:pos="916"/>
+          <w:tab w:val="left" w:pos="1832"/>
+          <w:tab w:val="left" w:pos="2748"/>
+          <w:tab w:val="left" w:pos="3664"/>
+          <w:tab w:val="left" w:pos="4580"/>
+          <w:tab w:val="left" w:pos="5496"/>
+          <w:tab w:val="left" w:pos="6412"/>
+          <w:tab w:val="left" w:pos="7328"/>
+          <w:tab w:val="left" w:pos="8244"/>
+          <w:tab w:val="left" w:pos="9160"/>
+          <w:tab w:val="left" w:pos="10076"/>
+          <w:tab w:val="left" w:pos="10992"/>
+          <w:tab w:val="left" w:pos="11908"/>
+          <w:tab w:val="left" w:pos="12824"/>
+          <w:tab w:val="left" w:pos="13740"/>
+          <w:tab w:val="left" w:pos="14656"/>
+        </w:tabs>
+        <w:spacing w:after="0" w:line="240" w:lineRule="auto"/>
+        <w:rPr>
+          <w:rFonts w:ascii="Bitstream Vera Sans Mono" w:eastAsia="Times New Roman" w:hAnsi="Bitstream Vera Sans Mono" w:cs="Courier New"/>
+          <w:sz w:val="20"/>
+          <w:szCs w:val="20"/>
+          <w:lang w:eastAsia="de-CH"/>
+        </w:rPr>
+      </w:pPr>
+      <w:commentRangeStart w:id="7"/>
+      <w:r>
+        <w:rPr>
+          <w:rFonts w:ascii="Bitstream Vera Sans Mono" w:eastAsia="Times New Roman" w:hAnsi="Bitstream Vera Sans Mono" w:cs="Courier New"/>
+          <w:color w:val="C0C0C0"/>
+          <w:sz w:val="20"/>
+          <w:szCs w:val="20"/>
+          <w:lang w:eastAsia="de-CH"/>
+        </w:rPr>
+        <w:t xml:space="preserve">    </w:t>
+      </w:r>
+      <w:r>
+        <w:rPr>
+          <w:rFonts w:ascii="Bitstream Vera Sans Mono" w:eastAsia="Times New Roman" w:hAnsi="Bitstream Vera Sans Mono" w:cs="Courier New"/>
+          <w:color w:val="008000"/>
+          <w:sz w:val="20"/>
+          <w:szCs w:val="20"/>
+          <w:lang w:eastAsia="de-CH"/>
+        </w:rPr>
+        <w:t>//</w:t>
+      </w:r>
+      <w:r>
+        <w:rPr>
+          <w:rFonts w:ascii="Bitstream Vera Sans Mono" w:eastAsia="Times New Roman" w:hAnsi="Bitstream Vera Sans Mono" w:cs="Courier New"/>
+          <w:color w:val="C0C0C0"/>
+          <w:sz w:val="20"/>
+          <w:szCs w:val="20"/>
+          <w:lang w:eastAsia="de-CH"/>
+        </w:rPr>
+        <w:t xml:space="preserve"> </w:t>
+      </w:r>
+      <w:r>
+        <w:rPr>
+          <w:rFonts w:ascii="Bitstream Vera Sans Mono" w:eastAsia="Times New Roman" w:hAnsi="Bitstream Vera Sans Mono" w:cs="Courier New"/>
+          <w:color w:val="008000"/>
+          <w:sz w:val="20"/>
+          <w:szCs w:val="20"/>
+          <w:lang w:eastAsia="de-CH"/>
+        </w:rPr>
+        <w:t>falsche genders gleich ausschliessen</w:t>
+      </w:r>
+      <w:commentRangeEnd w:id="7"/>
       <w:r>
         <w:rPr>
           <w:rStyle w:val="Kommentarzeichen"/>
         </w:rPr>
-        <w:commentReference w:id="6"/>
-      </w:r>
-    </w:p>
-    <w:p>
-      <w:pPr>
-        <w:tabs>
-          <w:tab w:val="left" w:pos="916"/>
-          <w:tab w:val="left" w:pos="1832"/>
-          <w:tab w:val="left" w:pos="2748"/>
-          <w:tab w:val="left" w:pos="3664"/>
-          <w:tab w:val="left" w:pos="4580"/>
-          <w:tab w:val="left" w:pos="5496"/>
-          <w:tab w:val="left" w:pos="6412"/>
-          <w:tab w:val="left" w:pos="7328"/>
-          <w:tab w:val="left" w:pos="8244"/>
-          <w:tab w:val="left" w:pos="9160"/>
-          <w:tab w:val="left" w:pos="10076"/>
-          <w:tab w:val="left" w:pos="10992"/>
-          <w:tab w:val="left" w:pos="11908"/>
-          <w:tab w:val="left" w:pos="12824"/>
-          <w:tab w:val="left" w:pos="13740"/>
-          <w:tab w:val="left" w:pos="14656"/>
-        </w:tabs>
-        <w:spacing w:after="0" w:line="240" w:lineRule="auto"/>
-        <w:rPr>
-          <w:rFonts w:ascii="Bitstream Vera Sans Mono" w:eastAsia="Times New Roman" w:hAnsi="Bitstream Vera Sans Mono" w:cs="Courier New"/>
-          <w:color w:val="008000"/>
-          <w:sz w:val="20"/>
-          <w:szCs w:val="20"/>
-          <w:lang w:eastAsia="de-CH"/>
-        </w:rPr>
-      </w:pPr>
-    </w:p>
-    <w:p>
-      <w:pPr>
-        <w:tabs>
-          <w:tab w:val="left" w:pos="916"/>
-          <w:tab w:val="left" w:pos="1832"/>
-          <w:tab w:val="left" w:pos="2748"/>
-          <w:tab w:val="left" w:pos="3664"/>
-          <w:tab w:val="left" w:pos="4580"/>
-          <w:tab w:val="left" w:pos="5496"/>
-          <w:tab w:val="left" w:pos="6412"/>
-          <w:tab w:val="left" w:pos="7328"/>
-          <w:tab w:val="left" w:pos="8244"/>
-          <w:tab w:val="left" w:pos="9160"/>
-          <w:tab w:val="left" w:pos="10076"/>
-          <w:tab w:val="left" w:pos="10992"/>
-          <w:tab w:val="left" w:pos="11908"/>
-          <w:tab w:val="left" w:pos="12824"/>
-          <w:tab w:val="left" w:pos="13740"/>
-          <w:tab w:val="left" w:pos="14656"/>
-        </w:tabs>
-        <w:spacing w:after="0" w:line="240" w:lineRule="auto"/>
-        <w:rPr>
-          <w:rFonts w:ascii="Bitstream Vera Sans Mono" w:eastAsia="Times New Roman" w:hAnsi="Bitstream Vera Sans Mono" w:cs="Courier New"/>
-          <w:color w:val="008000"/>
-          <w:sz w:val="20"/>
-          <w:szCs w:val="20"/>
-          <w:lang w:eastAsia="de-CH"/>
-        </w:rPr>
-      </w:pPr>
-    </w:p>
-    <w:p>
-      <w:pPr>
-        <w:tabs>
-          <w:tab w:val="left" w:pos="916"/>
-          <w:tab w:val="left" w:pos="1832"/>
-          <w:tab w:val="left" w:pos="2748"/>
-          <w:tab w:val="left" w:pos="3664"/>
-          <w:tab w:val="left" w:pos="4580"/>
-          <w:tab w:val="left" w:pos="5496"/>
-          <w:tab w:val="left" w:pos="6412"/>
-          <w:tab w:val="left" w:pos="7328"/>
-          <w:tab w:val="left" w:pos="8244"/>
-          <w:tab w:val="left" w:pos="9160"/>
-          <w:tab w:val="left" w:pos="10076"/>
-          <w:tab w:val="left" w:pos="10992"/>
-          <w:tab w:val="left" w:pos="11908"/>
-          <w:tab w:val="left" w:pos="12824"/>
-          <w:tab w:val="left" w:pos="13740"/>
-          <w:tab w:val="left" w:pos="14656"/>
-        </w:tabs>
-        <w:spacing w:after="0" w:line="240" w:lineRule="auto"/>
-        <w:rPr>
-          <w:rFonts w:ascii="Bitstream Vera Sans Mono" w:eastAsia="Times New Roman" w:hAnsi="Bitstream Vera Sans Mono" w:cs="Courier New"/>
-          <w:sz w:val="20"/>
-          <w:szCs w:val="20"/>
-          <w:lang w:eastAsia="de-CH"/>
-        </w:rPr>
-      </w:pPr>
+        <w:commentReference w:id="7"/>
+      </w:r>
+    </w:p>
+    <w:p>
+      <w:pPr>
+        <w:tabs>
+          <w:tab w:val="left" w:pos="916"/>
+          <w:tab w:val="left" w:pos="1832"/>
+          <w:tab w:val="left" w:pos="2748"/>
+          <w:tab w:val="left" w:pos="3664"/>
+          <w:tab w:val="left" w:pos="4580"/>
+          <w:tab w:val="left" w:pos="5496"/>
+          <w:tab w:val="left" w:pos="6412"/>
+          <w:tab w:val="left" w:pos="7328"/>
+          <w:tab w:val="left" w:pos="8244"/>
+          <w:tab w:val="left" w:pos="9160"/>
+          <w:tab w:val="left" w:pos="10076"/>
+          <w:tab w:val="left" w:pos="10992"/>
+          <w:tab w:val="left" w:pos="11908"/>
+          <w:tab w:val="left" w:pos="12824"/>
+          <w:tab w:val="left" w:pos="13740"/>
+          <w:tab w:val="left" w:pos="14656"/>
+        </w:tabs>
+        <w:spacing w:after="0" w:line="240" w:lineRule="auto"/>
+        <w:rPr>
+          <w:rFonts w:ascii="Bitstream Vera Sans Mono" w:eastAsia="Times New Roman" w:hAnsi="Bitstream Vera Sans Mono" w:cs="Courier New"/>
+          <w:sz w:val="20"/>
+          <w:szCs w:val="20"/>
+          <w:lang w:eastAsia="de-CH"/>
+        </w:rPr>
+      </w:pPr>
+      <w:commentRangeStart w:id="8"/>
       <w:r>
         <w:rPr>
           <w:rFonts w:ascii="Bitstream Vera Sans Mono" w:eastAsia="Times New Roman" w:hAnsi="Bitstream Vera Sans Mono" w:cs="Courier New"/>
@@ -3050,158 +3317,104 @@
           <w:szCs w:val="20"/>
           <w:lang w:eastAsia="de-CH"/>
         </w:rPr>
-        <w:t>Vergleich</w:t>
-      </w:r>
-      <w:r>
-        <w:rPr>
-          <w:rFonts w:ascii="Bitstream Vera Sans Mono" w:eastAsia="Times New Roman" w:hAnsi="Bitstream Vera Sans Mono" w:cs="Courier New"/>
-          <w:color w:val="C0C0C0"/>
-          <w:sz w:val="20"/>
-          <w:szCs w:val="20"/>
-          <w:lang w:eastAsia="de-CH"/>
-        </w:rPr>
-        <w:t xml:space="preserve"> </w:t>
-      </w:r>
-      <w:r>
-        <w:rPr>
-          <w:rFonts w:ascii="Bitstream Vera Sans Mono" w:eastAsia="Times New Roman" w:hAnsi="Bitstream Vera Sans Mono" w:cs="Courier New"/>
-          <w:color w:val="008000"/>
-          <w:sz w:val="20"/>
-          <w:szCs w:val="20"/>
-          <w:lang w:eastAsia="de-CH"/>
-        </w:rPr>
-        <w:t>von</w:t>
-      </w:r>
-      <w:r>
-        <w:rPr>
-          <w:rFonts w:ascii="Bitstream Vera Sans Mono" w:eastAsia="Times New Roman" w:hAnsi="Bitstream Vera Sans Mono" w:cs="Courier New"/>
-          <w:color w:val="C0C0C0"/>
-          <w:sz w:val="20"/>
-          <w:szCs w:val="20"/>
-          <w:lang w:eastAsia="de-CH"/>
-        </w:rPr>
-        <w:t xml:space="preserve"> </w:t>
-      </w:r>
-      <w:r>
-        <w:rPr>
-          <w:rFonts w:ascii="Bitstream Vera Sans Mono" w:eastAsia="Times New Roman" w:hAnsi="Bitstream Vera Sans Mono" w:cs="Courier New"/>
-          <w:color w:val="008000"/>
-          <w:sz w:val="20"/>
-          <w:szCs w:val="20"/>
-          <w:lang w:eastAsia="de-CH"/>
-        </w:rPr>
-        <w:t>walls[0][0]</w:t>
-      </w:r>
-      <w:r>
-        <w:rPr>
-          <w:rFonts w:ascii="Bitstream Vera Sans Mono" w:eastAsia="Times New Roman" w:hAnsi="Bitstream Vera Sans Mono" w:cs="Courier New"/>
-          <w:color w:val="C0C0C0"/>
-          <w:sz w:val="20"/>
-          <w:szCs w:val="20"/>
-          <w:lang w:eastAsia="de-CH"/>
-        </w:rPr>
-        <w:t xml:space="preserve"> </w:t>
-      </w:r>
-      <w:r>
-        <w:rPr>
-          <w:rFonts w:ascii="Bitstream Vera Sans Mono" w:eastAsia="Times New Roman" w:hAnsi="Bitstream Vera Sans Mono" w:cs="Courier New"/>
-          <w:color w:val="008000"/>
-          <w:sz w:val="20"/>
-          <w:szCs w:val="20"/>
-          <w:lang w:eastAsia="de-CH"/>
-        </w:rPr>
-        <w:t>mit</w:t>
-      </w:r>
-      <w:r>
-        <w:rPr>
-          <w:rFonts w:ascii="Bitstream Vera Sans Mono" w:eastAsia="Times New Roman" w:hAnsi="Bitstream Vera Sans Mono" w:cs="Courier New"/>
-          <w:color w:val="C0C0C0"/>
-          <w:sz w:val="20"/>
-          <w:szCs w:val="20"/>
-          <w:lang w:eastAsia="de-CH"/>
-        </w:rPr>
-        <w:t xml:space="preserve"> </w:t>
-      </w:r>
-      <w:r>
-        <w:rPr>
-          <w:rFonts w:ascii="Bitstream Vera Sans Mono" w:eastAsia="Times New Roman" w:hAnsi="Bitstream Vera Sans Mono" w:cs="Courier New"/>
-          <w:color w:val="008000"/>
-          <w:sz w:val="20"/>
-          <w:szCs w:val="20"/>
-          <w:lang w:eastAsia="de-CH"/>
-        </w:rPr>
-        <w:t>den</w:t>
-      </w:r>
-      <w:r>
-        <w:rPr>
-          <w:rFonts w:ascii="Bitstream Vera Sans Mono" w:eastAsia="Times New Roman" w:hAnsi="Bitstream Vera Sans Mono" w:cs="Courier New"/>
-          <w:color w:val="C0C0C0"/>
-          <w:sz w:val="20"/>
-          <w:szCs w:val="20"/>
-          <w:lang w:eastAsia="de-CH"/>
-        </w:rPr>
-        <w:t xml:space="preserve"> </w:t>
-      </w:r>
-      <w:r>
-        <w:rPr>
-          <w:rFonts w:ascii="Bitstream Vera Sans Mono" w:eastAsia="Times New Roman" w:hAnsi="Bitstream Vera Sans Mono" w:cs="Courier New"/>
-          <w:color w:val="008000"/>
-          <w:sz w:val="20"/>
-          <w:szCs w:val="20"/>
-          <w:lang w:eastAsia="de-CH"/>
-        </w:rPr>
-        <w:t>anderen</w:t>
-      </w:r>
-      <w:r>
-        <w:rPr>
-          <w:rFonts w:ascii="Bitstream Vera Sans Mono" w:eastAsia="Times New Roman" w:hAnsi="Bitstream Vera Sans Mono" w:cs="Courier New"/>
-          <w:color w:val="C0C0C0"/>
-          <w:sz w:val="20"/>
-          <w:szCs w:val="20"/>
-          <w:lang w:eastAsia="de-CH"/>
-        </w:rPr>
-        <w:t xml:space="preserve"> </w:t>
-      </w:r>
-      <w:r>
-        <w:rPr>
-          <w:rFonts w:ascii="Bitstream Vera Sans Mono" w:eastAsia="Times New Roman" w:hAnsi="Bitstream Vera Sans Mono" w:cs="Courier New"/>
-          <w:color w:val="008000"/>
-          <w:sz w:val="20"/>
-          <w:szCs w:val="20"/>
-          <w:lang w:eastAsia="de-CH"/>
-        </w:rPr>
-        <w:t>Puzzleteilen.</w:t>
-      </w:r>
-    </w:p>
-    <w:p>
-      <w:pPr>
-        <w:tabs>
-          <w:tab w:val="left" w:pos="916"/>
-          <w:tab w:val="left" w:pos="1832"/>
-          <w:tab w:val="left" w:pos="2748"/>
-          <w:tab w:val="left" w:pos="3664"/>
-          <w:tab w:val="left" w:pos="4580"/>
-          <w:tab w:val="left" w:pos="5496"/>
-          <w:tab w:val="left" w:pos="6412"/>
-          <w:tab w:val="left" w:pos="7328"/>
-          <w:tab w:val="left" w:pos="8244"/>
-          <w:tab w:val="left" w:pos="9160"/>
-          <w:tab w:val="left" w:pos="10076"/>
-          <w:tab w:val="left" w:pos="10992"/>
-          <w:tab w:val="left" w:pos="11908"/>
-          <w:tab w:val="left" w:pos="12824"/>
-          <w:tab w:val="left" w:pos="13740"/>
-          <w:tab w:val="left" w:pos="14656"/>
-        </w:tabs>
-        <w:spacing w:after="0" w:line="240" w:lineRule="auto"/>
-        <w:rPr>
-          <w:rFonts w:ascii="Bitstream Vera Sans Mono" w:eastAsia="Times New Roman" w:hAnsi="Bitstream Vera Sans Mono" w:cs="Courier New"/>
-          <w:sz w:val="20"/>
-          <w:szCs w:val="20"/>
-          <w:lang w:eastAsia="de-CH"/>
-        </w:rPr>
-      </w:pPr>
-      <w:commentRangeStart w:id="7"/>
+        <w:t>evtl. Farbvergleich</w:t>
+      </w:r>
+      <w:commentRangeEnd w:id="8"/>
+      <w:r>
+        <w:rPr>
+          <w:rStyle w:val="Kommentarzeichen"/>
+        </w:rPr>
+        <w:commentReference w:id="8"/>
+      </w:r>
+    </w:p>
+    <w:p>
+      <w:pPr>
+        <w:tabs>
+          <w:tab w:val="left" w:pos="916"/>
+          <w:tab w:val="left" w:pos="1832"/>
+          <w:tab w:val="left" w:pos="2748"/>
+          <w:tab w:val="left" w:pos="3664"/>
+          <w:tab w:val="left" w:pos="4580"/>
+          <w:tab w:val="left" w:pos="5496"/>
+          <w:tab w:val="left" w:pos="6412"/>
+          <w:tab w:val="left" w:pos="7328"/>
+          <w:tab w:val="left" w:pos="8244"/>
+          <w:tab w:val="left" w:pos="9160"/>
+          <w:tab w:val="left" w:pos="10076"/>
+          <w:tab w:val="left" w:pos="10992"/>
+          <w:tab w:val="left" w:pos="11908"/>
+          <w:tab w:val="left" w:pos="12824"/>
+          <w:tab w:val="left" w:pos="13740"/>
+          <w:tab w:val="left" w:pos="14656"/>
+        </w:tabs>
+        <w:spacing w:after="0" w:line="240" w:lineRule="auto"/>
+        <w:rPr>
+          <w:rFonts w:ascii="Bitstream Vera Sans Mono" w:eastAsia="Times New Roman" w:hAnsi="Bitstream Vera Sans Mono" w:cs="Courier New"/>
+          <w:color w:val="C0C0C0"/>
+          <w:sz w:val="20"/>
+          <w:szCs w:val="20"/>
+          <w:lang w:eastAsia="de-CH"/>
+        </w:rPr>
+      </w:pPr>
+    </w:p>
+    <w:p>
+      <w:pPr>
+        <w:tabs>
+          <w:tab w:val="left" w:pos="916"/>
+          <w:tab w:val="left" w:pos="1832"/>
+          <w:tab w:val="left" w:pos="2748"/>
+          <w:tab w:val="left" w:pos="3664"/>
+          <w:tab w:val="left" w:pos="4580"/>
+          <w:tab w:val="left" w:pos="5496"/>
+          <w:tab w:val="left" w:pos="6412"/>
+          <w:tab w:val="left" w:pos="7328"/>
+          <w:tab w:val="left" w:pos="8244"/>
+          <w:tab w:val="left" w:pos="9160"/>
+          <w:tab w:val="left" w:pos="10076"/>
+          <w:tab w:val="left" w:pos="10992"/>
+          <w:tab w:val="left" w:pos="11908"/>
+          <w:tab w:val="left" w:pos="12824"/>
+          <w:tab w:val="left" w:pos="13740"/>
+          <w:tab w:val="left" w:pos="14656"/>
+        </w:tabs>
+        <w:spacing w:after="0" w:line="240" w:lineRule="auto"/>
+        <w:rPr>
+          <w:rFonts w:ascii="Bitstream Vera Sans Mono" w:eastAsia="Times New Roman" w:hAnsi="Bitstream Vera Sans Mono" w:cs="Courier New"/>
+          <w:color w:val="C0C0C0"/>
+          <w:sz w:val="20"/>
+          <w:szCs w:val="20"/>
+          <w:lang w:eastAsia="de-CH"/>
+        </w:rPr>
+      </w:pPr>
+    </w:p>
+    <w:p>
+      <w:pPr>
+        <w:tabs>
+          <w:tab w:val="left" w:pos="916"/>
+          <w:tab w:val="left" w:pos="1832"/>
+          <w:tab w:val="left" w:pos="2748"/>
+          <w:tab w:val="left" w:pos="3664"/>
+          <w:tab w:val="left" w:pos="4580"/>
+          <w:tab w:val="left" w:pos="5496"/>
+          <w:tab w:val="left" w:pos="6412"/>
+          <w:tab w:val="left" w:pos="7328"/>
+          <w:tab w:val="left" w:pos="8244"/>
+          <w:tab w:val="left" w:pos="9160"/>
+          <w:tab w:val="left" w:pos="10076"/>
+          <w:tab w:val="left" w:pos="10992"/>
+          <w:tab w:val="left" w:pos="11908"/>
+          <w:tab w:val="left" w:pos="12824"/>
+          <w:tab w:val="left" w:pos="13740"/>
+          <w:tab w:val="left" w:pos="14656"/>
+        </w:tabs>
+        <w:spacing w:after="0" w:line="240" w:lineRule="auto"/>
+        <w:rPr>
+          <w:rFonts w:ascii="Bitstream Vera Sans Mono" w:eastAsia="Times New Roman" w:hAnsi="Bitstream Vera Sans Mono" w:cs="Courier New"/>
+          <w:sz w:val="20"/>
+          <w:szCs w:val="20"/>
+          <w:lang w:eastAsia="de-CH"/>
+        </w:rPr>
+      </w:pPr>
       <w:r>
         <w:rPr>
           <w:rFonts w:ascii="Bitstream Vera Sans Mono" w:eastAsia="Times New Roman" w:hAnsi="Bitstream Vera Sans Mono" w:cs="Courier New"/>
@@ -3240,45 +3453,234 @@
           <w:szCs w:val="20"/>
           <w:lang w:eastAsia="de-CH"/>
         </w:rPr>
-        <w:t>falsche genders gleich ausschliessen</w:t>
-      </w:r>
-      <w:commentRangeEnd w:id="7"/>
+        <w:t>Gleichheit-abhängiges</w:t>
+      </w:r>
+      <w:r>
+        <w:rPr>
+          <w:rFonts w:ascii="Bitstream Vera Sans Mono" w:eastAsia="Times New Roman" w:hAnsi="Bitstream Vera Sans Mono" w:cs="Courier New"/>
+          <w:color w:val="C0C0C0"/>
+          <w:sz w:val="20"/>
+          <w:szCs w:val="20"/>
+          <w:lang w:eastAsia="de-CH"/>
+        </w:rPr>
+        <w:t xml:space="preserve"> </w:t>
+      </w:r>
+      <w:r>
+        <w:rPr>
+          <w:rFonts w:ascii="Bitstream Vera Sans Mono" w:eastAsia="Times New Roman" w:hAnsi="Bitstream Vera Sans Mono" w:cs="Courier New"/>
+          <w:color w:val="008000"/>
+          <w:sz w:val="20"/>
+          <w:szCs w:val="20"/>
+          <w:lang w:eastAsia="de-CH"/>
+        </w:rPr>
+        <w:t>Zeichnen</w:t>
+      </w:r>
+      <w:r>
+        <w:rPr>
+          <w:rFonts w:ascii="Bitstream Vera Sans Mono" w:eastAsia="Times New Roman" w:hAnsi="Bitstream Vera Sans Mono" w:cs="Courier New"/>
+          <w:color w:val="C0C0C0"/>
+          <w:sz w:val="20"/>
+          <w:szCs w:val="20"/>
+          <w:lang w:eastAsia="de-CH"/>
+        </w:rPr>
+        <w:t xml:space="preserve"> </w:t>
+      </w:r>
+      <w:r>
+        <w:rPr>
+          <w:rFonts w:ascii="Bitstream Vera Sans Mono" w:eastAsia="Times New Roman" w:hAnsi="Bitstream Vera Sans Mono" w:cs="Courier New"/>
+          <w:color w:val="008000"/>
+          <w:sz w:val="20"/>
+          <w:szCs w:val="20"/>
+          <w:lang w:eastAsia="de-CH"/>
+        </w:rPr>
+        <w:t>der</w:t>
+      </w:r>
+      <w:r>
+        <w:rPr>
+          <w:rFonts w:ascii="Bitstream Vera Sans Mono" w:eastAsia="Times New Roman" w:hAnsi="Bitstream Vera Sans Mono" w:cs="Courier New"/>
+          <w:color w:val="C0C0C0"/>
+          <w:sz w:val="20"/>
+          <w:szCs w:val="20"/>
+          <w:lang w:eastAsia="de-CH"/>
+        </w:rPr>
+        <w:t xml:space="preserve"> </w:t>
+      </w:r>
+      <w:r>
+        <w:rPr>
+          <w:rFonts w:ascii="Bitstream Vera Sans Mono" w:eastAsia="Times New Roman" w:hAnsi="Bitstream Vera Sans Mono" w:cs="Courier New"/>
+          <w:color w:val="008000"/>
+          <w:sz w:val="20"/>
+          <w:szCs w:val="20"/>
+          <w:lang w:eastAsia="de-CH"/>
+        </w:rPr>
+        <w:t>Teil-Konturen</w:t>
+      </w:r>
+    </w:p>
+    <w:p>
+      <w:pPr>
+        <w:tabs>
+          <w:tab w:val="left" w:pos="916"/>
+          <w:tab w:val="left" w:pos="1832"/>
+          <w:tab w:val="left" w:pos="2748"/>
+          <w:tab w:val="left" w:pos="3664"/>
+          <w:tab w:val="left" w:pos="4580"/>
+          <w:tab w:val="left" w:pos="5496"/>
+          <w:tab w:val="left" w:pos="6412"/>
+          <w:tab w:val="left" w:pos="7328"/>
+          <w:tab w:val="left" w:pos="8244"/>
+          <w:tab w:val="left" w:pos="9160"/>
+          <w:tab w:val="left" w:pos="10076"/>
+          <w:tab w:val="left" w:pos="10992"/>
+          <w:tab w:val="left" w:pos="11908"/>
+          <w:tab w:val="left" w:pos="12824"/>
+          <w:tab w:val="left" w:pos="13740"/>
+          <w:tab w:val="left" w:pos="14656"/>
+        </w:tabs>
+        <w:spacing w:after="0" w:line="240" w:lineRule="auto"/>
+        <w:rPr>
+          <w:rFonts w:ascii="Bitstream Vera Sans Mono" w:eastAsia="Times New Roman" w:hAnsi="Bitstream Vera Sans Mono" w:cs="Courier New"/>
+          <w:sz w:val="20"/>
+          <w:szCs w:val="20"/>
+          <w:lang w:eastAsia="de-CH"/>
+        </w:rPr>
+      </w:pPr>
+      <w:commentRangeStart w:id="9"/>
+      <w:r>
+        <w:rPr>
+          <w:rFonts w:ascii="Bitstream Vera Sans Mono" w:eastAsia="Times New Roman" w:hAnsi="Bitstream Vera Sans Mono" w:cs="Courier New"/>
+          <w:color w:val="C0C0C0"/>
+          <w:sz w:val="20"/>
+          <w:szCs w:val="20"/>
+          <w:lang w:eastAsia="de-CH"/>
+        </w:rPr>
+        <w:t xml:space="preserve">    </w:t>
+      </w:r>
+      <w:r>
+        <w:rPr>
+          <w:rFonts w:ascii="Bitstream Vera Sans Mono" w:eastAsia="Times New Roman" w:hAnsi="Bitstream Vera Sans Mono" w:cs="Courier New"/>
+          <w:color w:val="008000"/>
+          <w:sz w:val="20"/>
+          <w:szCs w:val="20"/>
+          <w:lang w:eastAsia="de-CH"/>
+        </w:rPr>
+        <w:t>//</w:t>
+      </w:r>
+      <w:r>
+        <w:rPr>
+          <w:rFonts w:ascii="Bitstream Vera Sans Mono" w:eastAsia="Times New Roman" w:hAnsi="Bitstream Vera Sans Mono" w:cs="Courier New"/>
+          <w:color w:val="C0C0C0"/>
+          <w:sz w:val="20"/>
+          <w:szCs w:val="20"/>
+          <w:lang w:eastAsia="de-CH"/>
+        </w:rPr>
+        <w:t xml:space="preserve"> </w:t>
+      </w:r>
+      <w:r>
+        <w:rPr>
+          <w:rFonts w:ascii="Bitstream Vera Sans Mono" w:eastAsia="Times New Roman" w:hAnsi="Bitstream Vera Sans Mono" w:cs="Courier New"/>
+          <w:color w:val="008000"/>
+          <w:sz w:val="20"/>
+          <w:szCs w:val="20"/>
+          <w:lang w:eastAsia="de-CH"/>
+        </w:rPr>
+        <w:t>Bezierkurve zum besten match zeichnen</w:t>
+      </w:r>
+      <w:commentRangeEnd w:id="9"/>
       <w:r>
         <w:rPr>
           <w:rStyle w:val="Kommentarzeichen"/>
         </w:rPr>
-        <w:commentReference w:id="7"/>
-      </w:r>
-    </w:p>
-    <w:p>
-      <w:pPr>
-        <w:tabs>
-          <w:tab w:val="left" w:pos="916"/>
-          <w:tab w:val="left" w:pos="1832"/>
-          <w:tab w:val="left" w:pos="2748"/>
-          <w:tab w:val="left" w:pos="3664"/>
-          <w:tab w:val="left" w:pos="4580"/>
-          <w:tab w:val="left" w:pos="5496"/>
-          <w:tab w:val="left" w:pos="6412"/>
-          <w:tab w:val="left" w:pos="7328"/>
-          <w:tab w:val="left" w:pos="8244"/>
-          <w:tab w:val="left" w:pos="9160"/>
-          <w:tab w:val="left" w:pos="10076"/>
-          <w:tab w:val="left" w:pos="10992"/>
-          <w:tab w:val="left" w:pos="11908"/>
-          <w:tab w:val="left" w:pos="12824"/>
-          <w:tab w:val="left" w:pos="13740"/>
-          <w:tab w:val="left" w:pos="14656"/>
-        </w:tabs>
-        <w:spacing w:after="0" w:line="240" w:lineRule="auto"/>
-        <w:rPr>
-          <w:rFonts w:ascii="Bitstream Vera Sans Mono" w:eastAsia="Times New Roman" w:hAnsi="Bitstream Vera Sans Mono" w:cs="Courier New"/>
-          <w:sz w:val="20"/>
-          <w:szCs w:val="20"/>
-          <w:lang w:eastAsia="de-CH"/>
-        </w:rPr>
-      </w:pPr>
-      <w:commentRangeStart w:id="8"/>
+        <w:commentReference w:id="9"/>
+      </w:r>
+    </w:p>
+    <w:p>
+      <w:pPr>
+        <w:tabs>
+          <w:tab w:val="left" w:pos="916"/>
+          <w:tab w:val="left" w:pos="1832"/>
+          <w:tab w:val="left" w:pos="2748"/>
+          <w:tab w:val="left" w:pos="3664"/>
+          <w:tab w:val="left" w:pos="4580"/>
+          <w:tab w:val="left" w:pos="5496"/>
+          <w:tab w:val="left" w:pos="6412"/>
+          <w:tab w:val="left" w:pos="7328"/>
+          <w:tab w:val="left" w:pos="8244"/>
+          <w:tab w:val="left" w:pos="9160"/>
+          <w:tab w:val="left" w:pos="10076"/>
+          <w:tab w:val="left" w:pos="10992"/>
+          <w:tab w:val="left" w:pos="11908"/>
+          <w:tab w:val="left" w:pos="12824"/>
+          <w:tab w:val="left" w:pos="13740"/>
+          <w:tab w:val="left" w:pos="14656"/>
+        </w:tabs>
+        <w:spacing w:after="0" w:line="240" w:lineRule="auto"/>
+        <w:rPr>
+          <w:rFonts w:ascii="Bitstream Vera Sans Mono" w:eastAsia="Times New Roman" w:hAnsi="Bitstream Vera Sans Mono" w:cs="Courier New"/>
+          <w:color w:val="800080"/>
+          <w:sz w:val="20"/>
+          <w:szCs w:val="20"/>
+          <w:lang w:eastAsia="de-CH"/>
+        </w:rPr>
+      </w:pPr>
+    </w:p>
+    <w:p>
+      <w:pPr>
+        <w:tabs>
+          <w:tab w:val="left" w:pos="916"/>
+          <w:tab w:val="left" w:pos="1832"/>
+          <w:tab w:val="left" w:pos="2748"/>
+          <w:tab w:val="left" w:pos="3664"/>
+          <w:tab w:val="left" w:pos="4580"/>
+          <w:tab w:val="left" w:pos="5496"/>
+          <w:tab w:val="left" w:pos="6412"/>
+          <w:tab w:val="left" w:pos="7328"/>
+          <w:tab w:val="left" w:pos="8244"/>
+          <w:tab w:val="left" w:pos="9160"/>
+          <w:tab w:val="left" w:pos="10076"/>
+          <w:tab w:val="left" w:pos="10992"/>
+          <w:tab w:val="left" w:pos="11908"/>
+          <w:tab w:val="left" w:pos="12824"/>
+          <w:tab w:val="left" w:pos="13740"/>
+          <w:tab w:val="left" w:pos="14656"/>
+        </w:tabs>
+        <w:spacing w:after="0" w:line="240" w:lineRule="auto"/>
+        <w:rPr>
+          <w:rFonts w:ascii="Bitstream Vera Sans Mono" w:eastAsia="Times New Roman" w:hAnsi="Bitstream Vera Sans Mono" w:cs="Courier New"/>
+          <w:color w:val="800080"/>
+          <w:sz w:val="20"/>
+          <w:szCs w:val="20"/>
+          <w:lang w:eastAsia="de-CH"/>
+        </w:rPr>
+      </w:pPr>
+    </w:p>
+    <w:p>
+      <w:pPr>
+        <w:tabs>
+          <w:tab w:val="left" w:pos="916"/>
+          <w:tab w:val="left" w:pos="1832"/>
+          <w:tab w:val="left" w:pos="2748"/>
+          <w:tab w:val="left" w:pos="3664"/>
+          <w:tab w:val="left" w:pos="4580"/>
+          <w:tab w:val="left" w:pos="5496"/>
+          <w:tab w:val="left" w:pos="6412"/>
+          <w:tab w:val="left" w:pos="7328"/>
+          <w:tab w:val="left" w:pos="8244"/>
+          <w:tab w:val="left" w:pos="9160"/>
+          <w:tab w:val="left" w:pos="10076"/>
+          <w:tab w:val="left" w:pos="10992"/>
+          <w:tab w:val="left" w:pos="11908"/>
+          <w:tab w:val="left" w:pos="12824"/>
+          <w:tab w:val="left" w:pos="13740"/>
+          <w:tab w:val="left" w:pos="14656"/>
+        </w:tabs>
+        <w:spacing w:after="0" w:line="240" w:lineRule="auto"/>
+        <w:rPr>
+          <w:rFonts w:ascii="Bitstream Vera Sans Mono" w:eastAsia="Times New Roman" w:hAnsi="Bitstream Vera Sans Mono" w:cs="Courier New"/>
+          <w:sz w:val="20"/>
+          <w:szCs w:val="20"/>
+          <w:lang w:eastAsia="de-CH"/>
+        </w:rPr>
+      </w:pPr>
       <w:r>
         <w:rPr>
           <w:rFonts w:ascii="Bitstream Vera Sans Mono" w:eastAsia="Times New Roman" w:hAnsi="Bitstream Vera Sans Mono" w:cs="Courier New"/>
@@ -3317,104 +3719,403 @@
           <w:szCs w:val="20"/>
           <w:lang w:eastAsia="de-CH"/>
         </w:rPr>
-        <w:t>evtl. Farbvergleich</w:t>
-      </w:r>
-      <w:commentRangeEnd w:id="8"/>
+        <w:t>Fenster</w:t>
+      </w:r>
+      <w:r>
+        <w:rPr>
+          <w:rFonts w:ascii="Bitstream Vera Sans Mono" w:eastAsia="Times New Roman" w:hAnsi="Bitstream Vera Sans Mono" w:cs="Courier New"/>
+          <w:color w:val="C0C0C0"/>
+          <w:sz w:val="20"/>
+          <w:szCs w:val="20"/>
+          <w:lang w:eastAsia="de-CH"/>
+        </w:rPr>
+        <w:t xml:space="preserve"> </w:t>
+      </w:r>
+      <w:r>
+        <w:rPr>
+          <w:rFonts w:ascii="Bitstream Vera Sans Mono" w:eastAsia="Times New Roman" w:hAnsi="Bitstream Vera Sans Mono" w:cs="Courier New"/>
+          <w:color w:val="008000"/>
+          <w:sz w:val="20"/>
+          <w:szCs w:val="20"/>
+          <w:lang w:eastAsia="de-CH"/>
+        </w:rPr>
+        <w:t>erstellen</w:t>
+      </w:r>
+    </w:p>
+    <w:p>
+      <w:pPr>
+        <w:tabs>
+          <w:tab w:val="left" w:pos="916"/>
+          <w:tab w:val="left" w:pos="1832"/>
+          <w:tab w:val="left" w:pos="2748"/>
+          <w:tab w:val="left" w:pos="3664"/>
+          <w:tab w:val="left" w:pos="4580"/>
+          <w:tab w:val="left" w:pos="5496"/>
+          <w:tab w:val="left" w:pos="6412"/>
+          <w:tab w:val="left" w:pos="7328"/>
+          <w:tab w:val="left" w:pos="8244"/>
+          <w:tab w:val="left" w:pos="9160"/>
+          <w:tab w:val="left" w:pos="10076"/>
+          <w:tab w:val="left" w:pos="10992"/>
+          <w:tab w:val="left" w:pos="11908"/>
+          <w:tab w:val="left" w:pos="12824"/>
+          <w:tab w:val="left" w:pos="13740"/>
+          <w:tab w:val="left" w:pos="14656"/>
+        </w:tabs>
+        <w:spacing w:after="0" w:line="240" w:lineRule="auto"/>
+        <w:rPr>
+          <w:rFonts w:ascii="Bitstream Vera Sans Mono" w:eastAsia="Times New Roman" w:hAnsi="Bitstream Vera Sans Mono" w:cs="Courier New"/>
+          <w:sz w:val="20"/>
+          <w:szCs w:val="20"/>
+          <w:lang w:eastAsia="de-CH"/>
+        </w:rPr>
+      </w:pPr>
+      <w:r>
+        <w:rPr>
+          <w:rFonts w:ascii="Bitstream Vera Sans Mono" w:eastAsia="Times New Roman" w:hAnsi="Bitstream Vera Sans Mono" w:cs="Courier New"/>
+          <w:color w:val="C0C0C0"/>
+          <w:sz w:val="20"/>
+          <w:szCs w:val="20"/>
+          <w:lang w:eastAsia="de-CH"/>
+        </w:rPr>
+        <w:t xml:space="preserve">    </w:t>
+      </w:r>
+      <w:r>
+        <w:rPr>
+          <w:rFonts w:ascii="Bitstream Vera Sans Mono" w:eastAsia="Times New Roman" w:hAnsi="Bitstream Vera Sans Mono" w:cs="Courier New"/>
+          <w:color w:val="008000"/>
+          <w:sz w:val="20"/>
+          <w:szCs w:val="20"/>
+          <w:lang w:eastAsia="de-CH"/>
+        </w:rPr>
+        <w:t>//</w:t>
+      </w:r>
+      <w:r>
+        <w:rPr>
+          <w:rFonts w:ascii="Bitstream Vera Sans Mono" w:eastAsia="Times New Roman" w:hAnsi="Bitstream Vera Sans Mono" w:cs="Courier New"/>
+          <w:color w:val="C0C0C0"/>
+          <w:sz w:val="20"/>
+          <w:szCs w:val="20"/>
+          <w:lang w:eastAsia="de-CH"/>
+        </w:rPr>
+        <w:t xml:space="preserve"> </w:t>
+      </w:r>
+      <w:r>
+        <w:rPr>
+          <w:rFonts w:ascii="Bitstream Vera Sans Mono" w:eastAsia="Times New Roman" w:hAnsi="Bitstream Vera Sans Mono" w:cs="Courier New"/>
+          <w:color w:val="008000"/>
+          <w:sz w:val="20"/>
+          <w:szCs w:val="20"/>
+          <w:lang w:eastAsia="de-CH"/>
+        </w:rPr>
+        <w:t>Bild</w:t>
+      </w:r>
+      <w:r>
+        <w:rPr>
+          <w:rFonts w:ascii="Bitstream Vera Sans Mono" w:eastAsia="Times New Roman" w:hAnsi="Bitstream Vera Sans Mono" w:cs="Courier New"/>
+          <w:color w:val="C0C0C0"/>
+          <w:sz w:val="20"/>
+          <w:szCs w:val="20"/>
+          <w:lang w:eastAsia="de-CH"/>
+        </w:rPr>
+        <w:t xml:space="preserve"> </w:t>
+      </w:r>
+      <w:r>
+        <w:rPr>
+          <w:rFonts w:ascii="Bitstream Vera Sans Mono" w:eastAsia="Times New Roman" w:hAnsi="Bitstream Vera Sans Mono" w:cs="Courier New"/>
+          <w:color w:val="008000"/>
+          <w:sz w:val="20"/>
+          <w:szCs w:val="20"/>
+          <w:lang w:eastAsia="de-CH"/>
+        </w:rPr>
+        <w:t>anzeigen</w:t>
+      </w:r>
+    </w:p>
+    <w:p>
+      <w:pPr>
+        <w:tabs>
+          <w:tab w:val="left" w:pos="916"/>
+          <w:tab w:val="left" w:pos="1832"/>
+          <w:tab w:val="left" w:pos="2748"/>
+          <w:tab w:val="left" w:pos="3664"/>
+          <w:tab w:val="left" w:pos="4580"/>
+          <w:tab w:val="left" w:pos="5496"/>
+          <w:tab w:val="left" w:pos="6412"/>
+          <w:tab w:val="left" w:pos="7328"/>
+          <w:tab w:val="left" w:pos="8244"/>
+          <w:tab w:val="left" w:pos="9160"/>
+          <w:tab w:val="left" w:pos="10076"/>
+          <w:tab w:val="left" w:pos="10992"/>
+          <w:tab w:val="left" w:pos="11908"/>
+          <w:tab w:val="left" w:pos="12824"/>
+          <w:tab w:val="left" w:pos="13740"/>
+          <w:tab w:val="left" w:pos="14656"/>
+        </w:tabs>
+        <w:spacing w:after="0" w:line="240" w:lineRule="auto"/>
+        <w:rPr>
+          <w:rFonts w:ascii="Bitstream Vera Sans Mono" w:eastAsia="Times New Roman" w:hAnsi="Bitstream Vera Sans Mono" w:cs="Courier New"/>
+          <w:sz w:val="20"/>
+          <w:szCs w:val="20"/>
+          <w:lang w:eastAsia="de-CH"/>
+        </w:rPr>
+      </w:pPr>
+      <w:r>
+        <w:rPr>
+          <w:rFonts w:ascii="Bitstream Vera Sans Mono" w:eastAsia="Times New Roman" w:hAnsi="Bitstream Vera Sans Mono" w:cs="Courier New"/>
+          <w:color w:val="C0C0C0"/>
+          <w:sz w:val="20"/>
+          <w:szCs w:val="20"/>
+          <w:lang w:eastAsia="de-CH"/>
+        </w:rPr>
+        <w:t xml:space="preserve">    </w:t>
+      </w:r>
+      <w:r>
+        <w:rPr>
+          <w:rFonts w:ascii="Bitstream Vera Sans Mono" w:eastAsia="Times New Roman" w:hAnsi="Bitstream Vera Sans Mono" w:cs="Courier New"/>
+          <w:color w:val="008000"/>
+          <w:sz w:val="20"/>
+          <w:szCs w:val="20"/>
+          <w:lang w:eastAsia="de-CH"/>
+        </w:rPr>
+        <w:t>//</w:t>
+      </w:r>
+      <w:r>
+        <w:rPr>
+          <w:rFonts w:ascii="Bitstream Vera Sans Mono" w:eastAsia="Times New Roman" w:hAnsi="Bitstream Vera Sans Mono" w:cs="Courier New"/>
+          <w:color w:val="C0C0C0"/>
+          <w:sz w:val="20"/>
+          <w:szCs w:val="20"/>
+          <w:lang w:eastAsia="de-CH"/>
+        </w:rPr>
+        <w:t xml:space="preserve"> </w:t>
+      </w:r>
+      <w:r>
+        <w:rPr>
+          <w:rFonts w:ascii="Bitstream Vera Sans Mono" w:eastAsia="Times New Roman" w:hAnsi="Bitstream Vera Sans Mono" w:cs="Courier New"/>
+          <w:color w:val="008000"/>
+          <w:sz w:val="20"/>
+          <w:szCs w:val="20"/>
+          <w:lang w:eastAsia="de-CH"/>
+        </w:rPr>
+        <w:t>Warten</w:t>
+      </w:r>
+      <w:r>
+        <w:rPr>
+          <w:rFonts w:ascii="Bitstream Vera Sans Mono" w:eastAsia="Times New Roman" w:hAnsi="Bitstream Vera Sans Mono" w:cs="Courier New"/>
+          <w:color w:val="C0C0C0"/>
+          <w:sz w:val="20"/>
+          <w:szCs w:val="20"/>
+          <w:lang w:eastAsia="de-CH"/>
+        </w:rPr>
+        <w:t xml:space="preserve"> </w:t>
+      </w:r>
+      <w:r>
+        <w:rPr>
+          <w:rFonts w:ascii="Bitstream Vera Sans Mono" w:eastAsia="Times New Roman" w:hAnsi="Bitstream Vera Sans Mono" w:cs="Courier New"/>
+          <w:color w:val="008000"/>
+          <w:sz w:val="20"/>
+          <w:szCs w:val="20"/>
+          <w:lang w:eastAsia="de-CH"/>
+        </w:rPr>
+        <w:t>auf</w:t>
+      </w:r>
+      <w:r>
+        <w:rPr>
+          <w:rFonts w:ascii="Bitstream Vera Sans Mono" w:eastAsia="Times New Roman" w:hAnsi="Bitstream Vera Sans Mono" w:cs="Courier New"/>
+          <w:color w:val="C0C0C0"/>
+          <w:sz w:val="20"/>
+          <w:szCs w:val="20"/>
+          <w:lang w:eastAsia="de-CH"/>
+        </w:rPr>
+        <w:t xml:space="preserve"> </w:t>
+      </w:r>
+      <w:r>
+        <w:rPr>
+          <w:rFonts w:ascii="Bitstream Vera Sans Mono" w:eastAsia="Times New Roman" w:hAnsi="Bitstream Vera Sans Mono" w:cs="Courier New"/>
+          <w:color w:val="008000"/>
+          <w:sz w:val="20"/>
+          <w:szCs w:val="20"/>
+          <w:lang w:eastAsia="de-CH"/>
+        </w:rPr>
+        <w:t>einen</w:t>
+      </w:r>
+      <w:r>
+        <w:rPr>
+          <w:rFonts w:ascii="Bitstream Vera Sans Mono" w:eastAsia="Times New Roman" w:hAnsi="Bitstream Vera Sans Mono" w:cs="Courier New"/>
+          <w:color w:val="C0C0C0"/>
+          <w:sz w:val="20"/>
+          <w:szCs w:val="20"/>
+          <w:lang w:eastAsia="de-CH"/>
+        </w:rPr>
+        <w:t xml:space="preserve"> </w:t>
+      </w:r>
+      <w:r>
+        <w:rPr>
+          <w:rFonts w:ascii="Bitstream Vera Sans Mono" w:eastAsia="Times New Roman" w:hAnsi="Bitstream Vera Sans Mono" w:cs="Courier New"/>
+          <w:color w:val="008000"/>
+          <w:sz w:val="20"/>
+          <w:szCs w:val="20"/>
+          <w:lang w:eastAsia="de-CH"/>
+        </w:rPr>
+        <w:t>Tastendruck</w:t>
+      </w:r>
+    </w:p>
+    <w:p>
+      <w:pPr>
+        <w:tabs>
+          <w:tab w:val="left" w:pos="916"/>
+          <w:tab w:val="left" w:pos="1832"/>
+          <w:tab w:val="left" w:pos="2748"/>
+          <w:tab w:val="left" w:pos="3664"/>
+          <w:tab w:val="left" w:pos="4580"/>
+          <w:tab w:val="left" w:pos="5496"/>
+          <w:tab w:val="left" w:pos="6412"/>
+          <w:tab w:val="left" w:pos="7328"/>
+          <w:tab w:val="left" w:pos="8244"/>
+          <w:tab w:val="left" w:pos="9160"/>
+          <w:tab w:val="left" w:pos="10076"/>
+          <w:tab w:val="left" w:pos="10992"/>
+          <w:tab w:val="left" w:pos="11908"/>
+          <w:tab w:val="left" w:pos="12824"/>
+          <w:tab w:val="left" w:pos="13740"/>
+          <w:tab w:val="left" w:pos="14656"/>
+        </w:tabs>
+        <w:spacing w:after="0" w:line="240" w:lineRule="auto"/>
+        <w:rPr>
+          <w:rFonts w:ascii="Bitstream Vera Sans Mono" w:eastAsia="Times New Roman" w:hAnsi="Bitstream Vera Sans Mono" w:cs="Courier New"/>
+          <w:sz w:val="20"/>
+          <w:szCs w:val="20"/>
+          <w:lang w:eastAsia="de-CH"/>
+        </w:rPr>
+      </w:pPr>
+      <w:r>
+        <w:rPr>
+          <w:rFonts w:ascii="Bitstream Vera Sans Mono" w:eastAsia="Times New Roman" w:hAnsi="Bitstream Vera Sans Mono" w:cs="Courier New"/>
+          <w:color w:val="000000"/>
+          <w:sz w:val="20"/>
+          <w:szCs w:val="20"/>
+          <w:lang w:eastAsia="de-CH"/>
+        </w:rPr>
+        <w:t>}</w:t>
+      </w:r>
+    </w:p>
+    <w:p>
+      <w:pPr>
+        <w:rPr>
+          <w:rFonts w:ascii="Bitstream Vera Sans Mono" w:hAnsi="Bitstream Vera Sans Mono"/>
+          <w:sz w:val="20"/>
+          <w:szCs w:val="20"/>
+        </w:rPr>
+      </w:pPr>
+    </w:p>
+    <w:p>
+      <w:pPr>
+        <w:tabs>
+          <w:tab w:val="left" w:pos="916"/>
+          <w:tab w:val="left" w:pos="1832"/>
+          <w:tab w:val="left" w:pos="2748"/>
+          <w:tab w:val="left" w:pos="3664"/>
+          <w:tab w:val="left" w:pos="4580"/>
+          <w:tab w:val="left" w:pos="5496"/>
+          <w:tab w:val="left" w:pos="6412"/>
+          <w:tab w:val="left" w:pos="7328"/>
+          <w:tab w:val="left" w:pos="8244"/>
+          <w:tab w:val="left" w:pos="9160"/>
+          <w:tab w:val="left" w:pos="10076"/>
+          <w:tab w:val="left" w:pos="10992"/>
+          <w:tab w:val="left" w:pos="11908"/>
+          <w:tab w:val="left" w:pos="12824"/>
+          <w:tab w:val="left" w:pos="13740"/>
+          <w:tab w:val="left" w:pos="14656"/>
+        </w:tabs>
+        <w:spacing w:after="0" w:line="240" w:lineRule="auto"/>
+        <w:rPr>
+          <w:rFonts w:ascii="Bitstream Vera Sans Mono" w:eastAsia="Times New Roman" w:hAnsi="Bitstream Vera Sans Mono" w:cs="Courier New"/>
+          <w:color w:val="008000"/>
+          <w:sz w:val="20"/>
+          <w:szCs w:val="20"/>
+          <w:lang w:eastAsia="de-CH"/>
+        </w:rPr>
+      </w:pPr>
+      <w:commentRangeStart w:id="10"/>
+      <w:r>
+        <w:rPr>
+          <w:rFonts w:ascii="Bitstream Vera Sans Mono" w:eastAsia="Times New Roman" w:hAnsi="Bitstream Vera Sans Mono" w:cs="Courier New"/>
+          <w:color w:val="C0C0C0"/>
+          <w:sz w:val="20"/>
+          <w:szCs w:val="20"/>
+          <w:lang w:eastAsia="de-CH"/>
+        </w:rPr>
+        <w:t xml:space="preserve">    </w:t>
+      </w:r>
+      <w:r>
+        <w:rPr>
+          <w:rFonts w:ascii="Bitstream Vera Sans Mono" w:eastAsia="Times New Roman" w:hAnsi="Bitstream Vera Sans Mono" w:cs="Courier New"/>
+          <w:color w:val="008000"/>
+          <w:sz w:val="20"/>
+          <w:szCs w:val="20"/>
+          <w:lang w:eastAsia="de-CH"/>
+        </w:rPr>
+        <w:t>//</w:t>
+      </w:r>
+      <w:r>
+        <w:rPr>
+          <w:rFonts w:ascii="Bitstream Vera Sans Mono" w:eastAsia="Times New Roman" w:hAnsi="Bitstream Vera Sans Mono" w:cs="Courier New"/>
+          <w:color w:val="C0C0C0"/>
+          <w:sz w:val="20"/>
+          <w:szCs w:val="20"/>
+          <w:lang w:eastAsia="de-CH"/>
+        </w:rPr>
+        <w:t xml:space="preserve"> </w:t>
+      </w:r>
+      <w:r>
+        <w:rPr>
+          <w:rFonts w:ascii="Bitstream Vera Sans Mono" w:eastAsia="Times New Roman" w:hAnsi="Bitstream Vera Sans Mono" w:cs="Courier New"/>
+          <w:color w:val="008000"/>
+          <w:sz w:val="20"/>
+          <w:szCs w:val="20"/>
+          <w:lang w:eastAsia="de-CH"/>
+        </w:rPr>
+        <w:t>magic numbers entfernen</w:t>
+      </w:r>
+      <w:commentRangeEnd w:id="10"/>
       <w:r>
         <w:rPr>
           <w:rStyle w:val="Kommentarzeichen"/>
         </w:rPr>
-        <w:commentReference w:id="8"/>
-      </w:r>
-    </w:p>
-    <w:p>
-      <w:pPr>
-        <w:tabs>
-          <w:tab w:val="left" w:pos="916"/>
-          <w:tab w:val="left" w:pos="1832"/>
-          <w:tab w:val="left" w:pos="2748"/>
-          <w:tab w:val="left" w:pos="3664"/>
-          <w:tab w:val="left" w:pos="4580"/>
-          <w:tab w:val="left" w:pos="5496"/>
-          <w:tab w:val="left" w:pos="6412"/>
-          <w:tab w:val="left" w:pos="7328"/>
-          <w:tab w:val="left" w:pos="8244"/>
-          <w:tab w:val="left" w:pos="9160"/>
-          <w:tab w:val="left" w:pos="10076"/>
-          <w:tab w:val="left" w:pos="10992"/>
-          <w:tab w:val="left" w:pos="11908"/>
-          <w:tab w:val="left" w:pos="12824"/>
-          <w:tab w:val="left" w:pos="13740"/>
-          <w:tab w:val="left" w:pos="14656"/>
-        </w:tabs>
-        <w:spacing w:after="0" w:line="240" w:lineRule="auto"/>
-        <w:rPr>
-          <w:rFonts w:ascii="Bitstream Vera Sans Mono" w:eastAsia="Times New Roman" w:hAnsi="Bitstream Vera Sans Mono" w:cs="Courier New"/>
-          <w:color w:val="C0C0C0"/>
-          <w:sz w:val="20"/>
-          <w:szCs w:val="20"/>
-          <w:lang w:eastAsia="de-CH"/>
-        </w:rPr>
-      </w:pPr>
-    </w:p>
-    <w:p>
-      <w:pPr>
-        <w:tabs>
-          <w:tab w:val="left" w:pos="916"/>
-          <w:tab w:val="left" w:pos="1832"/>
-          <w:tab w:val="left" w:pos="2748"/>
-          <w:tab w:val="left" w:pos="3664"/>
-          <w:tab w:val="left" w:pos="4580"/>
-          <w:tab w:val="left" w:pos="5496"/>
-          <w:tab w:val="left" w:pos="6412"/>
-          <w:tab w:val="left" w:pos="7328"/>
-          <w:tab w:val="left" w:pos="8244"/>
-          <w:tab w:val="left" w:pos="9160"/>
-          <w:tab w:val="left" w:pos="10076"/>
-          <w:tab w:val="left" w:pos="10992"/>
-          <w:tab w:val="left" w:pos="11908"/>
-          <w:tab w:val="left" w:pos="12824"/>
-          <w:tab w:val="left" w:pos="13740"/>
-          <w:tab w:val="left" w:pos="14656"/>
-        </w:tabs>
-        <w:spacing w:after="0" w:line="240" w:lineRule="auto"/>
-        <w:rPr>
-          <w:rFonts w:ascii="Bitstream Vera Sans Mono" w:eastAsia="Times New Roman" w:hAnsi="Bitstream Vera Sans Mono" w:cs="Courier New"/>
-          <w:color w:val="C0C0C0"/>
-          <w:sz w:val="20"/>
-          <w:szCs w:val="20"/>
-          <w:lang w:eastAsia="de-CH"/>
-        </w:rPr>
-      </w:pPr>
-    </w:p>
-    <w:p>
-      <w:pPr>
-        <w:tabs>
-          <w:tab w:val="left" w:pos="916"/>
-          <w:tab w:val="left" w:pos="1832"/>
-          <w:tab w:val="left" w:pos="2748"/>
-          <w:tab w:val="left" w:pos="3664"/>
-          <w:tab w:val="left" w:pos="4580"/>
-          <w:tab w:val="left" w:pos="5496"/>
-          <w:tab w:val="left" w:pos="6412"/>
-          <w:tab w:val="left" w:pos="7328"/>
-          <w:tab w:val="left" w:pos="8244"/>
-          <w:tab w:val="left" w:pos="9160"/>
-          <w:tab w:val="left" w:pos="10076"/>
-          <w:tab w:val="left" w:pos="10992"/>
-          <w:tab w:val="left" w:pos="11908"/>
-          <w:tab w:val="left" w:pos="12824"/>
-          <w:tab w:val="left" w:pos="13740"/>
-          <w:tab w:val="left" w:pos="14656"/>
-        </w:tabs>
-        <w:spacing w:after="0" w:line="240" w:lineRule="auto"/>
-        <w:rPr>
-          <w:rFonts w:ascii="Bitstream Vera Sans Mono" w:eastAsia="Times New Roman" w:hAnsi="Bitstream Vera Sans Mono" w:cs="Courier New"/>
-          <w:sz w:val="20"/>
-          <w:szCs w:val="20"/>
-          <w:lang w:eastAsia="de-CH"/>
-        </w:rPr>
-      </w:pPr>
+        <w:commentReference w:id="10"/>
+      </w:r>
+    </w:p>
+    <w:p>
+      <w:pPr>
+        <w:tabs>
+          <w:tab w:val="left" w:pos="916"/>
+          <w:tab w:val="left" w:pos="1832"/>
+          <w:tab w:val="left" w:pos="2748"/>
+          <w:tab w:val="left" w:pos="3664"/>
+          <w:tab w:val="left" w:pos="4580"/>
+          <w:tab w:val="left" w:pos="5496"/>
+          <w:tab w:val="left" w:pos="6412"/>
+          <w:tab w:val="left" w:pos="7328"/>
+          <w:tab w:val="left" w:pos="8244"/>
+          <w:tab w:val="left" w:pos="9160"/>
+          <w:tab w:val="left" w:pos="10076"/>
+          <w:tab w:val="left" w:pos="10992"/>
+          <w:tab w:val="left" w:pos="11908"/>
+          <w:tab w:val="left" w:pos="12824"/>
+          <w:tab w:val="left" w:pos="13740"/>
+          <w:tab w:val="left" w:pos="14656"/>
+        </w:tabs>
+        <w:spacing w:after="0" w:line="240" w:lineRule="auto"/>
+        <w:rPr>
+          <w:rFonts w:ascii="Bitstream Vera Sans Mono" w:eastAsia="Times New Roman" w:hAnsi="Bitstream Vera Sans Mono" w:cs="Courier New"/>
+          <w:color w:val="C0C0C0"/>
+          <w:sz w:val="20"/>
+          <w:szCs w:val="20"/>
+          <w:lang w:eastAsia="de-CH"/>
+        </w:rPr>
+      </w:pPr>
+      <w:commentRangeStart w:id="11"/>
       <w:r>
         <w:rPr>
           <w:rFonts w:ascii="Bitstream Vera Sans Mono" w:eastAsia="Times New Roman" w:hAnsi="Bitstream Vera Sans Mono" w:cs="Courier New"/>
@@ -3438,113 +4139,71 @@
       <w:r>
         <w:rPr>
           <w:rFonts w:ascii="Bitstream Vera Sans Mono" w:eastAsia="Times New Roman" w:hAnsi="Bitstream Vera Sans Mono" w:cs="Courier New"/>
-          <w:color w:val="C0C0C0"/>
-          <w:sz w:val="20"/>
-          <w:szCs w:val="20"/>
-          <w:lang w:eastAsia="de-CH"/>
-        </w:rPr>
-        <w:t xml:space="preserve"> </w:t>
-      </w:r>
-      <w:r>
-        <w:rPr>
-          <w:rFonts w:ascii="Bitstream Vera Sans Mono" w:eastAsia="Times New Roman" w:hAnsi="Bitstream Vera Sans Mono" w:cs="Courier New"/>
-          <w:color w:val="008000"/>
-          <w:sz w:val="20"/>
-          <w:szCs w:val="20"/>
-          <w:lang w:eastAsia="de-CH"/>
-        </w:rPr>
-        <w:t>Gleichheit-abhängiges</w:t>
-      </w:r>
-      <w:r>
-        <w:rPr>
-          <w:rFonts w:ascii="Bitstream Vera Sans Mono" w:eastAsia="Times New Roman" w:hAnsi="Bitstream Vera Sans Mono" w:cs="Courier New"/>
-          <w:color w:val="C0C0C0"/>
-          <w:sz w:val="20"/>
-          <w:szCs w:val="20"/>
-          <w:lang w:eastAsia="de-CH"/>
-        </w:rPr>
-        <w:t xml:space="preserve"> </w:t>
-      </w:r>
-      <w:r>
-        <w:rPr>
-          <w:rFonts w:ascii="Bitstream Vera Sans Mono" w:eastAsia="Times New Roman" w:hAnsi="Bitstream Vera Sans Mono" w:cs="Courier New"/>
-          <w:color w:val="008000"/>
-          <w:sz w:val="20"/>
-          <w:szCs w:val="20"/>
-          <w:lang w:eastAsia="de-CH"/>
-        </w:rPr>
-        <w:t>Zeichnen</w:t>
-      </w:r>
-      <w:r>
-        <w:rPr>
-          <w:rFonts w:ascii="Bitstream Vera Sans Mono" w:eastAsia="Times New Roman" w:hAnsi="Bitstream Vera Sans Mono" w:cs="Courier New"/>
-          <w:color w:val="C0C0C0"/>
-          <w:sz w:val="20"/>
-          <w:szCs w:val="20"/>
-          <w:lang w:eastAsia="de-CH"/>
-        </w:rPr>
-        <w:t xml:space="preserve"> </w:t>
-      </w:r>
-      <w:r>
-        <w:rPr>
-          <w:rFonts w:ascii="Bitstream Vera Sans Mono" w:eastAsia="Times New Roman" w:hAnsi="Bitstream Vera Sans Mono" w:cs="Courier New"/>
-          <w:color w:val="008000"/>
-          <w:sz w:val="20"/>
-          <w:szCs w:val="20"/>
-          <w:lang w:eastAsia="de-CH"/>
-        </w:rPr>
-        <w:t>der</w:t>
-      </w:r>
-      <w:r>
-        <w:rPr>
-          <w:rFonts w:ascii="Bitstream Vera Sans Mono" w:eastAsia="Times New Roman" w:hAnsi="Bitstream Vera Sans Mono" w:cs="Courier New"/>
-          <w:color w:val="C0C0C0"/>
-          <w:sz w:val="20"/>
-          <w:szCs w:val="20"/>
-          <w:lang w:eastAsia="de-CH"/>
-        </w:rPr>
-        <w:t xml:space="preserve"> </w:t>
-      </w:r>
-      <w:r>
-        <w:rPr>
-          <w:rFonts w:ascii="Bitstream Vera Sans Mono" w:eastAsia="Times New Roman" w:hAnsi="Bitstream Vera Sans Mono" w:cs="Courier New"/>
-          <w:color w:val="008000"/>
-          <w:sz w:val="20"/>
-          <w:szCs w:val="20"/>
-          <w:lang w:eastAsia="de-CH"/>
-        </w:rPr>
-        <w:t>Teil-Konturen</w:t>
-      </w:r>
-    </w:p>
-    <w:p>
-      <w:pPr>
-        <w:tabs>
-          <w:tab w:val="left" w:pos="916"/>
-          <w:tab w:val="left" w:pos="1832"/>
-          <w:tab w:val="left" w:pos="2748"/>
-          <w:tab w:val="left" w:pos="3664"/>
-          <w:tab w:val="left" w:pos="4580"/>
-          <w:tab w:val="left" w:pos="5496"/>
-          <w:tab w:val="left" w:pos="6412"/>
-          <w:tab w:val="left" w:pos="7328"/>
-          <w:tab w:val="left" w:pos="8244"/>
-          <w:tab w:val="left" w:pos="9160"/>
-          <w:tab w:val="left" w:pos="10076"/>
-          <w:tab w:val="left" w:pos="10992"/>
-          <w:tab w:val="left" w:pos="11908"/>
-          <w:tab w:val="left" w:pos="12824"/>
-          <w:tab w:val="left" w:pos="13740"/>
-          <w:tab w:val="left" w:pos="14656"/>
-        </w:tabs>
-        <w:spacing w:after="0" w:line="240" w:lineRule="auto"/>
-        <w:rPr>
-          <w:rFonts w:ascii="Bitstream Vera Sans Mono" w:eastAsia="Times New Roman" w:hAnsi="Bitstream Vera Sans Mono" w:cs="Courier New"/>
-          <w:sz w:val="20"/>
-          <w:szCs w:val="20"/>
-          <w:lang w:eastAsia="de-CH"/>
-        </w:rPr>
-      </w:pPr>
-      <w:commentRangeStart w:id="9"/>
+          <w:color w:val="008000"/>
+          <w:sz w:val="20"/>
+          <w:szCs w:val="20"/>
+          <w:lang w:eastAsia="de-CH"/>
+        </w:rPr>
+        <w:t xml:space="preserve"> </w:t>
+      </w:r>
+      <w:r>
+        <w:rPr>
+          <w:rFonts w:ascii="Bitstream Vera Sans Mono" w:eastAsia="Times New Roman" w:hAnsi="Bitstream Vera Sans Mono" w:cs="Courier New"/>
+          <w:color w:val="008000"/>
+          <w:sz w:val="20"/>
+          <w:szCs w:val="20"/>
+          <w:lang w:eastAsia="de-CH"/>
+        </w:rPr>
+        <w:t>alle grössenabhängigen angaben abhängig von puzzlegrösse</w:t>
+      </w:r>
+      <w:r>
+        <w:rPr>
+          <w:rFonts w:ascii="Bitstream Vera Sans Mono" w:eastAsia="Times New Roman" w:hAnsi="Bitstream Vera Sans Mono" w:cs="Courier New"/>
+          <w:color w:val="C0C0C0"/>
+          <w:sz w:val="20"/>
+          <w:szCs w:val="20"/>
+          <w:lang w:eastAsia="de-CH"/>
+        </w:rPr>
+        <w:t xml:space="preserve"> </w:t>
+      </w:r>
+      <w:commentRangeEnd w:id="11"/>
+      <w:r>
+        <w:rPr>
+          <w:rStyle w:val="Kommentarzeichen"/>
+        </w:rPr>
+        <w:commentReference w:id="11"/>
+      </w:r>
+    </w:p>
+    <w:p>
+      <w:pPr>
+        <w:tabs>
+          <w:tab w:val="left" w:pos="916"/>
+          <w:tab w:val="left" w:pos="1832"/>
+          <w:tab w:val="left" w:pos="2748"/>
+          <w:tab w:val="left" w:pos="3664"/>
+          <w:tab w:val="left" w:pos="4580"/>
+          <w:tab w:val="left" w:pos="5496"/>
+          <w:tab w:val="left" w:pos="6412"/>
+          <w:tab w:val="left" w:pos="7328"/>
+          <w:tab w:val="left" w:pos="8244"/>
+          <w:tab w:val="left" w:pos="9160"/>
+          <w:tab w:val="left" w:pos="10076"/>
+          <w:tab w:val="left" w:pos="10992"/>
+          <w:tab w:val="left" w:pos="11908"/>
+          <w:tab w:val="left" w:pos="12824"/>
+          <w:tab w:val="left" w:pos="13740"/>
+          <w:tab w:val="left" w:pos="14656"/>
+        </w:tabs>
+        <w:spacing w:after="0" w:line="240" w:lineRule="auto"/>
+        <w:rPr>
+          <w:rFonts w:ascii="Bitstream Vera Sans Mono" w:eastAsia="Times New Roman" w:hAnsi="Bitstream Vera Sans Mono" w:cs="Courier New"/>
+          <w:color w:val="C0C0C0"/>
+          <w:sz w:val="20"/>
+          <w:szCs w:val="20"/>
+          <w:lang w:eastAsia="de-CH"/>
+        </w:rPr>
+      </w:pPr>
+      <w:commentRangeStart w:id="12"/>
       <w:r>
         <w:rPr>
           <w:rFonts w:ascii="Bitstream Vera Sans Mono" w:eastAsia="Times New Roman" w:hAnsi="Bitstream Vera Sans Mono" w:cs="Courier New"/>
@@ -3568,119 +4227,61 @@
       <w:r>
         <w:rPr>
           <w:rFonts w:ascii="Bitstream Vera Sans Mono" w:eastAsia="Times New Roman" w:hAnsi="Bitstream Vera Sans Mono" w:cs="Courier New"/>
-          <w:color w:val="C0C0C0"/>
-          <w:sz w:val="20"/>
-          <w:szCs w:val="20"/>
-          <w:lang w:eastAsia="de-CH"/>
-        </w:rPr>
-        <w:t xml:space="preserve"> </w:t>
-      </w:r>
-      <w:r>
-        <w:rPr>
-          <w:rFonts w:ascii="Bitstream Vera Sans Mono" w:eastAsia="Times New Roman" w:hAnsi="Bitstream Vera Sans Mono" w:cs="Courier New"/>
-          <w:color w:val="008000"/>
-          <w:sz w:val="20"/>
-          <w:szCs w:val="20"/>
-          <w:lang w:eastAsia="de-CH"/>
-        </w:rPr>
-        <w:t>Bezierkurve zum besten match zeichnen</w:t>
-      </w:r>
-      <w:commentRangeEnd w:id="9"/>
+          <w:color w:val="008000"/>
+          <w:sz w:val="20"/>
+          <w:szCs w:val="20"/>
+          <w:lang w:eastAsia="de-CH"/>
+        </w:rPr>
+        <w:t xml:space="preserve"> alle farbangaben mit CV_RGB(r, g, b) angeben</w:t>
+      </w:r>
+      <w:r>
+        <w:rPr>
+          <w:rFonts w:ascii="Bitstream Vera Sans Mono" w:eastAsia="Times New Roman" w:hAnsi="Bitstream Vera Sans Mono" w:cs="Courier New"/>
+          <w:color w:val="C0C0C0"/>
+          <w:sz w:val="20"/>
+          <w:szCs w:val="20"/>
+          <w:lang w:eastAsia="de-CH"/>
+        </w:rPr>
+        <w:t xml:space="preserve"> </w:t>
+      </w:r>
+      <w:commentRangeEnd w:id="12"/>
       <w:r>
         <w:rPr>
           <w:rStyle w:val="Kommentarzeichen"/>
         </w:rPr>
-        <w:commentReference w:id="9"/>
-      </w:r>
-    </w:p>
-    <w:p>
-      <w:pPr>
-        <w:tabs>
-          <w:tab w:val="left" w:pos="916"/>
-          <w:tab w:val="left" w:pos="1832"/>
-          <w:tab w:val="left" w:pos="2748"/>
-          <w:tab w:val="left" w:pos="3664"/>
-          <w:tab w:val="left" w:pos="4580"/>
-          <w:tab w:val="left" w:pos="5496"/>
-          <w:tab w:val="left" w:pos="6412"/>
-          <w:tab w:val="left" w:pos="7328"/>
-          <w:tab w:val="left" w:pos="8244"/>
-          <w:tab w:val="left" w:pos="9160"/>
-          <w:tab w:val="left" w:pos="10076"/>
-          <w:tab w:val="left" w:pos="10992"/>
-          <w:tab w:val="left" w:pos="11908"/>
-          <w:tab w:val="left" w:pos="12824"/>
-          <w:tab w:val="left" w:pos="13740"/>
-          <w:tab w:val="left" w:pos="14656"/>
-        </w:tabs>
-        <w:spacing w:after="0" w:line="240" w:lineRule="auto"/>
-        <w:rPr>
-          <w:rFonts w:ascii="Bitstream Vera Sans Mono" w:eastAsia="Times New Roman" w:hAnsi="Bitstream Vera Sans Mono" w:cs="Courier New"/>
-          <w:color w:val="800080"/>
-          <w:sz w:val="20"/>
-          <w:szCs w:val="20"/>
-          <w:lang w:eastAsia="de-CH"/>
-        </w:rPr>
-      </w:pPr>
-    </w:p>
-    <w:p>
-      <w:pPr>
-        <w:tabs>
-          <w:tab w:val="left" w:pos="916"/>
-          <w:tab w:val="left" w:pos="1832"/>
-          <w:tab w:val="left" w:pos="2748"/>
-          <w:tab w:val="left" w:pos="3664"/>
-          <w:tab w:val="left" w:pos="4580"/>
-          <w:tab w:val="left" w:pos="5496"/>
-          <w:tab w:val="left" w:pos="6412"/>
-          <w:tab w:val="left" w:pos="7328"/>
-          <w:tab w:val="left" w:pos="8244"/>
-          <w:tab w:val="left" w:pos="9160"/>
-          <w:tab w:val="left" w:pos="10076"/>
-          <w:tab w:val="left" w:pos="10992"/>
-          <w:tab w:val="left" w:pos="11908"/>
-          <w:tab w:val="left" w:pos="12824"/>
-          <w:tab w:val="left" w:pos="13740"/>
-          <w:tab w:val="left" w:pos="14656"/>
-        </w:tabs>
-        <w:spacing w:after="0" w:line="240" w:lineRule="auto"/>
-        <w:rPr>
-          <w:rFonts w:ascii="Bitstream Vera Sans Mono" w:eastAsia="Times New Roman" w:hAnsi="Bitstream Vera Sans Mono" w:cs="Courier New"/>
-          <w:color w:val="800080"/>
-          <w:sz w:val="20"/>
-          <w:szCs w:val="20"/>
-          <w:lang w:eastAsia="de-CH"/>
-        </w:rPr>
-      </w:pPr>
-    </w:p>
-    <w:p>
-      <w:pPr>
-        <w:tabs>
-          <w:tab w:val="left" w:pos="916"/>
-          <w:tab w:val="left" w:pos="1832"/>
-          <w:tab w:val="left" w:pos="2748"/>
-          <w:tab w:val="left" w:pos="3664"/>
-          <w:tab w:val="left" w:pos="4580"/>
-          <w:tab w:val="left" w:pos="5496"/>
-          <w:tab w:val="left" w:pos="6412"/>
-          <w:tab w:val="left" w:pos="7328"/>
-          <w:tab w:val="left" w:pos="8244"/>
-          <w:tab w:val="left" w:pos="9160"/>
-          <w:tab w:val="left" w:pos="10076"/>
-          <w:tab w:val="left" w:pos="10992"/>
-          <w:tab w:val="left" w:pos="11908"/>
-          <w:tab w:val="left" w:pos="12824"/>
-          <w:tab w:val="left" w:pos="13740"/>
-          <w:tab w:val="left" w:pos="14656"/>
-        </w:tabs>
-        <w:spacing w:after="0" w:line="240" w:lineRule="auto"/>
-        <w:rPr>
-          <w:rFonts w:ascii="Bitstream Vera Sans Mono" w:eastAsia="Times New Roman" w:hAnsi="Bitstream Vera Sans Mono" w:cs="Courier New"/>
-          <w:sz w:val="20"/>
-          <w:szCs w:val="20"/>
-          <w:lang w:eastAsia="de-CH"/>
-        </w:rPr>
-      </w:pPr>
+        <w:commentReference w:id="12"/>
+      </w:r>
+    </w:p>
+    <w:p>
+      <w:pPr>
+        <w:tabs>
+          <w:tab w:val="left" w:pos="916"/>
+          <w:tab w:val="left" w:pos="1832"/>
+          <w:tab w:val="left" w:pos="2748"/>
+          <w:tab w:val="left" w:pos="3664"/>
+          <w:tab w:val="left" w:pos="4580"/>
+          <w:tab w:val="left" w:pos="5496"/>
+          <w:tab w:val="left" w:pos="6412"/>
+          <w:tab w:val="left" w:pos="7328"/>
+          <w:tab w:val="left" w:pos="8244"/>
+          <w:tab w:val="left" w:pos="9160"/>
+          <w:tab w:val="left" w:pos="10076"/>
+          <w:tab w:val="left" w:pos="10992"/>
+          <w:tab w:val="left" w:pos="11908"/>
+          <w:tab w:val="left" w:pos="12824"/>
+          <w:tab w:val="left" w:pos="13740"/>
+          <w:tab w:val="left" w:pos="14656"/>
+        </w:tabs>
+        <w:spacing w:after="0" w:line="240" w:lineRule="auto"/>
+        <w:rPr>
+          <w:rFonts w:ascii="Bitstream Vera Sans Mono" w:eastAsia="Times New Roman" w:hAnsi="Bitstream Vera Sans Mono" w:cs="Courier New"/>
+          <w:color w:val="008000"/>
+          <w:sz w:val="20"/>
+          <w:szCs w:val="20"/>
+          <w:lang w:eastAsia="de-CH"/>
+        </w:rPr>
+      </w:pPr>
+      <w:commentRangeStart w:id="13"/>
       <w:r>
         <w:rPr>
           <w:rFonts w:ascii="Bitstream Vera Sans Mono" w:eastAsia="Times New Roman" w:hAnsi="Bitstream Vera Sans Mono" w:cs="Courier New"/>
@@ -3704,80 +4305,70 @@
       <w:r>
         <w:rPr>
           <w:rFonts w:ascii="Bitstream Vera Sans Mono" w:eastAsia="Times New Roman" w:hAnsi="Bitstream Vera Sans Mono" w:cs="Courier New"/>
-          <w:color w:val="C0C0C0"/>
-          <w:sz w:val="20"/>
-          <w:szCs w:val="20"/>
-          <w:lang w:eastAsia="de-CH"/>
-        </w:rPr>
-        <w:t xml:space="preserve"> </w:t>
-      </w:r>
-      <w:r>
-        <w:rPr>
-          <w:rFonts w:ascii="Bitstream Vera Sans Mono" w:eastAsia="Times New Roman" w:hAnsi="Bitstream Vera Sans Mono" w:cs="Courier New"/>
-          <w:color w:val="008000"/>
-          <w:sz w:val="20"/>
-          <w:szCs w:val="20"/>
-          <w:lang w:eastAsia="de-CH"/>
-        </w:rPr>
-        <w:t>Fenster</w:t>
-      </w:r>
-      <w:r>
-        <w:rPr>
-          <w:rFonts w:ascii="Bitstream Vera Sans Mono" w:eastAsia="Times New Roman" w:hAnsi="Bitstream Vera Sans Mono" w:cs="Courier New"/>
-          <w:color w:val="C0C0C0"/>
-          <w:sz w:val="20"/>
-          <w:szCs w:val="20"/>
-          <w:lang w:eastAsia="de-CH"/>
-        </w:rPr>
-        <w:t xml:space="preserve"> </w:t>
-      </w:r>
-      <w:r>
-        <w:rPr>
-          <w:rFonts w:ascii="Bitstream Vera Sans Mono" w:eastAsia="Times New Roman" w:hAnsi="Bitstream Vera Sans Mono" w:cs="Courier New"/>
-          <w:color w:val="008000"/>
-          <w:sz w:val="20"/>
-          <w:szCs w:val="20"/>
-          <w:lang w:eastAsia="de-CH"/>
-        </w:rPr>
-        <w:t>erstellen</w:t>
-      </w:r>
-    </w:p>
-    <w:p>
-      <w:pPr>
-        <w:tabs>
-          <w:tab w:val="left" w:pos="916"/>
-          <w:tab w:val="left" w:pos="1832"/>
-          <w:tab w:val="left" w:pos="2748"/>
-          <w:tab w:val="left" w:pos="3664"/>
-          <w:tab w:val="left" w:pos="4580"/>
-          <w:tab w:val="left" w:pos="5496"/>
-          <w:tab w:val="left" w:pos="6412"/>
-          <w:tab w:val="left" w:pos="7328"/>
-          <w:tab w:val="left" w:pos="8244"/>
-          <w:tab w:val="left" w:pos="9160"/>
-          <w:tab w:val="left" w:pos="10076"/>
-          <w:tab w:val="left" w:pos="10992"/>
-          <w:tab w:val="left" w:pos="11908"/>
-          <w:tab w:val="left" w:pos="12824"/>
-          <w:tab w:val="left" w:pos="13740"/>
-          <w:tab w:val="left" w:pos="14656"/>
-        </w:tabs>
-        <w:spacing w:after="0" w:line="240" w:lineRule="auto"/>
-        <w:rPr>
-          <w:rFonts w:ascii="Bitstream Vera Sans Mono" w:eastAsia="Times New Roman" w:hAnsi="Bitstream Vera Sans Mono" w:cs="Courier New"/>
-          <w:sz w:val="20"/>
-          <w:szCs w:val="20"/>
-          <w:lang w:eastAsia="de-CH"/>
-        </w:rPr>
-      </w:pPr>
-      <w:r>
-        <w:rPr>
-          <w:rFonts w:ascii="Bitstream Vera Sans Mono" w:eastAsia="Times New Roman" w:hAnsi="Bitstream Vera Sans Mono" w:cs="Courier New"/>
-          <w:color w:val="C0C0C0"/>
-          <w:sz w:val="20"/>
-          <w:szCs w:val="20"/>
-          <w:lang w:eastAsia="de-CH"/>
-        </w:rPr>
+          <w:color w:val="008000"/>
+          <w:sz w:val="20"/>
+          <w:szCs w:val="20"/>
+          <w:lang w:eastAsia="de-CH"/>
+        </w:rPr>
+        <w:t xml:space="preserve"> überall wo ein problem is mit den datentypen,</w:t>
+      </w:r>
+      <w:r>
+        <w:rPr>
+          <w:rFonts w:ascii="Bitstream Vera Sans Mono" w:eastAsia="Times New Roman" w:hAnsi="Bitstream Vera Sans Mono" w:cs="Courier New"/>
+          <w:color w:val="008000"/>
+          <w:sz w:val="20"/>
+          <w:szCs w:val="20"/>
+          <w:lang w:eastAsia="de-CH"/>
+        </w:rPr>
+        <w:t xml:space="preserve"> cv::Mat() drum.</w:t>
+      </w:r>
+      <w:commentRangeEnd w:id="13"/>
+      <w:r>
+        <w:rPr>
+          <w:rStyle w:val="Kommentarzeichen"/>
+        </w:rPr>
+        <w:commentReference w:id="13"/>
+      </w:r>
+    </w:p>
+    <w:p>
+      <w:pPr>
+        <w:tabs>
+          <w:tab w:val="left" w:pos="916"/>
+          <w:tab w:val="left" w:pos="1832"/>
+          <w:tab w:val="left" w:pos="2748"/>
+          <w:tab w:val="left" w:pos="3664"/>
+          <w:tab w:val="left" w:pos="4580"/>
+          <w:tab w:val="left" w:pos="5496"/>
+          <w:tab w:val="left" w:pos="6412"/>
+          <w:tab w:val="left" w:pos="7328"/>
+          <w:tab w:val="left" w:pos="8244"/>
+          <w:tab w:val="left" w:pos="9160"/>
+          <w:tab w:val="left" w:pos="10076"/>
+          <w:tab w:val="left" w:pos="10992"/>
+          <w:tab w:val="left" w:pos="11908"/>
+          <w:tab w:val="left" w:pos="12824"/>
+          <w:tab w:val="left" w:pos="13740"/>
+          <w:tab w:val="left" w:pos="14656"/>
+        </w:tabs>
+        <w:spacing w:after="0" w:line="240" w:lineRule="auto"/>
+        <w:rPr>
+          <w:rFonts w:ascii="Bitstream Vera Sans Mono" w:eastAsia="Times New Roman" w:hAnsi="Bitstream Vera Sans Mono" w:cs="Courier New"/>
+          <w:color w:val="008000"/>
+          <w:sz w:val="20"/>
+          <w:szCs w:val="20"/>
+          <w:lang w:eastAsia="de-CH"/>
+        </w:rPr>
+      </w:pPr>
+      <w:commentRangeStart w:id="14"/>
+      <w:r>
+        <w:rPr>
+          <w:rFonts w:ascii="Bitstream Vera Sans Mono" w:eastAsia="Times New Roman" w:hAnsi="Bitstream Vera Sans Mono" w:cs="Courier New"/>
+          <w:color w:val="C0C0C0"/>
+          <w:sz w:val="20"/>
+          <w:szCs w:val="20"/>
+          <w:lang w:eastAsia="de-CH"/>
+        </w:rPr>
+        <w:lastRenderedPageBreak/>
         <w:t xml:space="preserve">    </w:t>
       </w:r>
       <w:r>
@@ -3793,463 +4384,19 @@
       <w:r>
         <w:rPr>
           <w:rFonts w:ascii="Bitstream Vera Sans Mono" w:eastAsia="Times New Roman" w:hAnsi="Bitstream Vera Sans Mono" w:cs="Courier New"/>
-          <w:color w:val="C0C0C0"/>
-          <w:sz w:val="20"/>
-          <w:szCs w:val="20"/>
-          <w:lang w:eastAsia="de-CH"/>
-        </w:rPr>
-        <w:t xml:space="preserve"> </w:t>
-      </w:r>
-      <w:r>
-        <w:rPr>
-          <w:rFonts w:ascii="Bitstream Vera Sans Mono" w:eastAsia="Times New Roman" w:hAnsi="Bitstream Vera Sans Mono" w:cs="Courier New"/>
-          <w:color w:val="008000"/>
-          <w:sz w:val="20"/>
-          <w:szCs w:val="20"/>
-          <w:lang w:eastAsia="de-CH"/>
-        </w:rPr>
-        <w:t>Bild</w:t>
-      </w:r>
-      <w:r>
-        <w:rPr>
-          <w:rFonts w:ascii="Bitstream Vera Sans Mono" w:eastAsia="Times New Roman" w:hAnsi="Bitstream Vera Sans Mono" w:cs="Courier New"/>
-          <w:color w:val="C0C0C0"/>
-          <w:sz w:val="20"/>
-          <w:szCs w:val="20"/>
-          <w:lang w:eastAsia="de-CH"/>
-        </w:rPr>
-        <w:t xml:space="preserve"> </w:t>
-      </w:r>
-      <w:r>
-        <w:rPr>
-          <w:rFonts w:ascii="Bitstream Vera Sans Mono" w:eastAsia="Times New Roman" w:hAnsi="Bitstream Vera Sans Mono" w:cs="Courier New"/>
-          <w:color w:val="008000"/>
-          <w:sz w:val="20"/>
-          <w:szCs w:val="20"/>
-          <w:lang w:eastAsia="de-CH"/>
-        </w:rPr>
-        <w:t>anzeigen</w:t>
-      </w:r>
-    </w:p>
-    <w:p>
-      <w:pPr>
-        <w:tabs>
-          <w:tab w:val="left" w:pos="916"/>
-          <w:tab w:val="left" w:pos="1832"/>
-          <w:tab w:val="left" w:pos="2748"/>
-          <w:tab w:val="left" w:pos="3664"/>
-          <w:tab w:val="left" w:pos="4580"/>
-          <w:tab w:val="left" w:pos="5496"/>
-          <w:tab w:val="left" w:pos="6412"/>
-          <w:tab w:val="left" w:pos="7328"/>
-          <w:tab w:val="left" w:pos="8244"/>
-          <w:tab w:val="left" w:pos="9160"/>
-          <w:tab w:val="left" w:pos="10076"/>
-          <w:tab w:val="left" w:pos="10992"/>
-          <w:tab w:val="left" w:pos="11908"/>
-          <w:tab w:val="left" w:pos="12824"/>
-          <w:tab w:val="left" w:pos="13740"/>
-          <w:tab w:val="left" w:pos="14656"/>
-        </w:tabs>
-        <w:spacing w:after="0" w:line="240" w:lineRule="auto"/>
-        <w:rPr>
-          <w:rFonts w:ascii="Bitstream Vera Sans Mono" w:eastAsia="Times New Roman" w:hAnsi="Bitstream Vera Sans Mono" w:cs="Courier New"/>
-          <w:sz w:val="20"/>
-          <w:szCs w:val="20"/>
-          <w:lang w:eastAsia="de-CH"/>
-        </w:rPr>
-      </w:pPr>
-      <w:r>
-        <w:rPr>
-          <w:rFonts w:ascii="Bitstream Vera Sans Mono" w:eastAsia="Times New Roman" w:hAnsi="Bitstream Vera Sans Mono" w:cs="Courier New"/>
-          <w:color w:val="C0C0C0"/>
-          <w:sz w:val="20"/>
-          <w:szCs w:val="20"/>
-          <w:lang w:eastAsia="de-CH"/>
-        </w:rPr>
-        <w:t xml:space="preserve">    </w:t>
-      </w:r>
-      <w:r>
-        <w:rPr>
-          <w:rFonts w:ascii="Bitstream Vera Sans Mono" w:eastAsia="Times New Roman" w:hAnsi="Bitstream Vera Sans Mono" w:cs="Courier New"/>
-          <w:color w:val="008000"/>
-          <w:sz w:val="20"/>
-          <w:szCs w:val="20"/>
-          <w:lang w:eastAsia="de-CH"/>
-        </w:rPr>
-        <w:t>//</w:t>
-      </w:r>
-      <w:r>
-        <w:rPr>
-          <w:rFonts w:ascii="Bitstream Vera Sans Mono" w:eastAsia="Times New Roman" w:hAnsi="Bitstream Vera Sans Mono" w:cs="Courier New"/>
-          <w:color w:val="C0C0C0"/>
-          <w:sz w:val="20"/>
-          <w:szCs w:val="20"/>
-          <w:lang w:eastAsia="de-CH"/>
-        </w:rPr>
-        <w:t xml:space="preserve"> </w:t>
-      </w:r>
-      <w:r>
-        <w:rPr>
-          <w:rFonts w:ascii="Bitstream Vera Sans Mono" w:eastAsia="Times New Roman" w:hAnsi="Bitstream Vera Sans Mono" w:cs="Courier New"/>
-          <w:color w:val="008000"/>
-          <w:sz w:val="20"/>
-          <w:szCs w:val="20"/>
-          <w:lang w:eastAsia="de-CH"/>
-        </w:rPr>
-        <w:t>Warten</w:t>
-      </w:r>
-      <w:r>
-        <w:rPr>
-          <w:rFonts w:ascii="Bitstream Vera Sans Mono" w:eastAsia="Times New Roman" w:hAnsi="Bitstream Vera Sans Mono" w:cs="Courier New"/>
-          <w:color w:val="C0C0C0"/>
-          <w:sz w:val="20"/>
-          <w:szCs w:val="20"/>
-          <w:lang w:eastAsia="de-CH"/>
-        </w:rPr>
-        <w:t xml:space="preserve"> </w:t>
-      </w:r>
-      <w:r>
-        <w:rPr>
-          <w:rFonts w:ascii="Bitstream Vera Sans Mono" w:eastAsia="Times New Roman" w:hAnsi="Bitstream Vera Sans Mono" w:cs="Courier New"/>
-          <w:color w:val="008000"/>
-          <w:sz w:val="20"/>
-          <w:szCs w:val="20"/>
-          <w:lang w:eastAsia="de-CH"/>
-        </w:rPr>
-        <w:t>auf</w:t>
-      </w:r>
-      <w:r>
-        <w:rPr>
-          <w:rFonts w:ascii="Bitstream Vera Sans Mono" w:eastAsia="Times New Roman" w:hAnsi="Bitstream Vera Sans Mono" w:cs="Courier New"/>
-          <w:color w:val="C0C0C0"/>
-          <w:sz w:val="20"/>
-          <w:szCs w:val="20"/>
-          <w:lang w:eastAsia="de-CH"/>
-        </w:rPr>
-        <w:t xml:space="preserve"> </w:t>
-      </w:r>
-      <w:r>
-        <w:rPr>
-          <w:rFonts w:ascii="Bitstream Vera Sans Mono" w:eastAsia="Times New Roman" w:hAnsi="Bitstream Vera Sans Mono" w:cs="Courier New"/>
-          <w:color w:val="008000"/>
-          <w:sz w:val="20"/>
-          <w:szCs w:val="20"/>
-          <w:lang w:eastAsia="de-CH"/>
-        </w:rPr>
-        <w:t>einen</w:t>
-      </w:r>
-      <w:r>
-        <w:rPr>
-          <w:rFonts w:ascii="Bitstream Vera Sans Mono" w:eastAsia="Times New Roman" w:hAnsi="Bitstream Vera Sans Mono" w:cs="Courier New"/>
-          <w:color w:val="C0C0C0"/>
-          <w:sz w:val="20"/>
-          <w:szCs w:val="20"/>
-          <w:lang w:eastAsia="de-CH"/>
-        </w:rPr>
-        <w:t xml:space="preserve"> </w:t>
-      </w:r>
-      <w:r>
-        <w:rPr>
-          <w:rFonts w:ascii="Bitstream Vera Sans Mono" w:eastAsia="Times New Roman" w:hAnsi="Bitstream Vera Sans Mono" w:cs="Courier New"/>
-          <w:color w:val="008000"/>
-          <w:sz w:val="20"/>
-          <w:szCs w:val="20"/>
-          <w:lang w:eastAsia="de-CH"/>
-        </w:rPr>
-        <w:t>Tastendruck</w:t>
-      </w:r>
-    </w:p>
-    <w:p>
-      <w:pPr>
-        <w:tabs>
-          <w:tab w:val="left" w:pos="916"/>
-          <w:tab w:val="left" w:pos="1832"/>
-          <w:tab w:val="left" w:pos="2748"/>
-          <w:tab w:val="left" w:pos="3664"/>
-          <w:tab w:val="left" w:pos="4580"/>
-          <w:tab w:val="left" w:pos="5496"/>
-          <w:tab w:val="left" w:pos="6412"/>
-          <w:tab w:val="left" w:pos="7328"/>
-          <w:tab w:val="left" w:pos="8244"/>
-          <w:tab w:val="left" w:pos="9160"/>
-          <w:tab w:val="left" w:pos="10076"/>
-          <w:tab w:val="left" w:pos="10992"/>
-          <w:tab w:val="left" w:pos="11908"/>
-          <w:tab w:val="left" w:pos="12824"/>
-          <w:tab w:val="left" w:pos="13740"/>
-          <w:tab w:val="left" w:pos="14656"/>
-        </w:tabs>
-        <w:spacing w:after="0" w:line="240" w:lineRule="auto"/>
-        <w:rPr>
-          <w:rFonts w:ascii="Bitstream Vera Sans Mono" w:eastAsia="Times New Roman" w:hAnsi="Bitstream Vera Sans Mono" w:cs="Courier New"/>
-          <w:sz w:val="20"/>
-          <w:szCs w:val="20"/>
-          <w:lang w:eastAsia="de-CH"/>
-        </w:rPr>
-      </w:pPr>
-      <w:r>
-        <w:rPr>
-          <w:rFonts w:ascii="Bitstream Vera Sans Mono" w:eastAsia="Times New Roman" w:hAnsi="Bitstream Vera Sans Mono" w:cs="Courier New"/>
-          <w:color w:val="000000"/>
-          <w:sz w:val="20"/>
-          <w:szCs w:val="20"/>
-          <w:lang w:eastAsia="de-CH"/>
-        </w:rPr>
-        <w:t>}</w:t>
-      </w:r>
-    </w:p>
-    <w:p>
-      <w:pPr>
-        <w:rPr>
-          <w:rFonts w:ascii="Bitstream Vera Sans Mono" w:hAnsi="Bitstream Vera Sans Mono"/>
-          <w:sz w:val="20"/>
-          <w:szCs w:val="20"/>
-        </w:rPr>
-      </w:pPr>
-    </w:p>
-    <w:p>
-      <w:pPr>
-        <w:tabs>
-          <w:tab w:val="left" w:pos="916"/>
-          <w:tab w:val="left" w:pos="1832"/>
-          <w:tab w:val="left" w:pos="2748"/>
-          <w:tab w:val="left" w:pos="3664"/>
-          <w:tab w:val="left" w:pos="4580"/>
-          <w:tab w:val="left" w:pos="5496"/>
-          <w:tab w:val="left" w:pos="6412"/>
-          <w:tab w:val="left" w:pos="7328"/>
-          <w:tab w:val="left" w:pos="8244"/>
-          <w:tab w:val="left" w:pos="9160"/>
-          <w:tab w:val="left" w:pos="10076"/>
-          <w:tab w:val="left" w:pos="10992"/>
-          <w:tab w:val="left" w:pos="11908"/>
-          <w:tab w:val="left" w:pos="12824"/>
-          <w:tab w:val="left" w:pos="13740"/>
-          <w:tab w:val="left" w:pos="14656"/>
-        </w:tabs>
-        <w:spacing w:after="0" w:line="240" w:lineRule="auto"/>
-        <w:rPr>
-          <w:rFonts w:ascii="Bitstream Vera Sans Mono" w:eastAsia="Times New Roman" w:hAnsi="Bitstream Vera Sans Mono" w:cs="Courier New"/>
-          <w:color w:val="008000"/>
-          <w:sz w:val="20"/>
-          <w:szCs w:val="20"/>
-          <w:lang w:eastAsia="de-CH"/>
-        </w:rPr>
-      </w:pPr>
-      <w:commentRangeStart w:id="10"/>
-      <w:r>
-        <w:rPr>
-          <w:rFonts w:ascii="Bitstream Vera Sans Mono" w:eastAsia="Times New Roman" w:hAnsi="Bitstream Vera Sans Mono" w:cs="Courier New"/>
-          <w:color w:val="C0C0C0"/>
-          <w:sz w:val="20"/>
-          <w:szCs w:val="20"/>
-          <w:lang w:eastAsia="de-CH"/>
-        </w:rPr>
-        <w:t xml:space="preserve">    </w:t>
-      </w:r>
-      <w:r>
-        <w:rPr>
-          <w:rFonts w:ascii="Bitstream Vera Sans Mono" w:eastAsia="Times New Roman" w:hAnsi="Bitstream Vera Sans Mono" w:cs="Courier New"/>
-          <w:color w:val="008000"/>
-          <w:sz w:val="20"/>
-          <w:szCs w:val="20"/>
-          <w:lang w:eastAsia="de-CH"/>
-        </w:rPr>
-        <w:t>//</w:t>
-      </w:r>
-      <w:r>
-        <w:rPr>
-          <w:rFonts w:ascii="Bitstream Vera Sans Mono" w:eastAsia="Times New Roman" w:hAnsi="Bitstream Vera Sans Mono" w:cs="Courier New"/>
-          <w:color w:val="C0C0C0"/>
-          <w:sz w:val="20"/>
-          <w:szCs w:val="20"/>
-          <w:lang w:eastAsia="de-CH"/>
-        </w:rPr>
-        <w:t xml:space="preserve"> </w:t>
-      </w:r>
-      <w:r>
-        <w:rPr>
-          <w:rFonts w:ascii="Bitstream Vera Sans Mono" w:eastAsia="Times New Roman" w:hAnsi="Bitstream Vera Sans Mono" w:cs="Courier New"/>
-          <w:color w:val="008000"/>
-          <w:sz w:val="20"/>
-          <w:szCs w:val="20"/>
-          <w:lang w:eastAsia="de-CH"/>
-        </w:rPr>
-        <w:t>magic numbers entfernen</w:t>
-      </w:r>
-      <w:commentRangeEnd w:id="10"/>
+          <w:color w:val="008000"/>
+          <w:sz w:val="20"/>
+          <w:szCs w:val="20"/>
+          <w:lang w:eastAsia="de-CH"/>
+        </w:rPr>
+        <w:t xml:space="preserve"> Konturen als closed zeichnen</w:t>
+      </w:r>
+      <w:commentRangeEnd w:id="14"/>
       <w:r>
         <w:rPr>
           <w:rStyle w:val="Kommentarzeichen"/>
         </w:rPr>
-        <w:commentReference w:id="10"/>
-      </w:r>
-    </w:p>
-    <w:p>
-      <w:pPr>
-        <w:tabs>
-          <w:tab w:val="left" w:pos="916"/>
-          <w:tab w:val="left" w:pos="1832"/>
-          <w:tab w:val="left" w:pos="2748"/>
-          <w:tab w:val="left" w:pos="3664"/>
-          <w:tab w:val="left" w:pos="4580"/>
-          <w:tab w:val="left" w:pos="5496"/>
-          <w:tab w:val="left" w:pos="6412"/>
-          <w:tab w:val="left" w:pos="7328"/>
-          <w:tab w:val="left" w:pos="8244"/>
-          <w:tab w:val="left" w:pos="9160"/>
-          <w:tab w:val="left" w:pos="10076"/>
-          <w:tab w:val="left" w:pos="10992"/>
-          <w:tab w:val="left" w:pos="11908"/>
-          <w:tab w:val="left" w:pos="12824"/>
-          <w:tab w:val="left" w:pos="13740"/>
-          <w:tab w:val="left" w:pos="14656"/>
-        </w:tabs>
-        <w:spacing w:after="0" w:line="240" w:lineRule="auto"/>
-        <w:rPr>
-          <w:rFonts w:ascii="Bitstream Vera Sans Mono" w:eastAsia="Times New Roman" w:hAnsi="Bitstream Vera Sans Mono" w:cs="Courier New"/>
-          <w:color w:val="C0C0C0"/>
-          <w:sz w:val="20"/>
-          <w:szCs w:val="20"/>
-          <w:lang w:eastAsia="de-CH"/>
-        </w:rPr>
-      </w:pPr>
-      <w:commentRangeStart w:id="11"/>
-      <w:r>
-        <w:rPr>
-          <w:rFonts w:ascii="Bitstream Vera Sans Mono" w:eastAsia="Times New Roman" w:hAnsi="Bitstream Vera Sans Mono" w:cs="Courier New"/>
-          <w:color w:val="C0C0C0"/>
-          <w:sz w:val="20"/>
-          <w:szCs w:val="20"/>
-          <w:lang w:eastAsia="de-CH"/>
-        </w:rPr>
-        <w:t xml:space="preserve">    </w:t>
-      </w:r>
-      <w:r>
-        <w:rPr>
-          <w:rFonts w:ascii="Bitstream Vera Sans Mono" w:eastAsia="Times New Roman" w:hAnsi="Bitstream Vera Sans Mono" w:cs="Courier New"/>
-          <w:color w:val="008000"/>
-          <w:sz w:val="20"/>
-          <w:szCs w:val="20"/>
-          <w:lang w:eastAsia="de-CH"/>
-        </w:rPr>
-        <w:t>//</w:t>
-      </w:r>
-      <w:r>
-        <w:rPr>
-          <w:rFonts w:ascii="Bitstream Vera Sans Mono" w:eastAsia="Times New Roman" w:hAnsi="Bitstream Vera Sans Mono" w:cs="Courier New"/>
-          <w:color w:val="008000"/>
-          <w:sz w:val="20"/>
-          <w:szCs w:val="20"/>
-          <w:lang w:eastAsia="de-CH"/>
-        </w:rPr>
-        <w:t xml:space="preserve"> </w:t>
-      </w:r>
-      <w:r>
-        <w:rPr>
-          <w:rFonts w:ascii="Bitstream Vera Sans Mono" w:eastAsia="Times New Roman" w:hAnsi="Bitstream Vera Sans Mono" w:cs="Courier New"/>
-          <w:color w:val="008000"/>
-          <w:sz w:val="20"/>
-          <w:szCs w:val="20"/>
-          <w:lang w:eastAsia="de-CH"/>
-        </w:rPr>
-        <w:t>alle grössenabhängigen angaben abhängig von puzzlegrösse</w:t>
-      </w:r>
-      <w:r>
-        <w:rPr>
-          <w:rFonts w:ascii="Bitstream Vera Sans Mono" w:eastAsia="Times New Roman" w:hAnsi="Bitstream Vera Sans Mono" w:cs="Courier New"/>
-          <w:color w:val="C0C0C0"/>
-          <w:sz w:val="20"/>
-          <w:szCs w:val="20"/>
-          <w:lang w:eastAsia="de-CH"/>
-        </w:rPr>
-        <w:t xml:space="preserve"> </w:t>
-      </w:r>
-      <w:commentRangeEnd w:id="11"/>
-      <w:r>
-        <w:rPr>
-          <w:rStyle w:val="Kommentarzeichen"/>
-        </w:rPr>
-        <w:commentReference w:id="11"/>
-      </w:r>
-    </w:p>
-    <w:p>
-      <w:pPr>
-        <w:tabs>
-          <w:tab w:val="left" w:pos="916"/>
-          <w:tab w:val="left" w:pos="1832"/>
-          <w:tab w:val="left" w:pos="2748"/>
-          <w:tab w:val="left" w:pos="3664"/>
-          <w:tab w:val="left" w:pos="4580"/>
-          <w:tab w:val="left" w:pos="5496"/>
-          <w:tab w:val="left" w:pos="6412"/>
-          <w:tab w:val="left" w:pos="7328"/>
-          <w:tab w:val="left" w:pos="8244"/>
-          <w:tab w:val="left" w:pos="9160"/>
-          <w:tab w:val="left" w:pos="10076"/>
-          <w:tab w:val="left" w:pos="10992"/>
-          <w:tab w:val="left" w:pos="11908"/>
-          <w:tab w:val="left" w:pos="12824"/>
-          <w:tab w:val="left" w:pos="13740"/>
-          <w:tab w:val="left" w:pos="14656"/>
-        </w:tabs>
-        <w:spacing w:after="0" w:line="240" w:lineRule="auto"/>
-        <w:rPr>
-          <w:rFonts w:ascii="Bitstream Vera Sans Mono" w:eastAsia="Times New Roman" w:hAnsi="Bitstream Vera Sans Mono" w:cs="Courier New"/>
-          <w:color w:val="C0C0C0"/>
-          <w:sz w:val="20"/>
-          <w:szCs w:val="20"/>
-          <w:lang w:eastAsia="de-CH"/>
-        </w:rPr>
-      </w:pPr>
-      <w:commentRangeStart w:id="12"/>
-      <w:r>
-        <w:rPr>
-          <w:rFonts w:ascii="Bitstream Vera Sans Mono" w:eastAsia="Times New Roman" w:hAnsi="Bitstream Vera Sans Mono" w:cs="Courier New"/>
-          <w:color w:val="C0C0C0"/>
-          <w:sz w:val="20"/>
-          <w:szCs w:val="20"/>
-          <w:lang w:eastAsia="de-CH"/>
-        </w:rPr>
-        <w:t xml:space="preserve">    </w:t>
-      </w:r>
-      <w:r>
-        <w:rPr>
-          <w:rFonts w:ascii="Bitstream Vera Sans Mono" w:eastAsia="Times New Roman" w:hAnsi="Bitstream Vera Sans Mono" w:cs="Courier New"/>
-          <w:color w:val="008000"/>
-          <w:sz w:val="20"/>
-          <w:szCs w:val="20"/>
-          <w:lang w:eastAsia="de-CH"/>
-        </w:rPr>
-        <w:t>//</w:t>
-      </w:r>
-      <w:r>
-        <w:rPr>
-          <w:rFonts w:ascii="Bitstream Vera Sans Mono" w:eastAsia="Times New Roman" w:hAnsi="Bitstream Vera Sans Mono" w:cs="Courier New"/>
-          <w:color w:val="008000"/>
-          <w:sz w:val="20"/>
-          <w:szCs w:val="20"/>
-          <w:lang w:eastAsia="de-CH"/>
-        </w:rPr>
-        <w:t xml:space="preserve"> alle farbangaben mit CV_RGB(r, g, b) angeben</w:t>
-      </w:r>
-      <w:r>
-        <w:rPr>
-          <w:rFonts w:ascii="Bitstream Vera Sans Mono" w:eastAsia="Times New Roman" w:hAnsi="Bitstream Vera Sans Mono" w:cs="Courier New"/>
-          <w:color w:val="C0C0C0"/>
-          <w:sz w:val="20"/>
-          <w:szCs w:val="20"/>
-          <w:lang w:eastAsia="de-CH"/>
-        </w:rPr>
-        <w:t xml:space="preserve"> </w:t>
-      </w:r>
-      <w:commentRangeEnd w:id="12"/>
-      <w:r>
-        <w:rPr>
-          <w:rStyle w:val="Kommentarzeichen"/>
-        </w:rPr>
-        <w:commentReference w:id="12"/>
+        <w:commentReference w:id="14"/>
       </w:r>
     </w:p>
     <w:p>
@@ -4345,7 +4492,7 @@
       </w:r>
     </w:p>
   </w:comment>
-  <w:comment w:id="3" w:author="Cyril" w:date="2012-12-25T10:08:00Z" w:initials="C">
+  <w:comment w:id="3" w:author="Cyril" w:date="2012-12-25T11:16:00Z" w:initials="C">
     <w:p>
       <w:pPr>
         <w:pStyle w:val="Kommentartext"/>
@@ -4355,9 +4502,6 @@
           <w:rStyle w:val="Kommentarzeichen"/>
         </w:rPr>
         <w:annotationRef/>
-      </w:r>
-      <w:r>
-        <w:t>CS</w:t>
       </w:r>
     </w:p>
   </w:comment>
@@ -4490,6 +4634,38 @@
     </w:p>
   </w:comment>
   <w:comment w:id="12" w:author="Cyril" w:date="2012-12-25T10:50:00Z" w:initials="C">
+    <w:p>
+      <w:pPr>
+        <w:pStyle w:val="Kommentartext"/>
+      </w:pPr>
+      <w:r>
+        <w:rPr>
+          <w:rStyle w:val="Kommentarzeichen"/>
+        </w:rPr>
+        <w:annotationRef/>
+      </w:r>
+      <w:r>
+        <w:t>Am schluss</w:t>
+      </w:r>
+    </w:p>
+  </w:comment>
+  <w:comment w:id="13" w:author="Cyril" w:date="2012-12-25T12:41:00Z" w:initials="C">
+    <w:p>
+      <w:pPr>
+        <w:pStyle w:val="Kommentartext"/>
+      </w:pPr>
+      <w:r>
+        <w:rPr>
+          <w:rStyle w:val="Kommentarzeichen"/>
+        </w:rPr>
+        <w:annotationRef/>
+      </w:r>
+      <w:r>
+        <w:t>Am schluss</w:t>
+      </w:r>
+    </w:p>
+  </w:comment>
+  <w:comment w:id="14" w:author="Cyril" w:date="2012-12-25T12:42:00Z" w:initials="C">
     <w:p>
       <w:pPr>
         <w:pStyle w:val="Kommentartext"/>
@@ -5136,7 +5312,7 @@
 </file>
 
 <file path=customXml/itemProps1.xml><?xml version="1.0" encoding="utf-8"?>
-<ds:datastoreItem xmlns:ds="http://schemas.openxmlformats.org/officeDocument/2006/customXml" ds:itemID="{35932288-54FE-4D80-92CC-D75194B50446}">
+<ds:datastoreItem xmlns:ds="http://schemas.openxmlformats.org/officeDocument/2006/customXml" ds:itemID="{30E6A23E-68C6-4CF3-BB96-50206C397F8D}">
   <ds:schemaRefs>
     <ds:schemaRef ds:uri="http://schemas.openxmlformats.org/officeDocument/2006/bibliography"/>
   </ds:schemaRefs>

</xml_diff>

<commit_message>
added drawing of bezier courve, general code refactoring
</commit_message>
<xml_diff>
--- a/Doku/Aufteilung.docx
+++ b/Doku/Aufteilung.docx
@@ -1866,7 +1866,7 @@
           <w:rFonts w:ascii="Bitstream Vera Sans Mono" w:eastAsia="Times New Roman" w:hAnsi="Bitstream Vera Sans Mono" w:cs="Courier New"/>
           <w:sz w:val="20"/>
           <w:szCs w:val="20"/>
-          <w:lang w:val="en-US" w:eastAsia="de-CH"/>
+          <w:lang w:eastAsia="de-CH"/>
         </w:rPr>
       </w:pPr>
       <w:r>
@@ -1885,7 +1885,7 @@
           <w:color w:val="008000"/>
           <w:sz w:val="20"/>
           <w:szCs w:val="20"/>
-          <w:lang w:val="en-US" w:eastAsia="de-CH"/>
+          <w:lang w:eastAsia="de-CH"/>
         </w:rPr>
         <w:t>//</w:t>
       </w:r>
@@ -1895,17 +1895,17 @@
           <w:color w:val="C0C0C0"/>
           <w:sz w:val="20"/>
           <w:szCs w:val="20"/>
-          <w:lang w:val="en-US" w:eastAsia="de-CH"/>
-        </w:rPr>
-        <w:t xml:space="preserve"> </w:t>
-      </w:r>
-      <w:r>
-        <w:rPr>
-          <w:rFonts w:ascii="Bitstream Vera Sans Mono" w:eastAsia="Times New Roman" w:hAnsi="Bitstream Vera Sans Mono" w:cs="Courier New"/>
-          <w:color w:val="008000"/>
-          <w:sz w:val="20"/>
-          <w:szCs w:val="20"/>
-          <w:lang w:val="en-US" w:eastAsia="de-CH"/>
+          <w:lang w:eastAsia="de-CH"/>
+        </w:rPr>
+        <w:t xml:space="preserve"> </w:t>
+      </w:r>
+      <w:r>
+        <w:rPr>
+          <w:rFonts w:ascii="Bitstream Vera Sans Mono" w:eastAsia="Times New Roman" w:hAnsi="Bitstream Vera Sans Mono" w:cs="Courier New"/>
+          <w:color w:val="008000"/>
+          <w:sz w:val="20"/>
+          <w:szCs w:val="20"/>
+          <w:lang w:eastAsia="de-CH"/>
         </w:rPr>
         <w:t>Konturen</w:t>
       </w:r>
@@ -1915,17 +1915,17 @@
           <w:color w:val="C0C0C0"/>
           <w:sz w:val="20"/>
           <w:szCs w:val="20"/>
-          <w:lang w:val="en-US" w:eastAsia="de-CH"/>
-        </w:rPr>
-        <w:t xml:space="preserve"> </w:t>
-      </w:r>
-      <w:r>
-        <w:rPr>
-          <w:rFonts w:ascii="Bitstream Vera Sans Mono" w:eastAsia="Times New Roman" w:hAnsi="Bitstream Vera Sans Mono" w:cs="Courier New"/>
-          <w:color w:val="008000"/>
-          <w:sz w:val="20"/>
-          <w:szCs w:val="20"/>
-          <w:lang w:val="en-US" w:eastAsia="de-CH"/>
+          <w:lang w:eastAsia="de-CH"/>
+        </w:rPr>
+        <w:t xml:space="preserve"> </w:t>
+      </w:r>
+      <w:r>
+        <w:rPr>
+          <w:rFonts w:ascii="Bitstream Vera Sans Mono" w:eastAsia="Times New Roman" w:hAnsi="Bitstream Vera Sans Mono" w:cs="Courier New"/>
+          <w:color w:val="008000"/>
+          <w:sz w:val="20"/>
+          <w:szCs w:val="20"/>
+          <w:lang w:eastAsia="de-CH"/>
         </w:rPr>
         <w:t>filtern</w:t>
       </w:r>
@@ -2145,7 +2145,7 @@
           <w:color w:val="800080"/>
           <w:sz w:val="20"/>
           <w:szCs w:val="20"/>
-          <w:lang w:val="en-US" w:eastAsia="de-CH"/>
+          <w:lang w:eastAsia="de-CH"/>
         </w:rPr>
       </w:pPr>
     </w:p>
@@ -2523,6 +2523,265 @@
           <w:lang w:eastAsia="de-CH"/>
         </w:rPr>
       </w:pPr>
+      <w:r>
+        <w:rPr>
+          <w:rFonts w:ascii="Bitstream Vera Sans Mono" w:eastAsia="Times New Roman" w:hAnsi="Bitstream Vera Sans Mono" w:cs="Courier New"/>
+          <w:color w:val="C0C0C0"/>
+          <w:sz w:val="20"/>
+          <w:szCs w:val="20"/>
+          <w:lang w:eastAsia="de-CH"/>
+        </w:rPr>
+        <w:t xml:space="preserve">    </w:t>
+      </w:r>
+      <w:r>
+        <w:rPr>
+          <w:rFonts w:ascii="Bitstream Vera Sans Mono" w:eastAsia="Times New Roman" w:hAnsi="Bitstream Vera Sans Mono" w:cs="Courier New"/>
+          <w:color w:val="008000"/>
+          <w:sz w:val="20"/>
+          <w:szCs w:val="20"/>
+          <w:lang w:eastAsia="de-CH"/>
+        </w:rPr>
+        <w:t>//</w:t>
+      </w:r>
+      <w:r>
+        <w:rPr>
+          <w:rFonts w:ascii="Bitstream Vera Sans Mono" w:eastAsia="Times New Roman" w:hAnsi="Bitstream Vera Sans Mono" w:cs="Courier New"/>
+          <w:color w:val="C0C0C0"/>
+          <w:sz w:val="20"/>
+          <w:szCs w:val="20"/>
+          <w:lang w:eastAsia="de-CH"/>
+        </w:rPr>
+        <w:t xml:space="preserve"> </w:t>
+      </w:r>
+      <w:r>
+        <w:rPr>
+          <w:rFonts w:ascii="Bitstream Vera Sans Mono" w:eastAsia="Times New Roman" w:hAnsi="Bitstream Vera Sans Mono" w:cs="Courier New"/>
+          <w:color w:val="008000"/>
+          <w:sz w:val="20"/>
+          <w:szCs w:val="20"/>
+          <w:lang w:eastAsia="de-CH"/>
+        </w:rPr>
+        <w:t>Seitenwände evtl. vor matchShape zuerst glätten</w:t>
+      </w:r>
+    </w:p>
+    <w:p>
+      <w:pPr>
+        <w:tabs>
+          <w:tab w:val="left" w:pos="916"/>
+          <w:tab w:val="left" w:pos="1832"/>
+          <w:tab w:val="left" w:pos="2748"/>
+          <w:tab w:val="left" w:pos="3664"/>
+          <w:tab w:val="left" w:pos="4580"/>
+          <w:tab w:val="left" w:pos="5496"/>
+          <w:tab w:val="left" w:pos="6412"/>
+          <w:tab w:val="left" w:pos="7328"/>
+          <w:tab w:val="left" w:pos="8244"/>
+          <w:tab w:val="left" w:pos="9160"/>
+          <w:tab w:val="left" w:pos="10076"/>
+          <w:tab w:val="left" w:pos="10992"/>
+          <w:tab w:val="left" w:pos="11908"/>
+          <w:tab w:val="left" w:pos="12824"/>
+          <w:tab w:val="left" w:pos="13740"/>
+          <w:tab w:val="left" w:pos="14656"/>
+        </w:tabs>
+        <w:spacing w:after="0" w:line="240" w:lineRule="auto"/>
+        <w:rPr>
+          <w:rFonts w:ascii="Bitstream Vera Sans Mono" w:eastAsia="Times New Roman" w:hAnsi="Bitstream Vera Sans Mono" w:cs="Courier New"/>
+          <w:color w:val="008000"/>
+          <w:sz w:val="20"/>
+          <w:szCs w:val="20"/>
+          <w:lang w:eastAsia="de-CH"/>
+        </w:rPr>
+      </w:pPr>
+    </w:p>
+    <w:p>
+      <w:pPr>
+        <w:tabs>
+          <w:tab w:val="left" w:pos="916"/>
+          <w:tab w:val="left" w:pos="1832"/>
+          <w:tab w:val="left" w:pos="2748"/>
+          <w:tab w:val="left" w:pos="3664"/>
+          <w:tab w:val="left" w:pos="4580"/>
+          <w:tab w:val="left" w:pos="5496"/>
+          <w:tab w:val="left" w:pos="6412"/>
+          <w:tab w:val="left" w:pos="7328"/>
+          <w:tab w:val="left" w:pos="8244"/>
+          <w:tab w:val="left" w:pos="9160"/>
+          <w:tab w:val="left" w:pos="10076"/>
+          <w:tab w:val="left" w:pos="10992"/>
+          <w:tab w:val="left" w:pos="11908"/>
+          <w:tab w:val="left" w:pos="12824"/>
+          <w:tab w:val="left" w:pos="13740"/>
+          <w:tab w:val="left" w:pos="14656"/>
+        </w:tabs>
+        <w:spacing w:after="0" w:line="240" w:lineRule="auto"/>
+        <w:rPr>
+          <w:rFonts w:ascii="Bitstream Vera Sans Mono" w:eastAsia="Times New Roman" w:hAnsi="Bitstream Vera Sans Mono" w:cs="Courier New"/>
+          <w:color w:val="008000"/>
+          <w:sz w:val="20"/>
+          <w:szCs w:val="20"/>
+          <w:lang w:eastAsia="de-CH"/>
+        </w:rPr>
+      </w:pPr>
+    </w:p>
+    <w:p>
+      <w:pPr>
+        <w:tabs>
+          <w:tab w:val="left" w:pos="916"/>
+          <w:tab w:val="left" w:pos="1832"/>
+          <w:tab w:val="left" w:pos="2748"/>
+          <w:tab w:val="left" w:pos="3664"/>
+          <w:tab w:val="left" w:pos="4580"/>
+          <w:tab w:val="left" w:pos="5496"/>
+          <w:tab w:val="left" w:pos="6412"/>
+          <w:tab w:val="left" w:pos="7328"/>
+          <w:tab w:val="left" w:pos="8244"/>
+          <w:tab w:val="left" w:pos="9160"/>
+          <w:tab w:val="left" w:pos="10076"/>
+          <w:tab w:val="left" w:pos="10992"/>
+          <w:tab w:val="left" w:pos="11908"/>
+          <w:tab w:val="left" w:pos="12824"/>
+          <w:tab w:val="left" w:pos="13740"/>
+          <w:tab w:val="left" w:pos="14656"/>
+        </w:tabs>
+        <w:spacing w:after="0" w:line="240" w:lineRule="auto"/>
+        <w:rPr>
+          <w:rFonts w:ascii="Bitstream Vera Sans Mono" w:eastAsia="Times New Roman" w:hAnsi="Bitstream Vera Sans Mono" w:cs="Courier New"/>
+          <w:color w:val="008000"/>
+          <w:sz w:val="20"/>
+          <w:szCs w:val="20"/>
+          <w:lang w:eastAsia="de-CH"/>
+        </w:rPr>
+      </w:pPr>
+      <w:r>
+        <w:rPr>
+          <w:rFonts w:ascii="Bitstream Vera Sans Mono" w:eastAsia="Times New Roman" w:hAnsi="Bitstream Vera Sans Mono" w:cs="Courier New"/>
+          <w:color w:val="C0C0C0"/>
+          <w:sz w:val="20"/>
+          <w:szCs w:val="20"/>
+          <w:lang w:eastAsia="de-CH"/>
+        </w:rPr>
+        <w:t xml:space="preserve">    </w:t>
+      </w:r>
+      <w:r>
+        <w:rPr>
+          <w:rFonts w:ascii="Bitstream Vera Sans Mono" w:eastAsia="Times New Roman" w:hAnsi="Bitstream Vera Sans Mono" w:cs="Courier New"/>
+          <w:color w:val="008000"/>
+          <w:sz w:val="20"/>
+          <w:szCs w:val="20"/>
+          <w:lang w:eastAsia="de-CH"/>
+        </w:rPr>
+        <w:t>//</w:t>
+      </w:r>
+      <w:r>
+        <w:rPr>
+          <w:rFonts w:ascii="Bitstream Vera Sans Mono" w:eastAsia="Times New Roman" w:hAnsi="Bitstream Vera Sans Mono" w:cs="Courier New"/>
+          <w:color w:val="C0C0C0"/>
+          <w:sz w:val="20"/>
+          <w:szCs w:val="20"/>
+          <w:lang w:eastAsia="de-CH"/>
+        </w:rPr>
+        <w:t xml:space="preserve"> </w:t>
+      </w:r>
+      <w:r>
+        <w:rPr>
+          <w:rFonts w:ascii="Bitstream Vera Sans Mono" w:eastAsia="Times New Roman" w:hAnsi="Bitstream Vera Sans Mono" w:cs="Courier New"/>
+          <w:color w:val="008000"/>
+          <w:sz w:val="20"/>
+          <w:szCs w:val="20"/>
+          <w:lang w:eastAsia="de-CH"/>
+        </w:rPr>
+        <w:t>Gender finden</w:t>
+      </w:r>
+    </w:p>
+    <w:p>
+      <w:pPr>
+        <w:tabs>
+          <w:tab w:val="left" w:pos="916"/>
+          <w:tab w:val="left" w:pos="1832"/>
+          <w:tab w:val="left" w:pos="2748"/>
+          <w:tab w:val="left" w:pos="3664"/>
+          <w:tab w:val="left" w:pos="4580"/>
+          <w:tab w:val="left" w:pos="5496"/>
+          <w:tab w:val="left" w:pos="6412"/>
+          <w:tab w:val="left" w:pos="7328"/>
+          <w:tab w:val="left" w:pos="8244"/>
+          <w:tab w:val="left" w:pos="9160"/>
+          <w:tab w:val="left" w:pos="10076"/>
+          <w:tab w:val="left" w:pos="10992"/>
+          <w:tab w:val="left" w:pos="11908"/>
+          <w:tab w:val="left" w:pos="12824"/>
+          <w:tab w:val="left" w:pos="13740"/>
+          <w:tab w:val="left" w:pos="14656"/>
+        </w:tabs>
+        <w:spacing w:after="0" w:line="240" w:lineRule="auto"/>
+        <w:rPr>
+          <w:rFonts w:ascii="Bitstream Vera Sans Mono" w:eastAsia="Times New Roman" w:hAnsi="Bitstream Vera Sans Mono" w:cs="Courier New"/>
+          <w:sz w:val="20"/>
+          <w:szCs w:val="20"/>
+          <w:lang w:eastAsia="de-CH"/>
+        </w:rPr>
+      </w:pPr>
+    </w:p>
+    <w:p>
+      <w:pPr>
+        <w:tabs>
+          <w:tab w:val="left" w:pos="916"/>
+          <w:tab w:val="left" w:pos="1832"/>
+          <w:tab w:val="left" w:pos="2748"/>
+          <w:tab w:val="left" w:pos="3664"/>
+          <w:tab w:val="left" w:pos="4580"/>
+          <w:tab w:val="left" w:pos="5496"/>
+          <w:tab w:val="left" w:pos="6412"/>
+          <w:tab w:val="left" w:pos="7328"/>
+          <w:tab w:val="left" w:pos="8244"/>
+          <w:tab w:val="left" w:pos="9160"/>
+          <w:tab w:val="left" w:pos="10076"/>
+          <w:tab w:val="left" w:pos="10992"/>
+          <w:tab w:val="left" w:pos="11908"/>
+          <w:tab w:val="left" w:pos="12824"/>
+          <w:tab w:val="left" w:pos="13740"/>
+          <w:tab w:val="left" w:pos="14656"/>
+        </w:tabs>
+        <w:spacing w:after="0" w:line="240" w:lineRule="auto"/>
+        <w:rPr>
+          <w:rFonts w:ascii="Bitstream Vera Sans Mono" w:eastAsia="Times New Roman" w:hAnsi="Bitstream Vera Sans Mono" w:cs="Courier New"/>
+          <w:color w:val="008000"/>
+          <w:sz w:val="20"/>
+          <w:szCs w:val="20"/>
+          <w:lang w:eastAsia="de-CH"/>
+        </w:rPr>
+      </w:pPr>
+    </w:p>
+    <w:p>
+      <w:pPr>
+        <w:tabs>
+          <w:tab w:val="left" w:pos="916"/>
+          <w:tab w:val="left" w:pos="1832"/>
+          <w:tab w:val="left" w:pos="2748"/>
+          <w:tab w:val="left" w:pos="3664"/>
+          <w:tab w:val="left" w:pos="4580"/>
+          <w:tab w:val="left" w:pos="5496"/>
+          <w:tab w:val="left" w:pos="6412"/>
+          <w:tab w:val="left" w:pos="7328"/>
+          <w:tab w:val="left" w:pos="8244"/>
+          <w:tab w:val="left" w:pos="9160"/>
+          <w:tab w:val="left" w:pos="10076"/>
+          <w:tab w:val="left" w:pos="10992"/>
+          <w:tab w:val="left" w:pos="11908"/>
+          <w:tab w:val="left" w:pos="12824"/>
+          <w:tab w:val="left" w:pos="13740"/>
+          <w:tab w:val="left" w:pos="14656"/>
+        </w:tabs>
+        <w:spacing w:after="0" w:line="240" w:lineRule="auto"/>
+        <w:rPr>
+          <w:rFonts w:ascii="Bitstream Vera Sans Mono" w:eastAsia="Times New Roman" w:hAnsi="Bitstream Vera Sans Mono" w:cs="Courier New"/>
+          <w:color w:val="008000"/>
+          <w:sz w:val="20"/>
+          <w:szCs w:val="20"/>
+          <w:lang w:eastAsia="de-CH"/>
+        </w:rPr>
+      </w:pPr>
       <w:commentRangeStart w:id="3"/>
       <w:r>
         <w:rPr>
@@ -2562,7 +2821,7 @@
           <w:szCs w:val="20"/>
           <w:lang w:eastAsia="de-CH"/>
         </w:rPr>
-        <w:t>Seitenwände evtl. vor matchShape zuerst glätten</w:t>
+        <w:t>maus handling loop</w:t>
       </w:r>
       <w:commentRangeEnd w:id="3"/>
       <w:r>
@@ -2595,67 +2854,6 @@
         <w:spacing w:after="0" w:line="240" w:lineRule="auto"/>
         <w:rPr>
           <w:rFonts w:ascii="Bitstream Vera Sans Mono" w:eastAsia="Times New Roman" w:hAnsi="Bitstream Vera Sans Mono" w:cs="Courier New"/>
-          <w:color w:val="008000"/>
-          <w:sz w:val="20"/>
-          <w:szCs w:val="20"/>
-          <w:lang w:eastAsia="de-CH"/>
-        </w:rPr>
-      </w:pPr>
-    </w:p>
-    <w:p>
-      <w:pPr>
-        <w:tabs>
-          <w:tab w:val="left" w:pos="916"/>
-          <w:tab w:val="left" w:pos="1832"/>
-          <w:tab w:val="left" w:pos="2748"/>
-          <w:tab w:val="left" w:pos="3664"/>
-          <w:tab w:val="left" w:pos="4580"/>
-          <w:tab w:val="left" w:pos="5496"/>
-          <w:tab w:val="left" w:pos="6412"/>
-          <w:tab w:val="left" w:pos="7328"/>
-          <w:tab w:val="left" w:pos="8244"/>
-          <w:tab w:val="left" w:pos="9160"/>
-          <w:tab w:val="left" w:pos="10076"/>
-          <w:tab w:val="left" w:pos="10992"/>
-          <w:tab w:val="left" w:pos="11908"/>
-          <w:tab w:val="left" w:pos="12824"/>
-          <w:tab w:val="left" w:pos="13740"/>
-          <w:tab w:val="left" w:pos="14656"/>
-        </w:tabs>
-        <w:spacing w:after="0" w:line="240" w:lineRule="auto"/>
-        <w:rPr>
-          <w:rFonts w:ascii="Bitstream Vera Sans Mono" w:eastAsia="Times New Roman" w:hAnsi="Bitstream Vera Sans Mono" w:cs="Courier New"/>
-          <w:color w:val="008000"/>
-          <w:sz w:val="20"/>
-          <w:szCs w:val="20"/>
-          <w:lang w:eastAsia="de-CH"/>
-        </w:rPr>
-      </w:pPr>
-    </w:p>
-    <w:p>
-      <w:pPr>
-        <w:tabs>
-          <w:tab w:val="left" w:pos="916"/>
-          <w:tab w:val="left" w:pos="1832"/>
-          <w:tab w:val="left" w:pos="2748"/>
-          <w:tab w:val="left" w:pos="3664"/>
-          <w:tab w:val="left" w:pos="4580"/>
-          <w:tab w:val="left" w:pos="5496"/>
-          <w:tab w:val="left" w:pos="6412"/>
-          <w:tab w:val="left" w:pos="7328"/>
-          <w:tab w:val="left" w:pos="8244"/>
-          <w:tab w:val="left" w:pos="9160"/>
-          <w:tab w:val="left" w:pos="10076"/>
-          <w:tab w:val="left" w:pos="10992"/>
-          <w:tab w:val="left" w:pos="11908"/>
-          <w:tab w:val="left" w:pos="12824"/>
-          <w:tab w:val="left" w:pos="13740"/>
-          <w:tab w:val="left" w:pos="14656"/>
-        </w:tabs>
-        <w:spacing w:after="0" w:line="240" w:lineRule="auto"/>
-        <w:rPr>
-          <w:rFonts w:ascii="Bitstream Vera Sans Mono" w:eastAsia="Times New Roman" w:hAnsi="Bitstream Vera Sans Mono" w:cs="Courier New"/>
-          <w:color w:val="008000"/>
           <w:sz w:val="20"/>
           <w:szCs w:val="20"/>
           <w:lang w:eastAsia="de-CH"/>
@@ -2700,7 +2898,7 @@
           <w:szCs w:val="20"/>
           <w:lang w:eastAsia="de-CH"/>
         </w:rPr>
-        <w:t>Gender finden</w:t>
+        <w:t>erkennen, welche seitenwand die maus selektiert</w:t>
       </w:r>
       <w:commentRangeEnd w:id="4"/>
       <w:r>
@@ -2733,66 +2931,324 @@
         <w:spacing w:after="0" w:line="240" w:lineRule="auto"/>
         <w:rPr>
           <w:rFonts w:ascii="Bitstream Vera Sans Mono" w:eastAsia="Times New Roman" w:hAnsi="Bitstream Vera Sans Mono" w:cs="Courier New"/>
-          <w:sz w:val="20"/>
-          <w:szCs w:val="20"/>
-          <w:lang w:eastAsia="de-CH"/>
-        </w:rPr>
-      </w:pPr>
-    </w:p>
-    <w:p>
-      <w:pPr>
-        <w:tabs>
-          <w:tab w:val="left" w:pos="916"/>
-          <w:tab w:val="left" w:pos="1832"/>
-          <w:tab w:val="left" w:pos="2748"/>
-          <w:tab w:val="left" w:pos="3664"/>
-          <w:tab w:val="left" w:pos="4580"/>
-          <w:tab w:val="left" w:pos="5496"/>
-          <w:tab w:val="left" w:pos="6412"/>
-          <w:tab w:val="left" w:pos="7328"/>
-          <w:tab w:val="left" w:pos="8244"/>
-          <w:tab w:val="left" w:pos="9160"/>
-          <w:tab w:val="left" w:pos="10076"/>
-          <w:tab w:val="left" w:pos="10992"/>
-          <w:tab w:val="left" w:pos="11908"/>
-          <w:tab w:val="left" w:pos="12824"/>
-          <w:tab w:val="left" w:pos="13740"/>
-          <w:tab w:val="left" w:pos="14656"/>
-        </w:tabs>
-        <w:spacing w:after="0" w:line="240" w:lineRule="auto"/>
-        <w:rPr>
-          <w:rFonts w:ascii="Bitstream Vera Sans Mono" w:eastAsia="Times New Roman" w:hAnsi="Bitstream Vera Sans Mono" w:cs="Courier New"/>
-          <w:color w:val="008000"/>
-          <w:sz w:val="20"/>
-          <w:szCs w:val="20"/>
-          <w:lang w:eastAsia="de-CH"/>
-        </w:rPr>
-      </w:pPr>
-    </w:p>
-    <w:p>
-      <w:pPr>
-        <w:tabs>
-          <w:tab w:val="left" w:pos="916"/>
-          <w:tab w:val="left" w:pos="1832"/>
-          <w:tab w:val="left" w:pos="2748"/>
-          <w:tab w:val="left" w:pos="3664"/>
-          <w:tab w:val="left" w:pos="4580"/>
-          <w:tab w:val="left" w:pos="5496"/>
-          <w:tab w:val="left" w:pos="6412"/>
-          <w:tab w:val="left" w:pos="7328"/>
-          <w:tab w:val="left" w:pos="8244"/>
-          <w:tab w:val="left" w:pos="9160"/>
-          <w:tab w:val="left" w:pos="10076"/>
-          <w:tab w:val="left" w:pos="10992"/>
-          <w:tab w:val="left" w:pos="11908"/>
-          <w:tab w:val="left" w:pos="12824"/>
-          <w:tab w:val="left" w:pos="13740"/>
-          <w:tab w:val="left" w:pos="14656"/>
-        </w:tabs>
-        <w:spacing w:after="0" w:line="240" w:lineRule="auto"/>
-        <w:rPr>
-          <w:rFonts w:ascii="Bitstream Vera Sans Mono" w:eastAsia="Times New Roman" w:hAnsi="Bitstream Vera Sans Mono" w:cs="Courier New"/>
-          <w:color w:val="008000"/>
+          <w:color w:val="008000"/>
+          <w:sz w:val="20"/>
+          <w:szCs w:val="20"/>
+          <w:lang w:eastAsia="de-CH"/>
+        </w:rPr>
+      </w:pPr>
+    </w:p>
+    <w:p>
+      <w:pPr>
+        <w:tabs>
+          <w:tab w:val="left" w:pos="916"/>
+          <w:tab w:val="left" w:pos="1832"/>
+          <w:tab w:val="left" w:pos="2748"/>
+          <w:tab w:val="left" w:pos="3664"/>
+          <w:tab w:val="left" w:pos="4580"/>
+          <w:tab w:val="left" w:pos="5496"/>
+          <w:tab w:val="left" w:pos="6412"/>
+          <w:tab w:val="left" w:pos="7328"/>
+          <w:tab w:val="left" w:pos="8244"/>
+          <w:tab w:val="left" w:pos="9160"/>
+          <w:tab w:val="left" w:pos="10076"/>
+          <w:tab w:val="left" w:pos="10992"/>
+          <w:tab w:val="left" w:pos="11908"/>
+          <w:tab w:val="left" w:pos="12824"/>
+          <w:tab w:val="left" w:pos="13740"/>
+          <w:tab w:val="left" w:pos="14656"/>
+        </w:tabs>
+        <w:spacing w:after="0" w:line="240" w:lineRule="auto"/>
+        <w:rPr>
+          <w:rFonts w:ascii="Bitstream Vera Sans Mono" w:eastAsia="Times New Roman" w:hAnsi="Bitstream Vera Sans Mono" w:cs="Courier New"/>
+          <w:color w:val="008000"/>
+          <w:sz w:val="20"/>
+          <w:szCs w:val="20"/>
+          <w:lang w:eastAsia="de-CH"/>
+        </w:rPr>
+      </w:pPr>
+    </w:p>
+    <w:p>
+      <w:pPr>
+        <w:tabs>
+          <w:tab w:val="left" w:pos="916"/>
+          <w:tab w:val="left" w:pos="1832"/>
+          <w:tab w:val="left" w:pos="2748"/>
+          <w:tab w:val="left" w:pos="3664"/>
+          <w:tab w:val="left" w:pos="4580"/>
+          <w:tab w:val="left" w:pos="5496"/>
+          <w:tab w:val="left" w:pos="6412"/>
+          <w:tab w:val="left" w:pos="7328"/>
+          <w:tab w:val="left" w:pos="8244"/>
+          <w:tab w:val="left" w:pos="9160"/>
+          <w:tab w:val="left" w:pos="10076"/>
+          <w:tab w:val="left" w:pos="10992"/>
+          <w:tab w:val="left" w:pos="11908"/>
+          <w:tab w:val="left" w:pos="12824"/>
+          <w:tab w:val="left" w:pos="13740"/>
+          <w:tab w:val="left" w:pos="14656"/>
+        </w:tabs>
+        <w:spacing w:after="0" w:line="240" w:lineRule="auto"/>
+        <w:rPr>
+          <w:rFonts w:ascii="Bitstream Vera Sans Mono" w:eastAsia="Times New Roman" w:hAnsi="Bitstream Vera Sans Mono" w:cs="Courier New"/>
+          <w:sz w:val="20"/>
+          <w:szCs w:val="20"/>
+          <w:lang w:eastAsia="de-CH"/>
+        </w:rPr>
+      </w:pPr>
+      <w:r>
+        <w:rPr>
+          <w:rFonts w:ascii="Bitstream Vera Sans Mono" w:eastAsia="Times New Roman" w:hAnsi="Bitstream Vera Sans Mono" w:cs="Courier New"/>
+          <w:color w:val="C0C0C0"/>
+          <w:sz w:val="20"/>
+          <w:szCs w:val="20"/>
+          <w:lang w:eastAsia="de-CH"/>
+        </w:rPr>
+        <w:t xml:space="preserve">    </w:t>
+      </w:r>
+      <w:r>
+        <w:rPr>
+          <w:rFonts w:ascii="Bitstream Vera Sans Mono" w:eastAsia="Times New Roman" w:hAnsi="Bitstream Vera Sans Mono" w:cs="Courier New"/>
+          <w:color w:val="008000"/>
+          <w:sz w:val="20"/>
+          <w:szCs w:val="20"/>
+          <w:lang w:eastAsia="de-CH"/>
+        </w:rPr>
+        <w:t>//</w:t>
+      </w:r>
+      <w:r>
+        <w:rPr>
+          <w:rFonts w:ascii="Bitstream Vera Sans Mono" w:eastAsia="Times New Roman" w:hAnsi="Bitstream Vera Sans Mono" w:cs="Courier New"/>
+          <w:color w:val="C0C0C0"/>
+          <w:sz w:val="20"/>
+          <w:szCs w:val="20"/>
+          <w:lang w:eastAsia="de-CH"/>
+        </w:rPr>
+        <w:t xml:space="preserve"> </w:t>
+      </w:r>
+      <w:r>
+        <w:rPr>
+          <w:rFonts w:ascii="Bitstream Vera Sans Mono" w:eastAsia="Times New Roman" w:hAnsi="Bitstream Vera Sans Mono" w:cs="Courier New"/>
+          <w:color w:val="008000"/>
+          <w:sz w:val="20"/>
+          <w:szCs w:val="20"/>
+          <w:lang w:eastAsia="de-CH"/>
+        </w:rPr>
+        <w:t>Vergleich</w:t>
+      </w:r>
+      <w:r>
+        <w:rPr>
+          <w:rFonts w:ascii="Bitstream Vera Sans Mono" w:eastAsia="Times New Roman" w:hAnsi="Bitstream Vera Sans Mono" w:cs="Courier New"/>
+          <w:color w:val="C0C0C0"/>
+          <w:sz w:val="20"/>
+          <w:szCs w:val="20"/>
+          <w:lang w:eastAsia="de-CH"/>
+        </w:rPr>
+        <w:t xml:space="preserve"> </w:t>
+      </w:r>
+      <w:r>
+        <w:rPr>
+          <w:rFonts w:ascii="Bitstream Vera Sans Mono" w:eastAsia="Times New Roman" w:hAnsi="Bitstream Vera Sans Mono" w:cs="Courier New"/>
+          <w:color w:val="008000"/>
+          <w:sz w:val="20"/>
+          <w:szCs w:val="20"/>
+          <w:lang w:eastAsia="de-CH"/>
+        </w:rPr>
+        <w:t>von</w:t>
+      </w:r>
+      <w:r>
+        <w:rPr>
+          <w:rFonts w:ascii="Bitstream Vera Sans Mono" w:eastAsia="Times New Roman" w:hAnsi="Bitstream Vera Sans Mono" w:cs="Courier New"/>
+          <w:color w:val="C0C0C0"/>
+          <w:sz w:val="20"/>
+          <w:szCs w:val="20"/>
+          <w:lang w:eastAsia="de-CH"/>
+        </w:rPr>
+        <w:t xml:space="preserve"> </w:t>
+      </w:r>
+      <w:r>
+        <w:rPr>
+          <w:rFonts w:ascii="Bitstream Vera Sans Mono" w:eastAsia="Times New Roman" w:hAnsi="Bitstream Vera Sans Mono" w:cs="Courier New"/>
+          <w:color w:val="008000"/>
+          <w:sz w:val="20"/>
+          <w:szCs w:val="20"/>
+          <w:lang w:eastAsia="de-CH"/>
+        </w:rPr>
+        <w:t>walls[0][0]</w:t>
+      </w:r>
+      <w:r>
+        <w:rPr>
+          <w:rFonts w:ascii="Bitstream Vera Sans Mono" w:eastAsia="Times New Roman" w:hAnsi="Bitstream Vera Sans Mono" w:cs="Courier New"/>
+          <w:color w:val="C0C0C0"/>
+          <w:sz w:val="20"/>
+          <w:szCs w:val="20"/>
+          <w:lang w:eastAsia="de-CH"/>
+        </w:rPr>
+        <w:t xml:space="preserve"> </w:t>
+      </w:r>
+      <w:r>
+        <w:rPr>
+          <w:rFonts w:ascii="Bitstream Vera Sans Mono" w:eastAsia="Times New Roman" w:hAnsi="Bitstream Vera Sans Mono" w:cs="Courier New"/>
+          <w:color w:val="008000"/>
+          <w:sz w:val="20"/>
+          <w:szCs w:val="20"/>
+          <w:lang w:eastAsia="de-CH"/>
+        </w:rPr>
+        <w:t>mit</w:t>
+      </w:r>
+      <w:r>
+        <w:rPr>
+          <w:rFonts w:ascii="Bitstream Vera Sans Mono" w:eastAsia="Times New Roman" w:hAnsi="Bitstream Vera Sans Mono" w:cs="Courier New"/>
+          <w:color w:val="C0C0C0"/>
+          <w:sz w:val="20"/>
+          <w:szCs w:val="20"/>
+          <w:lang w:eastAsia="de-CH"/>
+        </w:rPr>
+        <w:t xml:space="preserve"> </w:t>
+      </w:r>
+      <w:r>
+        <w:rPr>
+          <w:rFonts w:ascii="Bitstream Vera Sans Mono" w:eastAsia="Times New Roman" w:hAnsi="Bitstream Vera Sans Mono" w:cs="Courier New"/>
+          <w:color w:val="008000"/>
+          <w:sz w:val="20"/>
+          <w:szCs w:val="20"/>
+          <w:lang w:eastAsia="de-CH"/>
+        </w:rPr>
+        <w:t>den</w:t>
+      </w:r>
+      <w:r>
+        <w:rPr>
+          <w:rFonts w:ascii="Bitstream Vera Sans Mono" w:eastAsia="Times New Roman" w:hAnsi="Bitstream Vera Sans Mono" w:cs="Courier New"/>
+          <w:color w:val="C0C0C0"/>
+          <w:sz w:val="20"/>
+          <w:szCs w:val="20"/>
+          <w:lang w:eastAsia="de-CH"/>
+        </w:rPr>
+        <w:t xml:space="preserve"> </w:t>
+      </w:r>
+      <w:r>
+        <w:rPr>
+          <w:rFonts w:ascii="Bitstream Vera Sans Mono" w:eastAsia="Times New Roman" w:hAnsi="Bitstream Vera Sans Mono" w:cs="Courier New"/>
+          <w:color w:val="008000"/>
+          <w:sz w:val="20"/>
+          <w:szCs w:val="20"/>
+          <w:lang w:eastAsia="de-CH"/>
+        </w:rPr>
+        <w:t>anderen</w:t>
+      </w:r>
+      <w:r>
+        <w:rPr>
+          <w:rFonts w:ascii="Bitstream Vera Sans Mono" w:eastAsia="Times New Roman" w:hAnsi="Bitstream Vera Sans Mono" w:cs="Courier New"/>
+          <w:color w:val="C0C0C0"/>
+          <w:sz w:val="20"/>
+          <w:szCs w:val="20"/>
+          <w:lang w:eastAsia="de-CH"/>
+        </w:rPr>
+        <w:t xml:space="preserve"> </w:t>
+      </w:r>
+      <w:r>
+        <w:rPr>
+          <w:rFonts w:ascii="Bitstream Vera Sans Mono" w:eastAsia="Times New Roman" w:hAnsi="Bitstream Vera Sans Mono" w:cs="Courier New"/>
+          <w:color w:val="008000"/>
+          <w:sz w:val="20"/>
+          <w:szCs w:val="20"/>
+          <w:lang w:eastAsia="de-CH"/>
+        </w:rPr>
+        <w:t>Puzzleteilen.</w:t>
+      </w:r>
+    </w:p>
+    <w:p>
+      <w:pPr>
+        <w:tabs>
+          <w:tab w:val="left" w:pos="916"/>
+          <w:tab w:val="left" w:pos="1832"/>
+          <w:tab w:val="left" w:pos="2748"/>
+          <w:tab w:val="left" w:pos="3664"/>
+          <w:tab w:val="left" w:pos="4580"/>
+          <w:tab w:val="left" w:pos="5496"/>
+          <w:tab w:val="left" w:pos="6412"/>
+          <w:tab w:val="left" w:pos="7328"/>
+          <w:tab w:val="left" w:pos="8244"/>
+          <w:tab w:val="left" w:pos="9160"/>
+          <w:tab w:val="left" w:pos="10076"/>
+          <w:tab w:val="left" w:pos="10992"/>
+          <w:tab w:val="left" w:pos="11908"/>
+          <w:tab w:val="left" w:pos="12824"/>
+          <w:tab w:val="left" w:pos="13740"/>
+          <w:tab w:val="left" w:pos="14656"/>
+        </w:tabs>
+        <w:spacing w:after="0" w:line="240" w:lineRule="auto"/>
+        <w:rPr>
+          <w:rFonts w:ascii="Bitstream Vera Sans Mono" w:eastAsia="Times New Roman" w:hAnsi="Bitstream Vera Sans Mono" w:cs="Courier New"/>
+          <w:sz w:val="20"/>
+          <w:szCs w:val="20"/>
+          <w:lang w:eastAsia="de-CH"/>
+        </w:rPr>
+      </w:pPr>
+      <w:r>
+        <w:rPr>
+          <w:rFonts w:ascii="Bitstream Vera Sans Mono" w:eastAsia="Times New Roman" w:hAnsi="Bitstream Vera Sans Mono" w:cs="Courier New"/>
+          <w:color w:val="C0C0C0"/>
+          <w:sz w:val="20"/>
+          <w:szCs w:val="20"/>
+          <w:lang w:eastAsia="de-CH"/>
+        </w:rPr>
+        <w:t xml:space="preserve">    </w:t>
+      </w:r>
+      <w:r>
+        <w:rPr>
+          <w:rFonts w:ascii="Bitstream Vera Sans Mono" w:eastAsia="Times New Roman" w:hAnsi="Bitstream Vera Sans Mono" w:cs="Courier New"/>
+          <w:color w:val="008000"/>
+          <w:sz w:val="20"/>
+          <w:szCs w:val="20"/>
+          <w:lang w:eastAsia="de-CH"/>
+        </w:rPr>
+        <w:t>//</w:t>
+      </w:r>
+      <w:r>
+        <w:rPr>
+          <w:rFonts w:ascii="Bitstream Vera Sans Mono" w:eastAsia="Times New Roman" w:hAnsi="Bitstream Vera Sans Mono" w:cs="Courier New"/>
+          <w:color w:val="C0C0C0"/>
+          <w:sz w:val="20"/>
+          <w:szCs w:val="20"/>
+          <w:lang w:eastAsia="de-CH"/>
+        </w:rPr>
+        <w:t xml:space="preserve"> </w:t>
+      </w:r>
+      <w:r>
+        <w:rPr>
+          <w:rFonts w:ascii="Bitstream Vera Sans Mono" w:eastAsia="Times New Roman" w:hAnsi="Bitstream Vera Sans Mono" w:cs="Courier New"/>
+          <w:color w:val="008000"/>
+          <w:sz w:val="20"/>
+          <w:szCs w:val="20"/>
+          <w:lang w:eastAsia="de-CH"/>
+        </w:rPr>
+        <w:t>falsche genders gleich ausschliessen</w:t>
+      </w:r>
+    </w:p>
+    <w:p>
+      <w:pPr>
+        <w:tabs>
+          <w:tab w:val="left" w:pos="916"/>
+          <w:tab w:val="left" w:pos="1832"/>
+          <w:tab w:val="left" w:pos="2748"/>
+          <w:tab w:val="left" w:pos="3664"/>
+          <w:tab w:val="left" w:pos="4580"/>
+          <w:tab w:val="left" w:pos="5496"/>
+          <w:tab w:val="left" w:pos="6412"/>
+          <w:tab w:val="left" w:pos="7328"/>
+          <w:tab w:val="left" w:pos="8244"/>
+          <w:tab w:val="left" w:pos="9160"/>
+          <w:tab w:val="left" w:pos="10076"/>
+          <w:tab w:val="left" w:pos="10992"/>
+          <w:tab w:val="left" w:pos="11908"/>
+          <w:tab w:val="left" w:pos="12824"/>
+          <w:tab w:val="left" w:pos="13740"/>
+          <w:tab w:val="left" w:pos="14656"/>
+        </w:tabs>
+        <w:spacing w:after="0" w:line="240" w:lineRule="auto"/>
+        <w:rPr>
+          <w:rFonts w:ascii="Bitstream Vera Sans Mono" w:eastAsia="Times New Roman" w:hAnsi="Bitstream Vera Sans Mono" w:cs="Courier New"/>
           <w:sz w:val="20"/>
           <w:szCs w:val="20"/>
           <w:lang w:eastAsia="de-CH"/>
@@ -2837,7 +3293,7 @@
           <w:szCs w:val="20"/>
           <w:lang w:eastAsia="de-CH"/>
         </w:rPr>
-        <w:t>maus handling loop</w:t>
+        <w:t>evtl. Farbvergleich</w:t>
       </w:r>
       <w:commentRangeEnd w:id="5"/>
       <w:r>
@@ -2870,6 +3326,680 @@
         <w:spacing w:after="0" w:line="240" w:lineRule="auto"/>
         <w:rPr>
           <w:rFonts w:ascii="Bitstream Vera Sans Mono" w:eastAsia="Times New Roman" w:hAnsi="Bitstream Vera Sans Mono" w:cs="Courier New"/>
+          <w:color w:val="C0C0C0"/>
+          <w:sz w:val="20"/>
+          <w:szCs w:val="20"/>
+          <w:lang w:eastAsia="de-CH"/>
+        </w:rPr>
+      </w:pPr>
+    </w:p>
+    <w:p>
+      <w:pPr>
+        <w:tabs>
+          <w:tab w:val="left" w:pos="916"/>
+          <w:tab w:val="left" w:pos="1832"/>
+          <w:tab w:val="left" w:pos="2748"/>
+          <w:tab w:val="left" w:pos="3664"/>
+          <w:tab w:val="left" w:pos="4580"/>
+          <w:tab w:val="left" w:pos="5496"/>
+          <w:tab w:val="left" w:pos="6412"/>
+          <w:tab w:val="left" w:pos="7328"/>
+          <w:tab w:val="left" w:pos="8244"/>
+          <w:tab w:val="left" w:pos="9160"/>
+          <w:tab w:val="left" w:pos="10076"/>
+          <w:tab w:val="left" w:pos="10992"/>
+          <w:tab w:val="left" w:pos="11908"/>
+          <w:tab w:val="left" w:pos="12824"/>
+          <w:tab w:val="left" w:pos="13740"/>
+          <w:tab w:val="left" w:pos="14656"/>
+        </w:tabs>
+        <w:spacing w:after="0" w:line="240" w:lineRule="auto"/>
+        <w:rPr>
+          <w:rFonts w:ascii="Bitstream Vera Sans Mono" w:eastAsia="Times New Roman" w:hAnsi="Bitstream Vera Sans Mono" w:cs="Courier New"/>
+          <w:color w:val="C0C0C0"/>
+          <w:sz w:val="20"/>
+          <w:szCs w:val="20"/>
+          <w:lang w:eastAsia="de-CH"/>
+        </w:rPr>
+      </w:pPr>
+    </w:p>
+    <w:p>
+      <w:pPr>
+        <w:tabs>
+          <w:tab w:val="left" w:pos="916"/>
+          <w:tab w:val="left" w:pos="1832"/>
+          <w:tab w:val="left" w:pos="2748"/>
+          <w:tab w:val="left" w:pos="3664"/>
+          <w:tab w:val="left" w:pos="4580"/>
+          <w:tab w:val="left" w:pos="5496"/>
+          <w:tab w:val="left" w:pos="6412"/>
+          <w:tab w:val="left" w:pos="7328"/>
+          <w:tab w:val="left" w:pos="8244"/>
+          <w:tab w:val="left" w:pos="9160"/>
+          <w:tab w:val="left" w:pos="10076"/>
+          <w:tab w:val="left" w:pos="10992"/>
+          <w:tab w:val="left" w:pos="11908"/>
+          <w:tab w:val="left" w:pos="12824"/>
+          <w:tab w:val="left" w:pos="13740"/>
+          <w:tab w:val="left" w:pos="14656"/>
+        </w:tabs>
+        <w:spacing w:after="0" w:line="240" w:lineRule="auto"/>
+        <w:rPr>
+          <w:rFonts w:ascii="Bitstream Vera Sans Mono" w:eastAsia="Times New Roman" w:hAnsi="Bitstream Vera Sans Mono" w:cs="Courier New"/>
+          <w:sz w:val="20"/>
+          <w:szCs w:val="20"/>
+          <w:lang w:eastAsia="de-CH"/>
+        </w:rPr>
+      </w:pPr>
+      <w:r>
+        <w:rPr>
+          <w:rFonts w:ascii="Bitstream Vera Sans Mono" w:eastAsia="Times New Roman" w:hAnsi="Bitstream Vera Sans Mono" w:cs="Courier New"/>
+          <w:color w:val="C0C0C0"/>
+          <w:sz w:val="20"/>
+          <w:szCs w:val="20"/>
+          <w:lang w:eastAsia="de-CH"/>
+        </w:rPr>
+        <w:t xml:space="preserve">    </w:t>
+      </w:r>
+      <w:r>
+        <w:rPr>
+          <w:rFonts w:ascii="Bitstream Vera Sans Mono" w:eastAsia="Times New Roman" w:hAnsi="Bitstream Vera Sans Mono" w:cs="Courier New"/>
+          <w:color w:val="008000"/>
+          <w:sz w:val="20"/>
+          <w:szCs w:val="20"/>
+          <w:lang w:eastAsia="de-CH"/>
+        </w:rPr>
+        <w:t>//</w:t>
+      </w:r>
+      <w:r>
+        <w:rPr>
+          <w:rFonts w:ascii="Bitstream Vera Sans Mono" w:eastAsia="Times New Roman" w:hAnsi="Bitstream Vera Sans Mono" w:cs="Courier New"/>
+          <w:color w:val="C0C0C0"/>
+          <w:sz w:val="20"/>
+          <w:szCs w:val="20"/>
+          <w:lang w:eastAsia="de-CH"/>
+        </w:rPr>
+        <w:t xml:space="preserve"> </w:t>
+      </w:r>
+      <w:r>
+        <w:rPr>
+          <w:rFonts w:ascii="Bitstream Vera Sans Mono" w:eastAsia="Times New Roman" w:hAnsi="Bitstream Vera Sans Mono" w:cs="Courier New"/>
+          <w:color w:val="008000"/>
+          <w:sz w:val="20"/>
+          <w:szCs w:val="20"/>
+          <w:lang w:eastAsia="de-CH"/>
+        </w:rPr>
+        <w:t>Gleichheit-abhängiges</w:t>
+      </w:r>
+      <w:r>
+        <w:rPr>
+          <w:rFonts w:ascii="Bitstream Vera Sans Mono" w:eastAsia="Times New Roman" w:hAnsi="Bitstream Vera Sans Mono" w:cs="Courier New"/>
+          <w:color w:val="C0C0C0"/>
+          <w:sz w:val="20"/>
+          <w:szCs w:val="20"/>
+          <w:lang w:eastAsia="de-CH"/>
+        </w:rPr>
+        <w:t xml:space="preserve"> </w:t>
+      </w:r>
+      <w:r>
+        <w:rPr>
+          <w:rFonts w:ascii="Bitstream Vera Sans Mono" w:eastAsia="Times New Roman" w:hAnsi="Bitstream Vera Sans Mono" w:cs="Courier New"/>
+          <w:color w:val="008000"/>
+          <w:sz w:val="20"/>
+          <w:szCs w:val="20"/>
+          <w:lang w:eastAsia="de-CH"/>
+        </w:rPr>
+        <w:t>Zeichnen</w:t>
+      </w:r>
+      <w:r>
+        <w:rPr>
+          <w:rFonts w:ascii="Bitstream Vera Sans Mono" w:eastAsia="Times New Roman" w:hAnsi="Bitstream Vera Sans Mono" w:cs="Courier New"/>
+          <w:color w:val="C0C0C0"/>
+          <w:sz w:val="20"/>
+          <w:szCs w:val="20"/>
+          <w:lang w:eastAsia="de-CH"/>
+        </w:rPr>
+        <w:t xml:space="preserve"> </w:t>
+      </w:r>
+      <w:r>
+        <w:rPr>
+          <w:rFonts w:ascii="Bitstream Vera Sans Mono" w:eastAsia="Times New Roman" w:hAnsi="Bitstream Vera Sans Mono" w:cs="Courier New"/>
+          <w:color w:val="008000"/>
+          <w:sz w:val="20"/>
+          <w:szCs w:val="20"/>
+          <w:lang w:eastAsia="de-CH"/>
+        </w:rPr>
+        <w:t>der</w:t>
+      </w:r>
+      <w:r>
+        <w:rPr>
+          <w:rFonts w:ascii="Bitstream Vera Sans Mono" w:eastAsia="Times New Roman" w:hAnsi="Bitstream Vera Sans Mono" w:cs="Courier New"/>
+          <w:color w:val="C0C0C0"/>
+          <w:sz w:val="20"/>
+          <w:szCs w:val="20"/>
+          <w:lang w:eastAsia="de-CH"/>
+        </w:rPr>
+        <w:t xml:space="preserve"> </w:t>
+      </w:r>
+      <w:r>
+        <w:rPr>
+          <w:rFonts w:ascii="Bitstream Vera Sans Mono" w:eastAsia="Times New Roman" w:hAnsi="Bitstream Vera Sans Mono" w:cs="Courier New"/>
+          <w:color w:val="008000"/>
+          <w:sz w:val="20"/>
+          <w:szCs w:val="20"/>
+          <w:lang w:eastAsia="de-CH"/>
+        </w:rPr>
+        <w:t>Teil-Konturen</w:t>
+      </w:r>
+    </w:p>
+    <w:p>
+      <w:pPr>
+        <w:tabs>
+          <w:tab w:val="left" w:pos="916"/>
+          <w:tab w:val="left" w:pos="1832"/>
+          <w:tab w:val="left" w:pos="2748"/>
+          <w:tab w:val="left" w:pos="3664"/>
+          <w:tab w:val="left" w:pos="4580"/>
+          <w:tab w:val="left" w:pos="5496"/>
+          <w:tab w:val="left" w:pos="6412"/>
+          <w:tab w:val="left" w:pos="7328"/>
+          <w:tab w:val="left" w:pos="8244"/>
+          <w:tab w:val="left" w:pos="9160"/>
+          <w:tab w:val="left" w:pos="10076"/>
+          <w:tab w:val="left" w:pos="10992"/>
+          <w:tab w:val="left" w:pos="11908"/>
+          <w:tab w:val="left" w:pos="12824"/>
+          <w:tab w:val="left" w:pos="13740"/>
+          <w:tab w:val="left" w:pos="14656"/>
+        </w:tabs>
+        <w:spacing w:after="0" w:line="240" w:lineRule="auto"/>
+        <w:rPr>
+          <w:rFonts w:ascii="Bitstream Vera Sans Mono" w:eastAsia="Times New Roman" w:hAnsi="Bitstream Vera Sans Mono" w:cs="Courier New"/>
+          <w:sz w:val="20"/>
+          <w:szCs w:val="20"/>
+          <w:lang w:eastAsia="de-CH"/>
+        </w:rPr>
+      </w:pPr>
+      <w:r>
+        <w:rPr>
+          <w:rFonts w:ascii="Bitstream Vera Sans Mono" w:eastAsia="Times New Roman" w:hAnsi="Bitstream Vera Sans Mono" w:cs="Courier New"/>
+          <w:color w:val="C0C0C0"/>
+          <w:sz w:val="20"/>
+          <w:szCs w:val="20"/>
+          <w:lang w:eastAsia="de-CH"/>
+        </w:rPr>
+        <w:t xml:space="preserve">    </w:t>
+      </w:r>
+      <w:r>
+        <w:rPr>
+          <w:rFonts w:ascii="Bitstream Vera Sans Mono" w:eastAsia="Times New Roman" w:hAnsi="Bitstream Vera Sans Mono" w:cs="Courier New"/>
+          <w:color w:val="008000"/>
+          <w:sz w:val="20"/>
+          <w:szCs w:val="20"/>
+          <w:lang w:eastAsia="de-CH"/>
+        </w:rPr>
+        <w:t>//</w:t>
+      </w:r>
+      <w:r>
+        <w:rPr>
+          <w:rFonts w:ascii="Bitstream Vera Sans Mono" w:eastAsia="Times New Roman" w:hAnsi="Bitstream Vera Sans Mono" w:cs="Courier New"/>
+          <w:color w:val="C0C0C0"/>
+          <w:sz w:val="20"/>
+          <w:szCs w:val="20"/>
+          <w:lang w:eastAsia="de-CH"/>
+        </w:rPr>
+        <w:t xml:space="preserve"> </w:t>
+      </w:r>
+      <w:r>
+        <w:rPr>
+          <w:rFonts w:ascii="Bitstream Vera Sans Mono" w:eastAsia="Times New Roman" w:hAnsi="Bitstream Vera Sans Mono" w:cs="Courier New"/>
+          <w:color w:val="008000"/>
+          <w:sz w:val="20"/>
+          <w:szCs w:val="20"/>
+          <w:lang w:eastAsia="de-CH"/>
+        </w:rPr>
+        <w:t>Bezierkurve zum besten match zeichnen</w:t>
+      </w:r>
+    </w:p>
+    <w:p>
+      <w:pPr>
+        <w:tabs>
+          <w:tab w:val="left" w:pos="916"/>
+          <w:tab w:val="left" w:pos="1832"/>
+          <w:tab w:val="left" w:pos="2748"/>
+          <w:tab w:val="left" w:pos="3664"/>
+          <w:tab w:val="left" w:pos="4580"/>
+          <w:tab w:val="left" w:pos="5496"/>
+          <w:tab w:val="left" w:pos="6412"/>
+          <w:tab w:val="left" w:pos="7328"/>
+          <w:tab w:val="left" w:pos="8244"/>
+          <w:tab w:val="left" w:pos="9160"/>
+          <w:tab w:val="left" w:pos="10076"/>
+          <w:tab w:val="left" w:pos="10992"/>
+          <w:tab w:val="left" w:pos="11908"/>
+          <w:tab w:val="left" w:pos="12824"/>
+          <w:tab w:val="left" w:pos="13740"/>
+          <w:tab w:val="left" w:pos="14656"/>
+        </w:tabs>
+        <w:spacing w:after="0" w:line="240" w:lineRule="auto"/>
+        <w:rPr>
+          <w:rFonts w:ascii="Bitstream Vera Sans Mono" w:eastAsia="Times New Roman" w:hAnsi="Bitstream Vera Sans Mono" w:cs="Courier New"/>
+          <w:color w:val="800080"/>
+          <w:sz w:val="20"/>
+          <w:szCs w:val="20"/>
+          <w:lang w:eastAsia="de-CH"/>
+        </w:rPr>
+      </w:pPr>
+    </w:p>
+    <w:p>
+      <w:pPr>
+        <w:tabs>
+          <w:tab w:val="left" w:pos="916"/>
+          <w:tab w:val="left" w:pos="1832"/>
+          <w:tab w:val="left" w:pos="2748"/>
+          <w:tab w:val="left" w:pos="3664"/>
+          <w:tab w:val="left" w:pos="4580"/>
+          <w:tab w:val="left" w:pos="5496"/>
+          <w:tab w:val="left" w:pos="6412"/>
+          <w:tab w:val="left" w:pos="7328"/>
+          <w:tab w:val="left" w:pos="8244"/>
+          <w:tab w:val="left" w:pos="9160"/>
+          <w:tab w:val="left" w:pos="10076"/>
+          <w:tab w:val="left" w:pos="10992"/>
+          <w:tab w:val="left" w:pos="11908"/>
+          <w:tab w:val="left" w:pos="12824"/>
+          <w:tab w:val="left" w:pos="13740"/>
+          <w:tab w:val="left" w:pos="14656"/>
+        </w:tabs>
+        <w:spacing w:after="0" w:line="240" w:lineRule="auto"/>
+        <w:rPr>
+          <w:rFonts w:ascii="Bitstream Vera Sans Mono" w:eastAsia="Times New Roman" w:hAnsi="Bitstream Vera Sans Mono" w:cs="Courier New"/>
+          <w:color w:val="800080"/>
+          <w:sz w:val="20"/>
+          <w:szCs w:val="20"/>
+          <w:lang w:eastAsia="de-CH"/>
+        </w:rPr>
+      </w:pPr>
+    </w:p>
+    <w:p>
+      <w:pPr>
+        <w:tabs>
+          <w:tab w:val="left" w:pos="916"/>
+          <w:tab w:val="left" w:pos="1832"/>
+          <w:tab w:val="left" w:pos="2748"/>
+          <w:tab w:val="left" w:pos="3664"/>
+          <w:tab w:val="left" w:pos="4580"/>
+          <w:tab w:val="left" w:pos="5496"/>
+          <w:tab w:val="left" w:pos="6412"/>
+          <w:tab w:val="left" w:pos="7328"/>
+          <w:tab w:val="left" w:pos="8244"/>
+          <w:tab w:val="left" w:pos="9160"/>
+          <w:tab w:val="left" w:pos="10076"/>
+          <w:tab w:val="left" w:pos="10992"/>
+          <w:tab w:val="left" w:pos="11908"/>
+          <w:tab w:val="left" w:pos="12824"/>
+          <w:tab w:val="left" w:pos="13740"/>
+          <w:tab w:val="left" w:pos="14656"/>
+        </w:tabs>
+        <w:spacing w:after="0" w:line="240" w:lineRule="auto"/>
+        <w:rPr>
+          <w:rFonts w:ascii="Bitstream Vera Sans Mono" w:eastAsia="Times New Roman" w:hAnsi="Bitstream Vera Sans Mono" w:cs="Courier New"/>
+          <w:sz w:val="20"/>
+          <w:szCs w:val="20"/>
+          <w:lang w:eastAsia="de-CH"/>
+        </w:rPr>
+      </w:pPr>
+      <w:r>
+        <w:rPr>
+          <w:rFonts w:ascii="Bitstream Vera Sans Mono" w:eastAsia="Times New Roman" w:hAnsi="Bitstream Vera Sans Mono" w:cs="Courier New"/>
+          <w:color w:val="C0C0C0"/>
+          <w:sz w:val="20"/>
+          <w:szCs w:val="20"/>
+          <w:lang w:eastAsia="de-CH"/>
+        </w:rPr>
+        <w:t xml:space="preserve">    </w:t>
+      </w:r>
+      <w:r>
+        <w:rPr>
+          <w:rFonts w:ascii="Bitstream Vera Sans Mono" w:eastAsia="Times New Roman" w:hAnsi="Bitstream Vera Sans Mono" w:cs="Courier New"/>
+          <w:color w:val="008000"/>
+          <w:sz w:val="20"/>
+          <w:szCs w:val="20"/>
+          <w:lang w:eastAsia="de-CH"/>
+        </w:rPr>
+        <w:t>//</w:t>
+      </w:r>
+      <w:r>
+        <w:rPr>
+          <w:rFonts w:ascii="Bitstream Vera Sans Mono" w:eastAsia="Times New Roman" w:hAnsi="Bitstream Vera Sans Mono" w:cs="Courier New"/>
+          <w:color w:val="C0C0C0"/>
+          <w:sz w:val="20"/>
+          <w:szCs w:val="20"/>
+          <w:lang w:eastAsia="de-CH"/>
+        </w:rPr>
+        <w:t xml:space="preserve"> </w:t>
+      </w:r>
+      <w:r>
+        <w:rPr>
+          <w:rFonts w:ascii="Bitstream Vera Sans Mono" w:eastAsia="Times New Roman" w:hAnsi="Bitstream Vera Sans Mono" w:cs="Courier New"/>
+          <w:color w:val="008000"/>
+          <w:sz w:val="20"/>
+          <w:szCs w:val="20"/>
+          <w:lang w:eastAsia="de-CH"/>
+        </w:rPr>
+        <w:t>Fenster</w:t>
+      </w:r>
+      <w:r>
+        <w:rPr>
+          <w:rFonts w:ascii="Bitstream Vera Sans Mono" w:eastAsia="Times New Roman" w:hAnsi="Bitstream Vera Sans Mono" w:cs="Courier New"/>
+          <w:color w:val="C0C0C0"/>
+          <w:sz w:val="20"/>
+          <w:szCs w:val="20"/>
+          <w:lang w:eastAsia="de-CH"/>
+        </w:rPr>
+        <w:t xml:space="preserve"> </w:t>
+      </w:r>
+      <w:r>
+        <w:rPr>
+          <w:rFonts w:ascii="Bitstream Vera Sans Mono" w:eastAsia="Times New Roman" w:hAnsi="Bitstream Vera Sans Mono" w:cs="Courier New"/>
+          <w:color w:val="008000"/>
+          <w:sz w:val="20"/>
+          <w:szCs w:val="20"/>
+          <w:lang w:eastAsia="de-CH"/>
+        </w:rPr>
+        <w:t>erstellen</w:t>
+      </w:r>
+    </w:p>
+    <w:p>
+      <w:pPr>
+        <w:tabs>
+          <w:tab w:val="left" w:pos="916"/>
+          <w:tab w:val="left" w:pos="1832"/>
+          <w:tab w:val="left" w:pos="2748"/>
+          <w:tab w:val="left" w:pos="3664"/>
+          <w:tab w:val="left" w:pos="4580"/>
+          <w:tab w:val="left" w:pos="5496"/>
+          <w:tab w:val="left" w:pos="6412"/>
+          <w:tab w:val="left" w:pos="7328"/>
+          <w:tab w:val="left" w:pos="8244"/>
+          <w:tab w:val="left" w:pos="9160"/>
+          <w:tab w:val="left" w:pos="10076"/>
+          <w:tab w:val="left" w:pos="10992"/>
+          <w:tab w:val="left" w:pos="11908"/>
+          <w:tab w:val="left" w:pos="12824"/>
+          <w:tab w:val="left" w:pos="13740"/>
+          <w:tab w:val="left" w:pos="14656"/>
+        </w:tabs>
+        <w:spacing w:after="0" w:line="240" w:lineRule="auto"/>
+        <w:rPr>
+          <w:rFonts w:ascii="Bitstream Vera Sans Mono" w:eastAsia="Times New Roman" w:hAnsi="Bitstream Vera Sans Mono" w:cs="Courier New"/>
+          <w:sz w:val="20"/>
+          <w:szCs w:val="20"/>
+          <w:lang w:eastAsia="de-CH"/>
+        </w:rPr>
+      </w:pPr>
+      <w:r>
+        <w:rPr>
+          <w:rFonts w:ascii="Bitstream Vera Sans Mono" w:eastAsia="Times New Roman" w:hAnsi="Bitstream Vera Sans Mono" w:cs="Courier New"/>
+          <w:color w:val="C0C0C0"/>
+          <w:sz w:val="20"/>
+          <w:szCs w:val="20"/>
+          <w:lang w:eastAsia="de-CH"/>
+        </w:rPr>
+        <w:t xml:space="preserve">    </w:t>
+      </w:r>
+      <w:r>
+        <w:rPr>
+          <w:rFonts w:ascii="Bitstream Vera Sans Mono" w:eastAsia="Times New Roman" w:hAnsi="Bitstream Vera Sans Mono" w:cs="Courier New"/>
+          <w:color w:val="008000"/>
+          <w:sz w:val="20"/>
+          <w:szCs w:val="20"/>
+          <w:lang w:eastAsia="de-CH"/>
+        </w:rPr>
+        <w:t>//</w:t>
+      </w:r>
+      <w:r>
+        <w:rPr>
+          <w:rFonts w:ascii="Bitstream Vera Sans Mono" w:eastAsia="Times New Roman" w:hAnsi="Bitstream Vera Sans Mono" w:cs="Courier New"/>
+          <w:color w:val="C0C0C0"/>
+          <w:sz w:val="20"/>
+          <w:szCs w:val="20"/>
+          <w:lang w:eastAsia="de-CH"/>
+        </w:rPr>
+        <w:t xml:space="preserve"> </w:t>
+      </w:r>
+      <w:r>
+        <w:rPr>
+          <w:rFonts w:ascii="Bitstream Vera Sans Mono" w:eastAsia="Times New Roman" w:hAnsi="Bitstream Vera Sans Mono" w:cs="Courier New"/>
+          <w:color w:val="008000"/>
+          <w:sz w:val="20"/>
+          <w:szCs w:val="20"/>
+          <w:lang w:eastAsia="de-CH"/>
+        </w:rPr>
+        <w:t>Bild</w:t>
+      </w:r>
+      <w:r>
+        <w:rPr>
+          <w:rFonts w:ascii="Bitstream Vera Sans Mono" w:eastAsia="Times New Roman" w:hAnsi="Bitstream Vera Sans Mono" w:cs="Courier New"/>
+          <w:color w:val="C0C0C0"/>
+          <w:sz w:val="20"/>
+          <w:szCs w:val="20"/>
+          <w:lang w:eastAsia="de-CH"/>
+        </w:rPr>
+        <w:t xml:space="preserve"> </w:t>
+      </w:r>
+      <w:r>
+        <w:rPr>
+          <w:rFonts w:ascii="Bitstream Vera Sans Mono" w:eastAsia="Times New Roman" w:hAnsi="Bitstream Vera Sans Mono" w:cs="Courier New"/>
+          <w:color w:val="008000"/>
+          <w:sz w:val="20"/>
+          <w:szCs w:val="20"/>
+          <w:lang w:eastAsia="de-CH"/>
+        </w:rPr>
+        <w:t>anzeigen</w:t>
+      </w:r>
+    </w:p>
+    <w:p>
+      <w:pPr>
+        <w:tabs>
+          <w:tab w:val="left" w:pos="916"/>
+          <w:tab w:val="left" w:pos="1832"/>
+          <w:tab w:val="left" w:pos="2748"/>
+          <w:tab w:val="left" w:pos="3664"/>
+          <w:tab w:val="left" w:pos="4580"/>
+          <w:tab w:val="left" w:pos="5496"/>
+          <w:tab w:val="left" w:pos="6412"/>
+          <w:tab w:val="left" w:pos="7328"/>
+          <w:tab w:val="left" w:pos="8244"/>
+          <w:tab w:val="left" w:pos="9160"/>
+          <w:tab w:val="left" w:pos="10076"/>
+          <w:tab w:val="left" w:pos="10992"/>
+          <w:tab w:val="left" w:pos="11908"/>
+          <w:tab w:val="left" w:pos="12824"/>
+          <w:tab w:val="left" w:pos="13740"/>
+          <w:tab w:val="left" w:pos="14656"/>
+        </w:tabs>
+        <w:spacing w:after="0" w:line="240" w:lineRule="auto"/>
+        <w:rPr>
+          <w:rFonts w:ascii="Bitstream Vera Sans Mono" w:eastAsia="Times New Roman" w:hAnsi="Bitstream Vera Sans Mono" w:cs="Courier New"/>
+          <w:sz w:val="20"/>
+          <w:szCs w:val="20"/>
+          <w:lang w:eastAsia="de-CH"/>
+        </w:rPr>
+      </w:pPr>
+      <w:r>
+        <w:rPr>
+          <w:rFonts w:ascii="Bitstream Vera Sans Mono" w:eastAsia="Times New Roman" w:hAnsi="Bitstream Vera Sans Mono" w:cs="Courier New"/>
+          <w:color w:val="C0C0C0"/>
+          <w:sz w:val="20"/>
+          <w:szCs w:val="20"/>
+          <w:lang w:eastAsia="de-CH"/>
+        </w:rPr>
+        <w:t xml:space="preserve">    </w:t>
+      </w:r>
+      <w:r>
+        <w:rPr>
+          <w:rFonts w:ascii="Bitstream Vera Sans Mono" w:eastAsia="Times New Roman" w:hAnsi="Bitstream Vera Sans Mono" w:cs="Courier New"/>
+          <w:color w:val="008000"/>
+          <w:sz w:val="20"/>
+          <w:szCs w:val="20"/>
+          <w:lang w:eastAsia="de-CH"/>
+        </w:rPr>
+        <w:t>//</w:t>
+      </w:r>
+      <w:r>
+        <w:rPr>
+          <w:rFonts w:ascii="Bitstream Vera Sans Mono" w:eastAsia="Times New Roman" w:hAnsi="Bitstream Vera Sans Mono" w:cs="Courier New"/>
+          <w:color w:val="C0C0C0"/>
+          <w:sz w:val="20"/>
+          <w:szCs w:val="20"/>
+          <w:lang w:eastAsia="de-CH"/>
+        </w:rPr>
+        <w:t xml:space="preserve"> </w:t>
+      </w:r>
+      <w:r>
+        <w:rPr>
+          <w:rFonts w:ascii="Bitstream Vera Sans Mono" w:eastAsia="Times New Roman" w:hAnsi="Bitstream Vera Sans Mono" w:cs="Courier New"/>
+          <w:color w:val="008000"/>
+          <w:sz w:val="20"/>
+          <w:szCs w:val="20"/>
+          <w:lang w:eastAsia="de-CH"/>
+        </w:rPr>
+        <w:t>Warten</w:t>
+      </w:r>
+      <w:r>
+        <w:rPr>
+          <w:rFonts w:ascii="Bitstream Vera Sans Mono" w:eastAsia="Times New Roman" w:hAnsi="Bitstream Vera Sans Mono" w:cs="Courier New"/>
+          <w:color w:val="C0C0C0"/>
+          <w:sz w:val="20"/>
+          <w:szCs w:val="20"/>
+          <w:lang w:eastAsia="de-CH"/>
+        </w:rPr>
+        <w:t xml:space="preserve"> </w:t>
+      </w:r>
+      <w:r>
+        <w:rPr>
+          <w:rFonts w:ascii="Bitstream Vera Sans Mono" w:eastAsia="Times New Roman" w:hAnsi="Bitstream Vera Sans Mono" w:cs="Courier New"/>
+          <w:color w:val="008000"/>
+          <w:sz w:val="20"/>
+          <w:szCs w:val="20"/>
+          <w:lang w:eastAsia="de-CH"/>
+        </w:rPr>
+        <w:t>auf</w:t>
+      </w:r>
+      <w:r>
+        <w:rPr>
+          <w:rFonts w:ascii="Bitstream Vera Sans Mono" w:eastAsia="Times New Roman" w:hAnsi="Bitstream Vera Sans Mono" w:cs="Courier New"/>
+          <w:color w:val="C0C0C0"/>
+          <w:sz w:val="20"/>
+          <w:szCs w:val="20"/>
+          <w:lang w:eastAsia="de-CH"/>
+        </w:rPr>
+        <w:t xml:space="preserve"> </w:t>
+      </w:r>
+      <w:r>
+        <w:rPr>
+          <w:rFonts w:ascii="Bitstream Vera Sans Mono" w:eastAsia="Times New Roman" w:hAnsi="Bitstream Vera Sans Mono" w:cs="Courier New"/>
+          <w:color w:val="008000"/>
+          <w:sz w:val="20"/>
+          <w:szCs w:val="20"/>
+          <w:lang w:eastAsia="de-CH"/>
+        </w:rPr>
+        <w:t>einen</w:t>
+      </w:r>
+      <w:r>
+        <w:rPr>
+          <w:rFonts w:ascii="Bitstream Vera Sans Mono" w:eastAsia="Times New Roman" w:hAnsi="Bitstream Vera Sans Mono" w:cs="Courier New"/>
+          <w:color w:val="C0C0C0"/>
+          <w:sz w:val="20"/>
+          <w:szCs w:val="20"/>
+          <w:lang w:eastAsia="de-CH"/>
+        </w:rPr>
+        <w:t xml:space="preserve"> </w:t>
+      </w:r>
+      <w:r>
+        <w:rPr>
+          <w:rFonts w:ascii="Bitstream Vera Sans Mono" w:eastAsia="Times New Roman" w:hAnsi="Bitstream Vera Sans Mono" w:cs="Courier New"/>
+          <w:color w:val="008000"/>
+          <w:sz w:val="20"/>
+          <w:szCs w:val="20"/>
+          <w:lang w:eastAsia="de-CH"/>
+        </w:rPr>
+        <w:t>Tastendruck</w:t>
+      </w:r>
+    </w:p>
+    <w:p>
+      <w:pPr>
+        <w:tabs>
+          <w:tab w:val="left" w:pos="916"/>
+          <w:tab w:val="left" w:pos="1832"/>
+          <w:tab w:val="left" w:pos="2748"/>
+          <w:tab w:val="left" w:pos="3664"/>
+          <w:tab w:val="left" w:pos="4580"/>
+          <w:tab w:val="left" w:pos="5496"/>
+          <w:tab w:val="left" w:pos="6412"/>
+          <w:tab w:val="left" w:pos="7328"/>
+          <w:tab w:val="left" w:pos="8244"/>
+          <w:tab w:val="left" w:pos="9160"/>
+          <w:tab w:val="left" w:pos="10076"/>
+          <w:tab w:val="left" w:pos="10992"/>
+          <w:tab w:val="left" w:pos="11908"/>
+          <w:tab w:val="left" w:pos="12824"/>
+          <w:tab w:val="left" w:pos="13740"/>
+          <w:tab w:val="left" w:pos="14656"/>
+        </w:tabs>
+        <w:spacing w:after="0" w:line="240" w:lineRule="auto"/>
+        <w:rPr>
+          <w:rFonts w:ascii="Bitstream Vera Sans Mono" w:eastAsia="Times New Roman" w:hAnsi="Bitstream Vera Sans Mono" w:cs="Courier New"/>
+          <w:sz w:val="20"/>
+          <w:szCs w:val="20"/>
+          <w:lang w:eastAsia="de-CH"/>
+        </w:rPr>
+      </w:pPr>
+      <w:r>
+        <w:rPr>
+          <w:rFonts w:ascii="Bitstream Vera Sans Mono" w:eastAsia="Times New Roman" w:hAnsi="Bitstream Vera Sans Mono" w:cs="Courier New"/>
+          <w:color w:val="000000"/>
+          <w:sz w:val="20"/>
+          <w:szCs w:val="20"/>
+          <w:lang w:eastAsia="de-CH"/>
+        </w:rPr>
+        <w:t>}</w:t>
+      </w:r>
+    </w:p>
+    <w:p>
+      <w:pPr>
+        <w:rPr>
+          <w:rFonts w:ascii="Bitstream Vera Sans Mono" w:hAnsi="Bitstream Vera Sans Mono"/>
+          <w:sz w:val="20"/>
+          <w:szCs w:val="20"/>
+        </w:rPr>
+      </w:pPr>
+    </w:p>
+    <w:p>
+      <w:pPr>
+        <w:tabs>
+          <w:tab w:val="left" w:pos="916"/>
+          <w:tab w:val="left" w:pos="1832"/>
+          <w:tab w:val="left" w:pos="2748"/>
+          <w:tab w:val="left" w:pos="3664"/>
+          <w:tab w:val="left" w:pos="4580"/>
+          <w:tab w:val="left" w:pos="5496"/>
+          <w:tab w:val="left" w:pos="6412"/>
+          <w:tab w:val="left" w:pos="7328"/>
+          <w:tab w:val="left" w:pos="8244"/>
+          <w:tab w:val="left" w:pos="9160"/>
+          <w:tab w:val="left" w:pos="10076"/>
+          <w:tab w:val="left" w:pos="10992"/>
+          <w:tab w:val="left" w:pos="11908"/>
+          <w:tab w:val="left" w:pos="12824"/>
+          <w:tab w:val="left" w:pos="13740"/>
+          <w:tab w:val="left" w:pos="14656"/>
+        </w:tabs>
+        <w:spacing w:after="0" w:line="240" w:lineRule="auto"/>
+        <w:rPr>
+          <w:rFonts w:ascii="Bitstream Vera Sans Mono" w:eastAsia="Times New Roman" w:hAnsi="Bitstream Vera Sans Mono" w:cs="Courier New"/>
+          <w:color w:val="008000"/>
           <w:sz w:val="20"/>
           <w:szCs w:val="20"/>
           <w:lang w:eastAsia="de-CH"/>
@@ -2914,7 +4044,7 @@
           <w:szCs w:val="20"/>
           <w:lang w:eastAsia="de-CH"/>
         </w:rPr>
-        <w:t>erkennen, welche seitenwand die maus selektiert</w:t>
+        <w:t>magic numbers entfernen</w:t>
       </w:r>
       <w:commentRangeEnd w:id="6"/>
       <w:r>
@@ -2947,71 +4077,13 @@
         <w:spacing w:after="0" w:line="240" w:lineRule="auto"/>
         <w:rPr>
           <w:rFonts w:ascii="Bitstream Vera Sans Mono" w:eastAsia="Times New Roman" w:hAnsi="Bitstream Vera Sans Mono" w:cs="Courier New"/>
-          <w:color w:val="008000"/>
-          <w:sz w:val="20"/>
-          <w:szCs w:val="20"/>
-          <w:lang w:eastAsia="de-CH"/>
-        </w:rPr>
-      </w:pPr>
-    </w:p>
-    <w:p>
-      <w:pPr>
-        <w:tabs>
-          <w:tab w:val="left" w:pos="916"/>
-          <w:tab w:val="left" w:pos="1832"/>
-          <w:tab w:val="left" w:pos="2748"/>
-          <w:tab w:val="left" w:pos="3664"/>
-          <w:tab w:val="left" w:pos="4580"/>
-          <w:tab w:val="left" w:pos="5496"/>
-          <w:tab w:val="left" w:pos="6412"/>
-          <w:tab w:val="left" w:pos="7328"/>
-          <w:tab w:val="left" w:pos="8244"/>
-          <w:tab w:val="left" w:pos="9160"/>
-          <w:tab w:val="left" w:pos="10076"/>
-          <w:tab w:val="left" w:pos="10992"/>
-          <w:tab w:val="left" w:pos="11908"/>
-          <w:tab w:val="left" w:pos="12824"/>
-          <w:tab w:val="left" w:pos="13740"/>
-          <w:tab w:val="left" w:pos="14656"/>
-        </w:tabs>
-        <w:spacing w:after="0" w:line="240" w:lineRule="auto"/>
-        <w:rPr>
-          <w:rFonts w:ascii="Bitstream Vera Sans Mono" w:eastAsia="Times New Roman" w:hAnsi="Bitstream Vera Sans Mono" w:cs="Courier New"/>
-          <w:color w:val="008000"/>
-          <w:sz w:val="20"/>
-          <w:szCs w:val="20"/>
-          <w:lang w:eastAsia="de-CH"/>
-        </w:rPr>
-      </w:pPr>
-    </w:p>
-    <w:p>
-      <w:pPr>
-        <w:tabs>
-          <w:tab w:val="left" w:pos="916"/>
-          <w:tab w:val="left" w:pos="1832"/>
-          <w:tab w:val="left" w:pos="2748"/>
-          <w:tab w:val="left" w:pos="3664"/>
-          <w:tab w:val="left" w:pos="4580"/>
-          <w:tab w:val="left" w:pos="5496"/>
-          <w:tab w:val="left" w:pos="6412"/>
-          <w:tab w:val="left" w:pos="7328"/>
-          <w:tab w:val="left" w:pos="8244"/>
-          <w:tab w:val="left" w:pos="9160"/>
-          <w:tab w:val="left" w:pos="10076"/>
-          <w:tab w:val="left" w:pos="10992"/>
-          <w:tab w:val="left" w:pos="11908"/>
-          <w:tab w:val="left" w:pos="12824"/>
-          <w:tab w:val="left" w:pos="13740"/>
-          <w:tab w:val="left" w:pos="14656"/>
-        </w:tabs>
-        <w:spacing w:after="0" w:line="240" w:lineRule="auto"/>
-        <w:rPr>
-          <w:rFonts w:ascii="Bitstream Vera Sans Mono" w:eastAsia="Times New Roman" w:hAnsi="Bitstream Vera Sans Mono" w:cs="Courier New"/>
-          <w:sz w:val="20"/>
-          <w:szCs w:val="20"/>
-          <w:lang w:eastAsia="de-CH"/>
-        </w:rPr>
-      </w:pPr>
+          <w:color w:val="C0C0C0"/>
+          <w:sz w:val="20"/>
+          <w:szCs w:val="20"/>
+          <w:lang w:eastAsia="de-CH"/>
+        </w:rPr>
+      </w:pPr>
+      <w:commentRangeStart w:id="7"/>
       <w:r>
         <w:rPr>
           <w:rFonts w:ascii="Bitstream Vera Sans Mono" w:eastAsia="Times New Roman" w:hAnsi="Bitstream Vera Sans Mono" w:cs="Courier New"/>
@@ -3035,173 +4107,71 @@
       <w:r>
         <w:rPr>
           <w:rFonts w:ascii="Bitstream Vera Sans Mono" w:eastAsia="Times New Roman" w:hAnsi="Bitstream Vera Sans Mono" w:cs="Courier New"/>
-          <w:color w:val="C0C0C0"/>
-          <w:sz w:val="20"/>
-          <w:szCs w:val="20"/>
-          <w:lang w:eastAsia="de-CH"/>
-        </w:rPr>
-        <w:t xml:space="preserve"> </w:t>
-      </w:r>
-      <w:r>
-        <w:rPr>
-          <w:rFonts w:ascii="Bitstream Vera Sans Mono" w:eastAsia="Times New Roman" w:hAnsi="Bitstream Vera Sans Mono" w:cs="Courier New"/>
-          <w:color w:val="008000"/>
-          <w:sz w:val="20"/>
-          <w:szCs w:val="20"/>
-          <w:lang w:eastAsia="de-CH"/>
-        </w:rPr>
-        <w:t>Vergleich</w:t>
-      </w:r>
-      <w:r>
-        <w:rPr>
-          <w:rFonts w:ascii="Bitstream Vera Sans Mono" w:eastAsia="Times New Roman" w:hAnsi="Bitstream Vera Sans Mono" w:cs="Courier New"/>
-          <w:color w:val="C0C0C0"/>
-          <w:sz w:val="20"/>
-          <w:szCs w:val="20"/>
-          <w:lang w:eastAsia="de-CH"/>
-        </w:rPr>
-        <w:t xml:space="preserve"> </w:t>
-      </w:r>
-      <w:r>
-        <w:rPr>
-          <w:rFonts w:ascii="Bitstream Vera Sans Mono" w:eastAsia="Times New Roman" w:hAnsi="Bitstream Vera Sans Mono" w:cs="Courier New"/>
-          <w:color w:val="008000"/>
-          <w:sz w:val="20"/>
-          <w:szCs w:val="20"/>
-          <w:lang w:eastAsia="de-CH"/>
-        </w:rPr>
-        <w:t>von</w:t>
-      </w:r>
-      <w:r>
-        <w:rPr>
-          <w:rFonts w:ascii="Bitstream Vera Sans Mono" w:eastAsia="Times New Roman" w:hAnsi="Bitstream Vera Sans Mono" w:cs="Courier New"/>
-          <w:color w:val="C0C0C0"/>
-          <w:sz w:val="20"/>
-          <w:szCs w:val="20"/>
-          <w:lang w:eastAsia="de-CH"/>
-        </w:rPr>
-        <w:t xml:space="preserve"> </w:t>
-      </w:r>
-      <w:r>
-        <w:rPr>
-          <w:rFonts w:ascii="Bitstream Vera Sans Mono" w:eastAsia="Times New Roman" w:hAnsi="Bitstream Vera Sans Mono" w:cs="Courier New"/>
-          <w:color w:val="008000"/>
-          <w:sz w:val="20"/>
-          <w:szCs w:val="20"/>
-          <w:lang w:eastAsia="de-CH"/>
-        </w:rPr>
-        <w:t>walls[0][0]</w:t>
-      </w:r>
-      <w:r>
-        <w:rPr>
-          <w:rFonts w:ascii="Bitstream Vera Sans Mono" w:eastAsia="Times New Roman" w:hAnsi="Bitstream Vera Sans Mono" w:cs="Courier New"/>
-          <w:color w:val="C0C0C0"/>
-          <w:sz w:val="20"/>
-          <w:szCs w:val="20"/>
-          <w:lang w:eastAsia="de-CH"/>
-        </w:rPr>
-        <w:t xml:space="preserve"> </w:t>
-      </w:r>
-      <w:r>
-        <w:rPr>
-          <w:rFonts w:ascii="Bitstream Vera Sans Mono" w:eastAsia="Times New Roman" w:hAnsi="Bitstream Vera Sans Mono" w:cs="Courier New"/>
-          <w:color w:val="008000"/>
-          <w:sz w:val="20"/>
-          <w:szCs w:val="20"/>
-          <w:lang w:eastAsia="de-CH"/>
-        </w:rPr>
-        <w:t>mit</w:t>
-      </w:r>
-      <w:r>
-        <w:rPr>
-          <w:rFonts w:ascii="Bitstream Vera Sans Mono" w:eastAsia="Times New Roman" w:hAnsi="Bitstream Vera Sans Mono" w:cs="Courier New"/>
-          <w:color w:val="C0C0C0"/>
-          <w:sz w:val="20"/>
-          <w:szCs w:val="20"/>
-          <w:lang w:eastAsia="de-CH"/>
-        </w:rPr>
-        <w:t xml:space="preserve"> </w:t>
-      </w:r>
-      <w:r>
-        <w:rPr>
-          <w:rFonts w:ascii="Bitstream Vera Sans Mono" w:eastAsia="Times New Roman" w:hAnsi="Bitstream Vera Sans Mono" w:cs="Courier New"/>
-          <w:color w:val="008000"/>
-          <w:sz w:val="20"/>
-          <w:szCs w:val="20"/>
-          <w:lang w:eastAsia="de-CH"/>
-        </w:rPr>
-        <w:t>den</w:t>
-      </w:r>
-      <w:r>
-        <w:rPr>
-          <w:rFonts w:ascii="Bitstream Vera Sans Mono" w:eastAsia="Times New Roman" w:hAnsi="Bitstream Vera Sans Mono" w:cs="Courier New"/>
-          <w:color w:val="C0C0C0"/>
-          <w:sz w:val="20"/>
-          <w:szCs w:val="20"/>
-          <w:lang w:eastAsia="de-CH"/>
-        </w:rPr>
-        <w:t xml:space="preserve"> </w:t>
-      </w:r>
-      <w:r>
-        <w:rPr>
-          <w:rFonts w:ascii="Bitstream Vera Sans Mono" w:eastAsia="Times New Roman" w:hAnsi="Bitstream Vera Sans Mono" w:cs="Courier New"/>
-          <w:color w:val="008000"/>
-          <w:sz w:val="20"/>
-          <w:szCs w:val="20"/>
-          <w:lang w:eastAsia="de-CH"/>
-        </w:rPr>
-        <w:t>anderen</w:t>
-      </w:r>
-      <w:r>
-        <w:rPr>
-          <w:rFonts w:ascii="Bitstream Vera Sans Mono" w:eastAsia="Times New Roman" w:hAnsi="Bitstream Vera Sans Mono" w:cs="Courier New"/>
-          <w:color w:val="C0C0C0"/>
-          <w:sz w:val="20"/>
-          <w:szCs w:val="20"/>
-          <w:lang w:eastAsia="de-CH"/>
-        </w:rPr>
-        <w:t xml:space="preserve"> </w:t>
-      </w:r>
-      <w:r>
-        <w:rPr>
-          <w:rFonts w:ascii="Bitstream Vera Sans Mono" w:eastAsia="Times New Roman" w:hAnsi="Bitstream Vera Sans Mono" w:cs="Courier New"/>
-          <w:color w:val="008000"/>
-          <w:sz w:val="20"/>
-          <w:szCs w:val="20"/>
-          <w:lang w:eastAsia="de-CH"/>
-        </w:rPr>
-        <w:t>Puzzleteilen.</w:t>
-      </w:r>
-    </w:p>
-    <w:p>
-      <w:pPr>
-        <w:tabs>
-          <w:tab w:val="left" w:pos="916"/>
-          <w:tab w:val="left" w:pos="1832"/>
-          <w:tab w:val="left" w:pos="2748"/>
-          <w:tab w:val="left" w:pos="3664"/>
-          <w:tab w:val="left" w:pos="4580"/>
-          <w:tab w:val="left" w:pos="5496"/>
-          <w:tab w:val="left" w:pos="6412"/>
-          <w:tab w:val="left" w:pos="7328"/>
-          <w:tab w:val="left" w:pos="8244"/>
-          <w:tab w:val="left" w:pos="9160"/>
-          <w:tab w:val="left" w:pos="10076"/>
-          <w:tab w:val="left" w:pos="10992"/>
-          <w:tab w:val="left" w:pos="11908"/>
-          <w:tab w:val="left" w:pos="12824"/>
-          <w:tab w:val="left" w:pos="13740"/>
-          <w:tab w:val="left" w:pos="14656"/>
-        </w:tabs>
-        <w:spacing w:after="0" w:line="240" w:lineRule="auto"/>
-        <w:rPr>
-          <w:rFonts w:ascii="Bitstream Vera Sans Mono" w:eastAsia="Times New Roman" w:hAnsi="Bitstream Vera Sans Mono" w:cs="Courier New"/>
-          <w:sz w:val="20"/>
-          <w:szCs w:val="20"/>
-          <w:lang w:eastAsia="de-CH"/>
-        </w:rPr>
-      </w:pPr>
-      <w:commentRangeStart w:id="7"/>
+          <w:color w:val="008000"/>
+          <w:sz w:val="20"/>
+          <w:szCs w:val="20"/>
+          <w:lang w:eastAsia="de-CH"/>
+        </w:rPr>
+        <w:t xml:space="preserve"> </w:t>
+      </w:r>
+      <w:r>
+        <w:rPr>
+          <w:rFonts w:ascii="Bitstream Vera Sans Mono" w:eastAsia="Times New Roman" w:hAnsi="Bitstream Vera Sans Mono" w:cs="Courier New"/>
+          <w:color w:val="008000"/>
+          <w:sz w:val="20"/>
+          <w:szCs w:val="20"/>
+          <w:lang w:eastAsia="de-CH"/>
+        </w:rPr>
+        <w:t>alle grössenabhängigen angaben abhängig von puzzlegrösse</w:t>
+      </w:r>
+      <w:r>
+        <w:rPr>
+          <w:rFonts w:ascii="Bitstream Vera Sans Mono" w:eastAsia="Times New Roman" w:hAnsi="Bitstream Vera Sans Mono" w:cs="Courier New"/>
+          <w:color w:val="C0C0C0"/>
+          <w:sz w:val="20"/>
+          <w:szCs w:val="20"/>
+          <w:lang w:eastAsia="de-CH"/>
+        </w:rPr>
+        <w:t xml:space="preserve"> </w:t>
+      </w:r>
+      <w:commentRangeEnd w:id="7"/>
+      <w:r>
+        <w:rPr>
+          <w:rStyle w:val="Kommentarzeichen"/>
+        </w:rPr>
+        <w:commentReference w:id="7"/>
+      </w:r>
+    </w:p>
+    <w:p>
+      <w:pPr>
+        <w:tabs>
+          <w:tab w:val="left" w:pos="916"/>
+          <w:tab w:val="left" w:pos="1832"/>
+          <w:tab w:val="left" w:pos="2748"/>
+          <w:tab w:val="left" w:pos="3664"/>
+          <w:tab w:val="left" w:pos="4580"/>
+          <w:tab w:val="left" w:pos="5496"/>
+          <w:tab w:val="left" w:pos="6412"/>
+          <w:tab w:val="left" w:pos="7328"/>
+          <w:tab w:val="left" w:pos="8244"/>
+          <w:tab w:val="left" w:pos="9160"/>
+          <w:tab w:val="left" w:pos="10076"/>
+          <w:tab w:val="left" w:pos="10992"/>
+          <w:tab w:val="left" w:pos="11908"/>
+          <w:tab w:val="left" w:pos="12824"/>
+          <w:tab w:val="left" w:pos="13740"/>
+          <w:tab w:val="left" w:pos="14656"/>
+        </w:tabs>
+        <w:spacing w:after="0" w:line="240" w:lineRule="auto"/>
+        <w:rPr>
+          <w:rFonts w:ascii="Bitstream Vera Sans Mono" w:eastAsia="Times New Roman" w:hAnsi="Bitstream Vera Sans Mono" w:cs="Courier New"/>
+          <w:color w:val="008000"/>
+          <w:sz w:val="20"/>
+          <w:szCs w:val="20"/>
+          <w:lang w:eastAsia="de-CH"/>
+        </w:rPr>
+      </w:pPr>
+      <w:commentRangeStart w:id="8"/>
       <w:r>
         <w:rPr>
           <w:rFonts w:ascii="Bitstream Vera Sans Mono" w:eastAsia="Times New Roman" w:hAnsi="Bitstream Vera Sans Mono" w:cs="Courier New"/>
@@ -3225,1178 +4195,19 @@
       <w:r>
         <w:rPr>
           <w:rFonts w:ascii="Bitstream Vera Sans Mono" w:eastAsia="Times New Roman" w:hAnsi="Bitstream Vera Sans Mono" w:cs="Courier New"/>
-          <w:color w:val="C0C0C0"/>
-          <w:sz w:val="20"/>
-          <w:szCs w:val="20"/>
-          <w:lang w:eastAsia="de-CH"/>
-        </w:rPr>
-        <w:t xml:space="preserve"> </w:t>
-      </w:r>
-      <w:r>
-        <w:rPr>
-          <w:rFonts w:ascii="Bitstream Vera Sans Mono" w:eastAsia="Times New Roman" w:hAnsi="Bitstream Vera Sans Mono" w:cs="Courier New"/>
-          <w:color w:val="008000"/>
-          <w:sz w:val="20"/>
-          <w:szCs w:val="20"/>
-          <w:lang w:eastAsia="de-CH"/>
-        </w:rPr>
-        <w:t>falsche genders gleich ausschliessen</w:t>
-      </w:r>
-      <w:commentRangeEnd w:id="7"/>
+          <w:color w:val="008000"/>
+          <w:sz w:val="20"/>
+          <w:szCs w:val="20"/>
+          <w:lang w:eastAsia="de-CH"/>
+        </w:rPr>
+        <w:t xml:space="preserve"> Konturen als closed zeichnen</w:t>
+      </w:r>
+      <w:commentRangeEnd w:id="8"/>
       <w:r>
         <w:rPr>
           <w:rStyle w:val="Kommentarzeichen"/>
         </w:rPr>
-        <w:commentReference w:id="7"/>
-      </w:r>
-    </w:p>
-    <w:p>
-      <w:pPr>
-        <w:tabs>
-          <w:tab w:val="left" w:pos="916"/>
-          <w:tab w:val="left" w:pos="1832"/>
-          <w:tab w:val="left" w:pos="2748"/>
-          <w:tab w:val="left" w:pos="3664"/>
-          <w:tab w:val="left" w:pos="4580"/>
-          <w:tab w:val="left" w:pos="5496"/>
-          <w:tab w:val="left" w:pos="6412"/>
-          <w:tab w:val="left" w:pos="7328"/>
-          <w:tab w:val="left" w:pos="8244"/>
-          <w:tab w:val="left" w:pos="9160"/>
-          <w:tab w:val="left" w:pos="10076"/>
-          <w:tab w:val="left" w:pos="10992"/>
-          <w:tab w:val="left" w:pos="11908"/>
-          <w:tab w:val="left" w:pos="12824"/>
-          <w:tab w:val="left" w:pos="13740"/>
-          <w:tab w:val="left" w:pos="14656"/>
-        </w:tabs>
-        <w:spacing w:after="0" w:line="240" w:lineRule="auto"/>
-        <w:rPr>
-          <w:rFonts w:ascii="Bitstream Vera Sans Mono" w:eastAsia="Times New Roman" w:hAnsi="Bitstream Vera Sans Mono" w:cs="Courier New"/>
-          <w:sz w:val="20"/>
-          <w:szCs w:val="20"/>
-          <w:lang w:eastAsia="de-CH"/>
-        </w:rPr>
-      </w:pPr>
-      <w:commentRangeStart w:id="8"/>
-      <w:r>
-        <w:rPr>
-          <w:rFonts w:ascii="Bitstream Vera Sans Mono" w:eastAsia="Times New Roman" w:hAnsi="Bitstream Vera Sans Mono" w:cs="Courier New"/>
-          <w:color w:val="C0C0C0"/>
-          <w:sz w:val="20"/>
-          <w:szCs w:val="20"/>
-          <w:lang w:eastAsia="de-CH"/>
-        </w:rPr>
-        <w:t xml:space="preserve">    </w:t>
-      </w:r>
-      <w:r>
-        <w:rPr>
-          <w:rFonts w:ascii="Bitstream Vera Sans Mono" w:eastAsia="Times New Roman" w:hAnsi="Bitstream Vera Sans Mono" w:cs="Courier New"/>
-          <w:color w:val="008000"/>
-          <w:sz w:val="20"/>
-          <w:szCs w:val="20"/>
-          <w:lang w:eastAsia="de-CH"/>
-        </w:rPr>
-        <w:t>//</w:t>
-      </w:r>
-      <w:r>
-        <w:rPr>
-          <w:rFonts w:ascii="Bitstream Vera Sans Mono" w:eastAsia="Times New Roman" w:hAnsi="Bitstream Vera Sans Mono" w:cs="Courier New"/>
-          <w:color w:val="C0C0C0"/>
-          <w:sz w:val="20"/>
-          <w:szCs w:val="20"/>
-          <w:lang w:eastAsia="de-CH"/>
-        </w:rPr>
-        <w:t xml:space="preserve"> </w:t>
-      </w:r>
-      <w:r>
-        <w:rPr>
-          <w:rFonts w:ascii="Bitstream Vera Sans Mono" w:eastAsia="Times New Roman" w:hAnsi="Bitstream Vera Sans Mono" w:cs="Courier New"/>
-          <w:color w:val="008000"/>
-          <w:sz w:val="20"/>
-          <w:szCs w:val="20"/>
-          <w:lang w:eastAsia="de-CH"/>
-        </w:rPr>
-        <w:t>evtl. Farbvergleich</w:t>
-      </w:r>
-      <w:commentRangeEnd w:id="8"/>
-      <w:r>
-        <w:rPr>
-          <w:rStyle w:val="Kommentarzeichen"/>
-        </w:rPr>
         <w:commentReference w:id="8"/>
-      </w:r>
-    </w:p>
-    <w:p>
-      <w:pPr>
-        <w:tabs>
-          <w:tab w:val="left" w:pos="916"/>
-          <w:tab w:val="left" w:pos="1832"/>
-          <w:tab w:val="left" w:pos="2748"/>
-          <w:tab w:val="left" w:pos="3664"/>
-          <w:tab w:val="left" w:pos="4580"/>
-          <w:tab w:val="left" w:pos="5496"/>
-          <w:tab w:val="left" w:pos="6412"/>
-          <w:tab w:val="left" w:pos="7328"/>
-          <w:tab w:val="left" w:pos="8244"/>
-          <w:tab w:val="left" w:pos="9160"/>
-          <w:tab w:val="left" w:pos="10076"/>
-          <w:tab w:val="left" w:pos="10992"/>
-          <w:tab w:val="left" w:pos="11908"/>
-          <w:tab w:val="left" w:pos="12824"/>
-          <w:tab w:val="left" w:pos="13740"/>
-          <w:tab w:val="left" w:pos="14656"/>
-        </w:tabs>
-        <w:spacing w:after="0" w:line="240" w:lineRule="auto"/>
-        <w:rPr>
-          <w:rFonts w:ascii="Bitstream Vera Sans Mono" w:eastAsia="Times New Roman" w:hAnsi="Bitstream Vera Sans Mono" w:cs="Courier New"/>
-          <w:color w:val="C0C0C0"/>
-          <w:sz w:val="20"/>
-          <w:szCs w:val="20"/>
-          <w:lang w:eastAsia="de-CH"/>
-        </w:rPr>
-      </w:pPr>
-    </w:p>
-    <w:p>
-      <w:pPr>
-        <w:tabs>
-          <w:tab w:val="left" w:pos="916"/>
-          <w:tab w:val="left" w:pos="1832"/>
-          <w:tab w:val="left" w:pos="2748"/>
-          <w:tab w:val="left" w:pos="3664"/>
-          <w:tab w:val="left" w:pos="4580"/>
-          <w:tab w:val="left" w:pos="5496"/>
-          <w:tab w:val="left" w:pos="6412"/>
-          <w:tab w:val="left" w:pos="7328"/>
-          <w:tab w:val="left" w:pos="8244"/>
-          <w:tab w:val="left" w:pos="9160"/>
-          <w:tab w:val="left" w:pos="10076"/>
-          <w:tab w:val="left" w:pos="10992"/>
-          <w:tab w:val="left" w:pos="11908"/>
-          <w:tab w:val="left" w:pos="12824"/>
-          <w:tab w:val="left" w:pos="13740"/>
-          <w:tab w:val="left" w:pos="14656"/>
-        </w:tabs>
-        <w:spacing w:after="0" w:line="240" w:lineRule="auto"/>
-        <w:rPr>
-          <w:rFonts w:ascii="Bitstream Vera Sans Mono" w:eastAsia="Times New Roman" w:hAnsi="Bitstream Vera Sans Mono" w:cs="Courier New"/>
-          <w:color w:val="C0C0C0"/>
-          <w:sz w:val="20"/>
-          <w:szCs w:val="20"/>
-          <w:lang w:eastAsia="de-CH"/>
-        </w:rPr>
-      </w:pPr>
-    </w:p>
-    <w:p>
-      <w:pPr>
-        <w:tabs>
-          <w:tab w:val="left" w:pos="916"/>
-          <w:tab w:val="left" w:pos="1832"/>
-          <w:tab w:val="left" w:pos="2748"/>
-          <w:tab w:val="left" w:pos="3664"/>
-          <w:tab w:val="left" w:pos="4580"/>
-          <w:tab w:val="left" w:pos="5496"/>
-          <w:tab w:val="left" w:pos="6412"/>
-          <w:tab w:val="left" w:pos="7328"/>
-          <w:tab w:val="left" w:pos="8244"/>
-          <w:tab w:val="left" w:pos="9160"/>
-          <w:tab w:val="left" w:pos="10076"/>
-          <w:tab w:val="left" w:pos="10992"/>
-          <w:tab w:val="left" w:pos="11908"/>
-          <w:tab w:val="left" w:pos="12824"/>
-          <w:tab w:val="left" w:pos="13740"/>
-          <w:tab w:val="left" w:pos="14656"/>
-        </w:tabs>
-        <w:spacing w:after="0" w:line="240" w:lineRule="auto"/>
-        <w:rPr>
-          <w:rFonts w:ascii="Bitstream Vera Sans Mono" w:eastAsia="Times New Roman" w:hAnsi="Bitstream Vera Sans Mono" w:cs="Courier New"/>
-          <w:sz w:val="20"/>
-          <w:szCs w:val="20"/>
-          <w:lang w:eastAsia="de-CH"/>
-        </w:rPr>
-      </w:pPr>
-      <w:r>
-        <w:rPr>
-          <w:rFonts w:ascii="Bitstream Vera Sans Mono" w:eastAsia="Times New Roman" w:hAnsi="Bitstream Vera Sans Mono" w:cs="Courier New"/>
-          <w:color w:val="C0C0C0"/>
-          <w:sz w:val="20"/>
-          <w:szCs w:val="20"/>
-          <w:lang w:eastAsia="de-CH"/>
-        </w:rPr>
-        <w:t xml:space="preserve">    </w:t>
-      </w:r>
-      <w:r>
-        <w:rPr>
-          <w:rFonts w:ascii="Bitstream Vera Sans Mono" w:eastAsia="Times New Roman" w:hAnsi="Bitstream Vera Sans Mono" w:cs="Courier New"/>
-          <w:color w:val="008000"/>
-          <w:sz w:val="20"/>
-          <w:szCs w:val="20"/>
-          <w:lang w:eastAsia="de-CH"/>
-        </w:rPr>
-        <w:t>//</w:t>
-      </w:r>
-      <w:r>
-        <w:rPr>
-          <w:rFonts w:ascii="Bitstream Vera Sans Mono" w:eastAsia="Times New Roman" w:hAnsi="Bitstream Vera Sans Mono" w:cs="Courier New"/>
-          <w:color w:val="C0C0C0"/>
-          <w:sz w:val="20"/>
-          <w:szCs w:val="20"/>
-          <w:lang w:eastAsia="de-CH"/>
-        </w:rPr>
-        <w:t xml:space="preserve"> </w:t>
-      </w:r>
-      <w:r>
-        <w:rPr>
-          <w:rFonts w:ascii="Bitstream Vera Sans Mono" w:eastAsia="Times New Roman" w:hAnsi="Bitstream Vera Sans Mono" w:cs="Courier New"/>
-          <w:color w:val="008000"/>
-          <w:sz w:val="20"/>
-          <w:szCs w:val="20"/>
-          <w:lang w:eastAsia="de-CH"/>
-        </w:rPr>
-        <w:t>Gleichheit-abhängiges</w:t>
-      </w:r>
-      <w:r>
-        <w:rPr>
-          <w:rFonts w:ascii="Bitstream Vera Sans Mono" w:eastAsia="Times New Roman" w:hAnsi="Bitstream Vera Sans Mono" w:cs="Courier New"/>
-          <w:color w:val="C0C0C0"/>
-          <w:sz w:val="20"/>
-          <w:szCs w:val="20"/>
-          <w:lang w:eastAsia="de-CH"/>
-        </w:rPr>
-        <w:t xml:space="preserve"> </w:t>
-      </w:r>
-      <w:r>
-        <w:rPr>
-          <w:rFonts w:ascii="Bitstream Vera Sans Mono" w:eastAsia="Times New Roman" w:hAnsi="Bitstream Vera Sans Mono" w:cs="Courier New"/>
-          <w:color w:val="008000"/>
-          <w:sz w:val="20"/>
-          <w:szCs w:val="20"/>
-          <w:lang w:eastAsia="de-CH"/>
-        </w:rPr>
-        <w:t>Zeichnen</w:t>
-      </w:r>
-      <w:r>
-        <w:rPr>
-          <w:rFonts w:ascii="Bitstream Vera Sans Mono" w:eastAsia="Times New Roman" w:hAnsi="Bitstream Vera Sans Mono" w:cs="Courier New"/>
-          <w:color w:val="C0C0C0"/>
-          <w:sz w:val="20"/>
-          <w:szCs w:val="20"/>
-          <w:lang w:eastAsia="de-CH"/>
-        </w:rPr>
-        <w:t xml:space="preserve"> </w:t>
-      </w:r>
-      <w:r>
-        <w:rPr>
-          <w:rFonts w:ascii="Bitstream Vera Sans Mono" w:eastAsia="Times New Roman" w:hAnsi="Bitstream Vera Sans Mono" w:cs="Courier New"/>
-          <w:color w:val="008000"/>
-          <w:sz w:val="20"/>
-          <w:szCs w:val="20"/>
-          <w:lang w:eastAsia="de-CH"/>
-        </w:rPr>
-        <w:t>der</w:t>
-      </w:r>
-      <w:r>
-        <w:rPr>
-          <w:rFonts w:ascii="Bitstream Vera Sans Mono" w:eastAsia="Times New Roman" w:hAnsi="Bitstream Vera Sans Mono" w:cs="Courier New"/>
-          <w:color w:val="C0C0C0"/>
-          <w:sz w:val="20"/>
-          <w:szCs w:val="20"/>
-          <w:lang w:eastAsia="de-CH"/>
-        </w:rPr>
-        <w:t xml:space="preserve"> </w:t>
-      </w:r>
-      <w:r>
-        <w:rPr>
-          <w:rFonts w:ascii="Bitstream Vera Sans Mono" w:eastAsia="Times New Roman" w:hAnsi="Bitstream Vera Sans Mono" w:cs="Courier New"/>
-          <w:color w:val="008000"/>
-          <w:sz w:val="20"/>
-          <w:szCs w:val="20"/>
-          <w:lang w:eastAsia="de-CH"/>
-        </w:rPr>
-        <w:t>Teil-Konturen</w:t>
-      </w:r>
-    </w:p>
-    <w:p>
-      <w:pPr>
-        <w:tabs>
-          <w:tab w:val="left" w:pos="916"/>
-          <w:tab w:val="left" w:pos="1832"/>
-          <w:tab w:val="left" w:pos="2748"/>
-          <w:tab w:val="left" w:pos="3664"/>
-          <w:tab w:val="left" w:pos="4580"/>
-          <w:tab w:val="left" w:pos="5496"/>
-          <w:tab w:val="left" w:pos="6412"/>
-          <w:tab w:val="left" w:pos="7328"/>
-          <w:tab w:val="left" w:pos="8244"/>
-          <w:tab w:val="left" w:pos="9160"/>
-          <w:tab w:val="left" w:pos="10076"/>
-          <w:tab w:val="left" w:pos="10992"/>
-          <w:tab w:val="left" w:pos="11908"/>
-          <w:tab w:val="left" w:pos="12824"/>
-          <w:tab w:val="left" w:pos="13740"/>
-          <w:tab w:val="left" w:pos="14656"/>
-        </w:tabs>
-        <w:spacing w:after="0" w:line="240" w:lineRule="auto"/>
-        <w:rPr>
-          <w:rFonts w:ascii="Bitstream Vera Sans Mono" w:eastAsia="Times New Roman" w:hAnsi="Bitstream Vera Sans Mono" w:cs="Courier New"/>
-          <w:sz w:val="20"/>
-          <w:szCs w:val="20"/>
-          <w:lang w:eastAsia="de-CH"/>
-        </w:rPr>
-      </w:pPr>
-      <w:commentRangeStart w:id="9"/>
-      <w:r>
-        <w:rPr>
-          <w:rFonts w:ascii="Bitstream Vera Sans Mono" w:eastAsia="Times New Roman" w:hAnsi="Bitstream Vera Sans Mono" w:cs="Courier New"/>
-          <w:color w:val="C0C0C0"/>
-          <w:sz w:val="20"/>
-          <w:szCs w:val="20"/>
-          <w:lang w:eastAsia="de-CH"/>
-        </w:rPr>
-        <w:t xml:space="preserve">    </w:t>
-      </w:r>
-      <w:r>
-        <w:rPr>
-          <w:rFonts w:ascii="Bitstream Vera Sans Mono" w:eastAsia="Times New Roman" w:hAnsi="Bitstream Vera Sans Mono" w:cs="Courier New"/>
-          <w:color w:val="008000"/>
-          <w:sz w:val="20"/>
-          <w:szCs w:val="20"/>
-          <w:lang w:eastAsia="de-CH"/>
-        </w:rPr>
-        <w:t>//</w:t>
-      </w:r>
-      <w:r>
-        <w:rPr>
-          <w:rFonts w:ascii="Bitstream Vera Sans Mono" w:eastAsia="Times New Roman" w:hAnsi="Bitstream Vera Sans Mono" w:cs="Courier New"/>
-          <w:color w:val="C0C0C0"/>
-          <w:sz w:val="20"/>
-          <w:szCs w:val="20"/>
-          <w:lang w:eastAsia="de-CH"/>
-        </w:rPr>
-        <w:t xml:space="preserve"> </w:t>
-      </w:r>
-      <w:r>
-        <w:rPr>
-          <w:rFonts w:ascii="Bitstream Vera Sans Mono" w:eastAsia="Times New Roman" w:hAnsi="Bitstream Vera Sans Mono" w:cs="Courier New"/>
-          <w:color w:val="008000"/>
-          <w:sz w:val="20"/>
-          <w:szCs w:val="20"/>
-          <w:lang w:eastAsia="de-CH"/>
-        </w:rPr>
-        <w:t>Bezierkurve zum besten match zeichnen</w:t>
-      </w:r>
-      <w:commentRangeEnd w:id="9"/>
-      <w:r>
-        <w:rPr>
-          <w:rStyle w:val="Kommentarzeichen"/>
-        </w:rPr>
-        <w:commentReference w:id="9"/>
-      </w:r>
-    </w:p>
-    <w:p>
-      <w:pPr>
-        <w:tabs>
-          <w:tab w:val="left" w:pos="916"/>
-          <w:tab w:val="left" w:pos="1832"/>
-          <w:tab w:val="left" w:pos="2748"/>
-          <w:tab w:val="left" w:pos="3664"/>
-          <w:tab w:val="left" w:pos="4580"/>
-          <w:tab w:val="left" w:pos="5496"/>
-          <w:tab w:val="left" w:pos="6412"/>
-          <w:tab w:val="left" w:pos="7328"/>
-          <w:tab w:val="left" w:pos="8244"/>
-          <w:tab w:val="left" w:pos="9160"/>
-          <w:tab w:val="left" w:pos="10076"/>
-          <w:tab w:val="left" w:pos="10992"/>
-          <w:tab w:val="left" w:pos="11908"/>
-          <w:tab w:val="left" w:pos="12824"/>
-          <w:tab w:val="left" w:pos="13740"/>
-          <w:tab w:val="left" w:pos="14656"/>
-        </w:tabs>
-        <w:spacing w:after="0" w:line="240" w:lineRule="auto"/>
-        <w:rPr>
-          <w:rFonts w:ascii="Bitstream Vera Sans Mono" w:eastAsia="Times New Roman" w:hAnsi="Bitstream Vera Sans Mono" w:cs="Courier New"/>
-          <w:color w:val="800080"/>
-          <w:sz w:val="20"/>
-          <w:szCs w:val="20"/>
-          <w:lang w:eastAsia="de-CH"/>
-        </w:rPr>
-      </w:pPr>
-    </w:p>
-    <w:p>
-      <w:pPr>
-        <w:tabs>
-          <w:tab w:val="left" w:pos="916"/>
-          <w:tab w:val="left" w:pos="1832"/>
-          <w:tab w:val="left" w:pos="2748"/>
-          <w:tab w:val="left" w:pos="3664"/>
-          <w:tab w:val="left" w:pos="4580"/>
-          <w:tab w:val="left" w:pos="5496"/>
-          <w:tab w:val="left" w:pos="6412"/>
-          <w:tab w:val="left" w:pos="7328"/>
-          <w:tab w:val="left" w:pos="8244"/>
-          <w:tab w:val="left" w:pos="9160"/>
-          <w:tab w:val="left" w:pos="10076"/>
-          <w:tab w:val="left" w:pos="10992"/>
-          <w:tab w:val="left" w:pos="11908"/>
-          <w:tab w:val="left" w:pos="12824"/>
-          <w:tab w:val="left" w:pos="13740"/>
-          <w:tab w:val="left" w:pos="14656"/>
-        </w:tabs>
-        <w:spacing w:after="0" w:line="240" w:lineRule="auto"/>
-        <w:rPr>
-          <w:rFonts w:ascii="Bitstream Vera Sans Mono" w:eastAsia="Times New Roman" w:hAnsi="Bitstream Vera Sans Mono" w:cs="Courier New"/>
-          <w:color w:val="800080"/>
-          <w:sz w:val="20"/>
-          <w:szCs w:val="20"/>
-          <w:lang w:eastAsia="de-CH"/>
-        </w:rPr>
-      </w:pPr>
-    </w:p>
-    <w:p>
-      <w:pPr>
-        <w:tabs>
-          <w:tab w:val="left" w:pos="916"/>
-          <w:tab w:val="left" w:pos="1832"/>
-          <w:tab w:val="left" w:pos="2748"/>
-          <w:tab w:val="left" w:pos="3664"/>
-          <w:tab w:val="left" w:pos="4580"/>
-          <w:tab w:val="left" w:pos="5496"/>
-          <w:tab w:val="left" w:pos="6412"/>
-          <w:tab w:val="left" w:pos="7328"/>
-          <w:tab w:val="left" w:pos="8244"/>
-          <w:tab w:val="left" w:pos="9160"/>
-          <w:tab w:val="left" w:pos="10076"/>
-          <w:tab w:val="left" w:pos="10992"/>
-          <w:tab w:val="left" w:pos="11908"/>
-          <w:tab w:val="left" w:pos="12824"/>
-          <w:tab w:val="left" w:pos="13740"/>
-          <w:tab w:val="left" w:pos="14656"/>
-        </w:tabs>
-        <w:spacing w:after="0" w:line="240" w:lineRule="auto"/>
-        <w:rPr>
-          <w:rFonts w:ascii="Bitstream Vera Sans Mono" w:eastAsia="Times New Roman" w:hAnsi="Bitstream Vera Sans Mono" w:cs="Courier New"/>
-          <w:sz w:val="20"/>
-          <w:szCs w:val="20"/>
-          <w:lang w:eastAsia="de-CH"/>
-        </w:rPr>
-      </w:pPr>
-      <w:r>
-        <w:rPr>
-          <w:rFonts w:ascii="Bitstream Vera Sans Mono" w:eastAsia="Times New Roman" w:hAnsi="Bitstream Vera Sans Mono" w:cs="Courier New"/>
-          <w:color w:val="C0C0C0"/>
-          <w:sz w:val="20"/>
-          <w:szCs w:val="20"/>
-          <w:lang w:eastAsia="de-CH"/>
-        </w:rPr>
-        <w:t xml:space="preserve">    </w:t>
-      </w:r>
-      <w:r>
-        <w:rPr>
-          <w:rFonts w:ascii="Bitstream Vera Sans Mono" w:eastAsia="Times New Roman" w:hAnsi="Bitstream Vera Sans Mono" w:cs="Courier New"/>
-          <w:color w:val="008000"/>
-          <w:sz w:val="20"/>
-          <w:szCs w:val="20"/>
-          <w:lang w:eastAsia="de-CH"/>
-        </w:rPr>
-        <w:t>//</w:t>
-      </w:r>
-      <w:r>
-        <w:rPr>
-          <w:rFonts w:ascii="Bitstream Vera Sans Mono" w:eastAsia="Times New Roman" w:hAnsi="Bitstream Vera Sans Mono" w:cs="Courier New"/>
-          <w:color w:val="C0C0C0"/>
-          <w:sz w:val="20"/>
-          <w:szCs w:val="20"/>
-          <w:lang w:eastAsia="de-CH"/>
-        </w:rPr>
-        <w:t xml:space="preserve"> </w:t>
-      </w:r>
-      <w:r>
-        <w:rPr>
-          <w:rFonts w:ascii="Bitstream Vera Sans Mono" w:eastAsia="Times New Roman" w:hAnsi="Bitstream Vera Sans Mono" w:cs="Courier New"/>
-          <w:color w:val="008000"/>
-          <w:sz w:val="20"/>
-          <w:szCs w:val="20"/>
-          <w:lang w:eastAsia="de-CH"/>
-        </w:rPr>
-        <w:t>Fenster</w:t>
-      </w:r>
-      <w:r>
-        <w:rPr>
-          <w:rFonts w:ascii="Bitstream Vera Sans Mono" w:eastAsia="Times New Roman" w:hAnsi="Bitstream Vera Sans Mono" w:cs="Courier New"/>
-          <w:color w:val="C0C0C0"/>
-          <w:sz w:val="20"/>
-          <w:szCs w:val="20"/>
-          <w:lang w:eastAsia="de-CH"/>
-        </w:rPr>
-        <w:t xml:space="preserve"> </w:t>
-      </w:r>
-      <w:r>
-        <w:rPr>
-          <w:rFonts w:ascii="Bitstream Vera Sans Mono" w:eastAsia="Times New Roman" w:hAnsi="Bitstream Vera Sans Mono" w:cs="Courier New"/>
-          <w:color w:val="008000"/>
-          <w:sz w:val="20"/>
-          <w:szCs w:val="20"/>
-          <w:lang w:eastAsia="de-CH"/>
-        </w:rPr>
-        <w:t>erstellen</w:t>
-      </w:r>
-    </w:p>
-    <w:p>
-      <w:pPr>
-        <w:tabs>
-          <w:tab w:val="left" w:pos="916"/>
-          <w:tab w:val="left" w:pos="1832"/>
-          <w:tab w:val="left" w:pos="2748"/>
-          <w:tab w:val="left" w:pos="3664"/>
-          <w:tab w:val="left" w:pos="4580"/>
-          <w:tab w:val="left" w:pos="5496"/>
-          <w:tab w:val="left" w:pos="6412"/>
-          <w:tab w:val="left" w:pos="7328"/>
-          <w:tab w:val="left" w:pos="8244"/>
-          <w:tab w:val="left" w:pos="9160"/>
-          <w:tab w:val="left" w:pos="10076"/>
-          <w:tab w:val="left" w:pos="10992"/>
-          <w:tab w:val="left" w:pos="11908"/>
-          <w:tab w:val="left" w:pos="12824"/>
-          <w:tab w:val="left" w:pos="13740"/>
-          <w:tab w:val="left" w:pos="14656"/>
-        </w:tabs>
-        <w:spacing w:after="0" w:line="240" w:lineRule="auto"/>
-        <w:rPr>
-          <w:rFonts w:ascii="Bitstream Vera Sans Mono" w:eastAsia="Times New Roman" w:hAnsi="Bitstream Vera Sans Mono" w:cs="Courier New"/>
-          <w:sz w:val="20"/>
-          <w:szCs w:val="20"/>
-          <w:lang w:eastAsia="de-CH"/>
-        </w:rPr>
-      </w:pPr>
-      <w:r>
-        <w:rPr>
-          <w:rFonts w:ascii="Bitstream Vera Sans Mono" w:eastAsia="Times New Roman" w:hAnsi="Bitstream Vera Sans Mono" w:cs="Courier New"/>
-          <w:color w:val="C0C0C0"/>
-          <w:sz w:val="20"/>
-          <w:szCs w:val="20"/>
-          <w:lang w:eastAsia="de-CH"/>
-        </w:rPr>
-        <w:t xml:space="preserve">    </w:t>
-      </w:r>
-      <w:r>
-        <w:rPr>
-          <w:rFonts w:ascii="Bitstream Vera Sans Mono" w:eastAsia="Times New Roman" w:hAnsi="Bitstream Vera Sans Mono" w:cs="Courier New"/>
-          <w:color w:val="008000"/>
-          <w:sz w:val="20"/>
-          <w:szCs w:val="20"/>
-          <w:lang w:eastAsia="de-CH"/>
-        </w:rPr>
-        <w:t>//</w:t>
-      </w:r>
-      <w:r>
-        <w:rPr>
-          <w:rFonts w:ascii="Bitstream Vera Sans Mono" w:eastAsia="Times New Roman" w:hAnsi="Bitstream Vera Sans Mono" w:cs="Courier New"/>
-          <w:color w:val="C0C0C0"/>
-          <w:sz w:val="20"/>
-          <w:szCs w:val="20"/>
-          <w:lang w:eastAsia="de-CH"/>
-        </w:rPr>
-        <w:t xml:space="preserve"> </w:t>
-      </w:r>
-      <w:r>
-        <w:rPr>
-          <w:rFonts w:ascii="Bitstream Vera Sans Mono" w:eastAsia="Times New Roman" w:hAnsi="Bitstream Vera Sans Mono" w:cs="Courier New"/>
-          <w:color w:val="008000"/>
-          <w:sz w:val="20"/>
-          <w:szCs w:val="20"/>
-          <w:lang w:eastAsia="de-CH"/>
-        </w:rPr>
-        <w:t>Bild</w:t>
-      </w:r>
-      <w:r>
-        <w:rPr>
-          <w:rFonts w:ascii="Bitstream Vera Sans Mono" w:eastAsia="Times New Roman" w:hAnsi="Bitstream Vera Sans Mono" w:cs="Courier New"/>
-          <w:color w:val="C0C0C0"/>
-          <w:sz w:val="20"/>
-          <w:szCs w:val="20"/>
-          <w:lang w:eastAsia="de-CH"/>
-        </w:rPr>
-        <w:t xml:space="preserve"> </w:t>
-      </w:r>
-      <w:r>
-        <w:rPr>
-          <w:rFonts w:ascii="Bitstream Vera Sans Mono" w:eastAsia="Times New Roman" w:hAnsi="Bitstream Vera Sans Mono" w:cs="Courier New"/>
-          <w:color w:val="008000"/>
-          <w:sz w:val="20"/>
-          <w:szCs w:val="20"/>
-          <w:lang w:eastAsia="de-CH"/>
-        </w:rPr>
-        <w:t>anzeigen</w:t>
-      </w:r>
-    </w:p>
-    <w:p>
-      <w:pPr>
-        <w:tabs>
-          <w:tab w:val="left" w:pos="916"/>
-          <w:tab w:val="left" w:pos="1832"/>
-          <w:tab w:val="left" w:pos="2748"/>
-          <w:tab w:val="left" w:pos="3664"/>
-          <w:tab w:val="left" w:pos="4580"/>
-          <w:tab w:val="left" w:pos="5496"/>
-          <w:tab w:val="left" w:pos="6412"/>
-          <w:tab w:val="left" w:pos="7328"/>
-          <w:tab w:val="left" w:pos="8244"/>
-          <w:tab w:val="left" w:pos="9160"/>
-          <w:tab w:val="left" w:pos="10076"/>
-          <w:tab w:val="left" w:pos="10992"/>
-          <w:tab w:val="left" w:pos="11908"/>
-          <w:tab w:val="left" w:pos="12824"/>
-          <w:tab w:val="left" w:pos="13740"/>
-          <w:tab w:val="left" w:pos="14656"/>
-        </w:tabs>
-        <w:spacing w:after="0" w:line="240" w:lineRule="auto"/>
-        <w:rPr>
-          <w:rFonts w:ascii="Bitstream Vera Sans Mono" w:eastAsia="Times New Roman" w:hAnsi="Bitstream Vera Sans Mono" w:cs="Courier New"/>
-          <w:sz w:val="20"/>
-          <w:szCs w:val="20"/>
-          <w:lang w:eastAsia="de-CH"/>
-        </w:rPr>
-      </w:pPr>
-      <w:r>
-        <w:rPr>
-          <w:rFonts w:ascii="Bitstream Vera Sans Mono" w:eastAsia="Times New Roman" w:hAnsi="Bitstream Vera Sans Mono" w:cs="Courier New"/>
-          <w:color w:val="C0C0C0"/>
-          <w:sz w:val="20"/>
-          <w:szCs w:val="20"/>
-          <w:lang w:eastAsia="de-CH"/>
-        </w:rPr>
-        <w:t xml:space="preserve">    </w:t>
-      </w:r>
-      <w:r>
-        <w:rPr>
-          <w:rFonts w:ascii="Bitstream Vera Sans Mono" w:eastAsia="Times New Roman" w:hAnsi="Bitstream Vera Sans Mono" w:cs="Courier New"/>
-          <w:color w:val="008000"/>
-          <w:sz w:val="20"/>
-          <w:szCs w:val="20"/>
-          <w:lang w:eastAsia="de-CH"/>
-        </w:rPr>
-        <w:t>//</w:t>
-      </w:r>
-      <w:r>
-        <w:rPr>
-          <w:rFonts w:ascii="Bitstream Vera Sans Mono" w:eastAsia="Times New Roman" w:hAnsi="Bitstream Vera Sans Mono" w:cs="Courier New"/>
-          <w:color w:val="C0C0C0"/>
-          <w:sz w:val="20"/>
-          <w:szCs w:val="20"/>
-          <w:lang w:eastAsia="de-CH"/>
-        </w:rPr>
-        <w:t xml:space="preserve"> </w:t>
-      </w:r>
-      <w:r>
-        <w:rPr>
-          <w:rFonts w:ascii="Bitstream Vera Sans Mono" w:eastAsia="Times New Roman" w:hAnsi="Bitstream Vera Sans Mono" w:cs="Courier New"/>
-          <w:color w:val="008000"/>
-          <w:sz w:val="20"/>
-          <w:szCs w:val="20"/>
-          <w:lang w:eastAsia="de-CH"/>
-        </w:rPr>
-        <w:t>Warten</w:t>
-      </w:r>
-      <w:r>
-        <w:rPr>
-          <w:rFonts w:ascii="Bitstream Vera Sans Mono" w:eastAsia="Times New Roman" w:hAnsi="Bitstream Vera Sans Mono" w:cs="Courier New"/>
-          <w:color w:val="C0C0C0"/>
-          <w:sz w:val="20"/>
-          <w:szCs w:val="20"/>
-          <w:lang w:eastAsia="de-CH"/>
-        </w:rPr>
-        <w:t xml:space="preserve"> </w:t>
-      </w:r>
-      <w:r>
-        <w:rPr>
-          <w:rFonts w:ascii="Bitstream Vera Sans Mono" w:eastAsia="Times New Roman" w:hAnsi="Bitstream Vera Sans Mono" w:cs="Courier New"/>
-          <w:color w:val="008000"/>
-          <w:sz w:val="20"/>
-          <w:szCs w:val="20"/>
-          <w:lang w:eastAsia="de-CH"/>
-        </w:rPr>
-        <w:t>auf</w:t>
-      </w:r>
-      <w:r>
-        <w:rPr>
-          <w:rFonts w:ascii="Bitstream Vera Sans Mono" w:eastAsia="Times New Roman" w:hAnsi="Bitstream Vera Sans Mono" w:cs="Courier New"/>
-          <w:color w:val="C0C0C0"/>
-          <w:sz w:val="20"/>
-          <w:szCs w:val="20"/>
-          <w:lang w:eastAsia="de-CH"/>
-        </w:rPr>
-        <w:t xml:space="preserve"> </w:t>
-      </w:r>
-      <w:r>
-        <w:rPr>
-          <w:rFonts w:ascii="Bitstream Vera Sans Mono" w:eastAsia="Times New Roman" w:hAnsi="Bitstream Vera Sans Mono" w:cs="Courier New"/>
-          <w:color w:val="008000"/>
-          <w:sz w:val="20"/>
-          <w:szCs w:val="20"/>
-          <w:lang w:eastAsia="de-CH"/>
-        </w:rPr>
-        <w:t>einen</w:t>
-      </w:r>
-      <w:r>
-        <w:rPr>
-          <w:rFonts w:ascii="Bitstream Vera Sans Mono" w:eastAsia="Times New Roman" w:hAnsi="Bitstream Vera Sans Mono" w:cs="Courier New"/>
-          <w:color w:val="C0C0C0"/>
-          <w:sz w:val="20"/>
-          <w:szCs w:val="20"/>
-          <w:lang w:eastAsia="de-CH"/>
-        </w:rPr>
-        <w:t xml:space="preserve"> </w:t>
-      </w:r>
-      <w:r>
-        <w:rPr>
-          <w:rFonts w:ascii="Bitstream Vera Sans Mono" w:eastAsia="Times New Roman" w:hAnsi="Bitstream Vera Sans Mono" w:cs="Courier New"/>
-          <w:color w:val="008000"/>
-          <w:sz w:val="20"/>
-          <w:szCs w:val="20"/>
-          <w:lang w:eastAsia="de-CH"/>
-        </w:rPr>
-        <w:t>Tastendruck</w:t>
-      </w:r>
-    </w:p>
-    <w:p>
-      <w:pPr>
-        <w:tabs>
-          <w:tab w:val="left" w:pos="916"/>
-          <w:tab w:val="left" w:pos="1832"/>
-          <w:tab w:val="left" w:pos="2748"/>
-          <w:tab w:val="left" w:pos="3664"/>
-          <w:tab w:val="left" w:pos="4580"/>
-          <w:tab w:val="left" w:pos="5496"/>
-          <w:tab w:val="left" w:pos="6412"/>
-          <w:tab w:val="left" w:pos="7328"/>
-          <w:tab w:val="left" w:pos="8244"/>
-          <w:tab w:val="left" w:pos="9160"/>
-          <w:tab w:val="left" w:pos="10076"/>
-          <w:tab w:val="left" w:pos="10992"/>
-          <w:tab w:val="left" w:pos="11908"/>
-          <w:tab w:val="left" w:pos="12824"/>
-          <w:tab w:val="left" w:pos="13740"/>
-          <w:tab w:val="left" w:pos="14656"/>
-        </w:tabs>
-        <w:spacing w:after="0" w:line="240" w:lineRule="auto"/>
-        <w:rPr>
-          <w:rFonts w:ascii="Bitstream Vera Sans Mono" w:eastAsia="Times New Roman" w:hAnsi="Bitstream Vera Sans Mono" w:cs="Courier New"/>
-          <w:sz w:val="20"/>
-          <w:szCs w:val="20"/>
-          <w:lang w:eastAsia="de-CH"/>
-        </w:rPr>
-      </w:pPr>
-      <w:r>
-        <w:rPr>
-          <w:rFonts w:ascii="Bitstream Vera Sans Mono" w:eastAsia="Times New Roman" w:hAnsi="Bitstream Vera Sans Mono" w:cs="Courier New"/>
-          <w:color w:val="000000"/>
-          <w:sz w:val="20"/>
-          <w:szCs w:val="20"/>
-          <w:lang w:eastAsia="de-CH"/>
-        </w:rPr>
-        <w:t>}</w:t>
-      </w:r>
-    </w:p>
-    <w:p>
-      <w:pPr>
-        <w:rPr>
-          <w:rFonts w:ascii="Bitstream Vera Sans Mono" w:hAnsi="Bitstream Vera Sans Mono"/>
-          <w:sz w:val="20"/>
-          <w:szCs w:val="20"/>
-        </w:rPr>
-      </w:pPr>
-    </w:p>
-    <w:p>
-      <w:pPr>
-        <w:tabs>
-          <w:tab w:val="left" w:pos="916"/>
-          <w:tab w:val="left" w:pos="1832"/>
-          <w:tab w:val="left" w:pos="2748"/>
-          <w:tab w:val="left" w:pos="3664"/>
-          <w:tab w:val="left" w:pos="4580"/>
-          <w:tab w:val="left" w:pos="5496"/>
-          <w:tab w:val="left" w:pos="6412"/>
-          <w:tab w:val="left" w:pos="7328"/>
-          <w:tab w:val="left" w:pos="8244"/>
-          <w:tab w:val="left" w:pos="9160"/>
-          <w:tab w:val="left" w:pos="10076"/>
-          <w:tab w:val="left" w:pos="10992"/>
-          <w:tab w:val="left" w:pos="11908"/>
-          <w:tab w:val="left" w:pos="12824"/>
-          <w:tab w:val="left" w:pos="13740"/>
-          <w:tab w:val="left" w:pos="14656"/>
-        </w:tabs>
-        <w:spacing w:after="0" w:line="240" w:lineRule="auto"/>
-        <w:rPr>
-          <w:rFonts w:ascii="Bitstream Vera Sans Mono" w:eastAsia="Times New Roman" w:hAnsi="Bitstream Vera Sans Mono" w:cs="Courier New"/>
-          <w:color w:val="008000"/>
-          <w:sz w:val="20"/>
-          <w:szCs w:val="20"/>
-          <w:lang w:eastAsia="de-CH"/>
-        </w:rPr>
-      </w:pPr>
-      <w:commentRangeStart w:id="10"/>
-      <w:r>
-        <w:rPr>
-          <w:rFonts w:ascii="Bitstream Vera Sans Mono" w:eastAsia="Times New Roman" w:hAnsi="Bitstream Vera Sans Mono" w:cs="Courier New"/>
-          <w:color w:val="C0C0C0"/>
-          <w:sz w:val="20"/>
-          <w:szCs w:val="20"/>
-          <w:lang w:eastAsia="de-CH"/>
-        </w:rPr>
-        <w:t xml:space="preserve">    </w:t>
-      </w:r>
-      <w:r>
-        <w:rPr>
-          <w:rFonts w:ascii="Bitstream Vera Sans Mono" w:eastAsia="Times New Roman" w:hAnsi="Bitstream Vera Sans Mono" w:cs="Courier New"/>
-          <w:color w:val="008000"/>
-          <w:sz w:val="20"/>
-          <w:szCs w:val="20"/>
-          <w:lang w:eastAsia="de-CH"/>
-        </w:rPr>
-        <w:t>//</w:t>
-      </w:r>
-      <w:r>
-        <w:rPr>
-          <w:rFonts w:ascii="Bitstream Vera Sans Mono" w:eastAsia="Times New Roman" w:hAnsi="Bitstream Vera Sans Mono" w:cs="Courier New"/>
-          <w:color w:val="C0C0C0"/>
-          <w:sz w:val="20"/>
-          <w:szCs w:val="20"/>
-          <w:lang w:eastAsia="de-CH"/>
-        </w:rPr>
-        <w:t xml:space="preserve"> </w:t>
-      </w:r>
-      <w:r>
-        <w:rPr>
-          <w:rFonts w:ascii="Bitstream Vera Sans Mono" w:eastAsia="Times New Roman" w:hAnsi="Bitstream Vera Sans Mono" w:cs="Courier New"/>
-          <w:color w:val="008000"/>
-          <w:sz w:val="20"/>
-          <w:szCs w:val="20"/>
-          <w:lang w:eastAsia="de-CH"/>
-        </w:rPr>
-        <w:t>magic numbers entfernen</w:t>
-      </w:r>
-      <w:commentRangeEnd w:id="10"/>
-      <w:r>
-        <w:rPr>
-          <w:rStyle w:val="Kommentarzeichen"/>
-        </w:rPr>
-        <w:commentReference w:id="10"/>
-      </w:r>
-    </w:p>
-    <w:p>
-      <w:pPr>
-        <w:tabs>
-          <w:tab w:val="left" w:pos="916"/>
-          <w:tab w:val="left" w:pos="1832"/>
-          <w:tab w:val="left" w:pos="2748"/>
-          <w:tab w:val="left" w:pos="3664"/>
-          <w:tab w:val="left" w:pos="4580"/>
-          <w:tab w:val="left" w:pos="5496"/>
-          <w:tab w:val="left" w:pos="6412"/>
-          <w:tab w:val="left" w:pos="7328"/>
-          <w:tab w:val="left" w:pos="8244"/>
-          <w:tab w:val="left" w:pos="9160"/>
-          <w:tab w:val="left" w:pos="10076"/>
-          <w:tab w:val="left" w:pos="10992"/>
-          <w:tab w:val="left" w:pos="11908"/>
-          <w:tab w:val="left" w:pos="12824"/>
-          <w:tab w:val="left" w:pos="13740"/>
-          <w:tab w:val="left" w:pos="14656"/>
-        </w:tabs>
-        <w:spacing w:after="0" w:line="240" w:lineRule="auto"/>
-        <w:rPr>
-          <w:rFonts w:ascii="Bitstream Vera Sans Mono" w:eastAsia="Times New Roman" w:hAnsi="Bitstream Vera Sans Mono" w:cs="Courier New"/>
-          <w:color w:val="C0C0C0"/>
-          <w:sz w:val="20"/>
-          <w:szCs w:val="20"/>
-          <w:lang w:eastAsia="de-CH"/>
-        </w:rPr>
-      </w:pPr>
-      <w:commentRangeStart w:id="11"/>
-      <w:r>
-        <w:rPr>
-          <w:rFonts w:ascii="Bitstream Vera Sans Mono" w:eastAsia="Times New Roman" w:hAnsi="Bitstream Vera Sans Mono" w:cs="Courier New"/>
-          <w:color w:val="C0C0C0"/>
-          <w:sz w:val="20"/>
-          <w:szCs w:val="20"/>
-          <w:lang w:eastAsia="de-CH"/>
-        </w:rPr>
-        <w:t xml:space="preserve">    </w:t>
-      </w:r>
-      <w:r>
-        <w:rPr>
-          <w:rFonts w:ascii="Bitstream Vera Sans Mono" w:eastAsia="Times New Roman" w:hAnsi="Bitstream Vera Sans Mono" w:cs="Courier New"/>
-          <w:color w:val="008000"/>
-          <w:sz w:val="20"/>
-          <w:szCs w:val="20"/>
-          <w:lang w:eastAsia="de-CH"/>
-        </w:rPr>
-        <w:t>//</w:t>
-      </w:r>
-      <w:r>
-        <w:rPr>
-          <w:rFonts w:ascii="Bitstream Vera Sans Mono" w:eastAsia="Times New Roman" w:hAnsi="Bitstream Vera Sans Mono" w:cs="Courier New"/>
-          <w:color w:val="008000"/>
-          <w:sz w:val="20"/>
-          <w:szCs w:val="20"/>
-          <w:lang w:eastAsia="de-CH"/>
-        </w:rPr>
-        <w:t xml:space="preserve"> </w:t>
-      </w:r>
-      <w:r>
-        <w:rPr>
-          <w:rFonts w:ascii="Bitstream Vera Sans Mono" w:eastAsia="Times New Roman" w:hAnsi="Bitstream Vera Sans Mono" w:cs="Courier New"/>
-          <w:color w:val="008000"/>
-          <w:sz w:val="20"/>
-          <w:szCs w:val="20"/>
-          <w:lang w:eastAsia="de-CH"/>
-        </w:rPr>
-        <w:t>alle grössenabhängigen angaben abhängig von puzzlegrösse</w:t>
-      </w:r>
-      <w:r>
-        <w:rPr>
-          <w:rFonts w:ascii="Bitstream Vera Sans Mono" w:eastAsia="Times New Roman" w:hAnsi="Bitstream Vera Sans Mono" w:cs="Courier New"/>
-          <w:color w:val="C0C0C0"/>
-          <w:sz w:val="20"/>
-          <w:szCs w:val="20"/>
-          <w:lang w:eastAsia="de-CH"/>
-        </w:rPr>
-        <w:t xml:space="preserve"> </w:t>
-      </w:r>
-      <w:commentRangeEnd w:id="11"/>
-      <w:r>
-        <w:rPr>
-          <w:rStyle w:val="Kommentarzeichen"/>
-        </w:rPr>
-        <w:commentReference w:id="11"/>
-      </w:r>
-    </w:p>
-    <w:p>
-      <w:pPr>
-        <w:tabs>
-          <w:tab w:val="left" w:pos="916"/>
-          <w:tab w:val="left" w:pos="1832"/>
-          <w:tab w:val="left" w:pos="2748"/>
-          <w:tab w:val="left" w:pos="3664"/>
-          <w:tab w:val="left" w:pos="4580"/>
-          <w:tab w:val="left" w:pos="5496"/>
-          <w:tab w:val="left" w:pos="6412"/>
-          <w:tab w:val="left" w:pos="7328"/>
-          <w:tab w:val="left" w:pos="8244"/>
-          <w:tab w:val="left" w:pos="9160"/>
-          <w:tab w:val="left" w:pos="10076"/>
-          <w:tab w:val="left" w:pos="10992"/>
-          <w:tab w:val="left" w:pos="11908"/>
-          <w:tab w:val="left" w:pos="12824"/>
-          <w:tab w:val="left" w:pos="13740"/>
-          <w:tab w:val="left" w:pos="14656"/>
-        </w:tabs>
-        <w:spacing w:after="0" w:line="240" w:lineRule="auto"/>
-        <w:rPr>
-          <w:rFonts w:ascii="Bitstream Vera Sans Mono" w:eastAsia="Times New Roman" w:hAnsi="Bitstream Vera Sans Mono" w:cs="Courier New"/>
-          <w:color w:val="C0C0C0"/>
-          <w:sz w:val="20"/>
-          <w:szCs w:val="20"/>
-          <w:lang w:eastAsia="de-CH"/>
-        </w:rPr>
-      </w:pPr>
-      <w:commentRangeStart w:id="12"/>
-      <w:r>
-        <w:rPr>
-          <w:rFonts w:ascii="Bitstream Vera Sans Mono" w:eastAsia="Times New Roman" w:hAnsi="Bitstream Vera Sans Mono" w:cs="Courier New"/>
-          <w:color w:val="C0C0C0"/>
-          <w:sz w:val="20"/>
-          <w:szCs w:val="20"/>
-          <w:lang w:eastAsia="de-CH"/>
-        </w:rPr>
-        <w:t xml:space="preserve">    </w:t>
-      </w:r>
-      <w:r>
-        <w:rPr>
-          <w:rFonts w:ascii="Bitstream Vera Sans Mono" w:eastAsia="Times New Roman" w:hAnsi="Bitstream Vera Sans Mono" w:cs="Courier New"/>
-          <w:color w:val="008000"/>
-          <w:sz w:val="20"/>
-          <w:szCs w:val="20"/>
-          <w:lang w:eastAsia="de-CH"/>
-        </w:rPr>
-        <w:t>//</w:t>
-      </w:r>
-      <w:r>
-        <w:rPr>
-          <w:rFonts w:ascii="Bitstream Vera Sans Mono" w:eastAsia="Times New Roman" w:hAnsi="Bitstream Vera Sans Mono" w:cs="Courier New"/>
-          <w:color w:val="008000"/>
-          <w:sz w:val="20"/>
-          <w:szCs w:val="20"/>
-          <w:lang w:eastAsia="de-CH"/>
-        </w:rPr>
-        <w:t xml:space="preserve"> alle farbangaben mit CV_RGB(r, g, b) angeben</w:t>
-      </w:r>
-      <w:r>
-        <w:rPr>
-          <w:rFonts w:ascii="Bitstream Vera Sans Mono" w:eastAsia="Times New Roman" w:hAnsi="Bitstream Vera Sans Mono" w:cs="Courier New"/>
-          <w:color w:val="C0C0C0"/>
-          <w:sz w:val="20"/>
-          <w:szCs w:val="20"/>
-          <w:lang w:eastAsia="de-CH"/>
-        </w:rPr>
-        <w:t xml:space="preserve"> </w:t>
-      </w:r>
-      <w:commentRangeEnd w:id="12"/>
-      <w:r>
-        <w:rPr>
-          <w:rStyle w:val="Kommentarzeichen"/>
-        </w:rPr>
-        <w:commentReference w:id="12"/>
-      </w:r>
-    </w:p>
-    <w:p>
-      <w:pPr>
-        <w:tabs>
-          <w:tab w:val="left" w:pos="916"/>
-          <w:tab w:val="left" w:pos="1832"/>
-          <w:tab w:val="left" w:pos="2748"/>
-          <w:tab w:val="left" w:pos="3664"/>
-          <w:tab w:val="left" w:pos="4580"/>
-          <w:tab w:val="left" w:pos="5496"/>
-          <w:tab w:val="left" w:pos="6412"/>
-          <w:tab w:val="left" w:pos="7328"/>
-          <w:tab w:val="left" w:pos="8244"/>
-          <w:tab w:val="left" w:pos="9160"/>
-          <w:tab w:val="left" w:pos="10076"/>
-          <w:tab w:val="left" w:pos="10992"/>
-          <w:tab w:val="left" w:pos="11908"/>
-          <w:tab w:val="left" w:pos="12824"/>
-          <w:tab w:val="left" w:pos="13740"/>
-          <w:tab w:val="left" w:pos="14656"/>
-        </w:tabs>
-        <w:spacing w:after="0" w:line="240" w:lineRule="auto"/>
-        <w:rPr>
-          <w:rFonts w:ascii="Bitstream Vera Sans Mono" w:eastAsia="Times New Roman" w:hAnsi="Bitstream Vera Sans Mono" w:cs="Courier New"/>
-          <w:color w:val="008000"/>
-          <w:sz w:val="20"/>
-          <w:szCs w:val="20"/>
-          <w:lang w:eastAsia="de-CH"/>
-        </w:rPr>
-      </w:pPr>
-      <w:commentRangeStart w:id="13"/>
-      <w:r>
-        <w:rPr>
-          <w:rFonts w:ascii="Bitstream Vera Sans Mono" w:eastAsia="Times New Roman" w:hAnsi="Bitstream Vera Sans Mono" w:cs="Courier New"/>
-          <w:color w:val="C0C0C0"/>
-          <w:sz w:val="20"/>
-          <w:szCs w:val="20"/>
-          <w:lang w:eastAsia="de-CH"/>
-        </w:rPr>
-        <w:t xml:space="preserve">    </w:t>
-      </w:r>
-      <w:r>
-        <w:rPr>
-          <w:rFonts w:ascii="Bitstream Vera Sans Mono" w:eastAsia="Times New Roman" w:hAnsi="Bitstream Vera Sans Mono" w:cs="Courier New"/>
-          <w:color w:val="008000"/>
-          <w:sz w:val="20"/>
-          <w:szCs w:val="20"/>
-          <w:lang w:eastAsia="de-CH"/>
-        </w:rPr>
-        <w:t>//</w:t>
-      </w:r>
-      <w:r>
-        <w:rPr>
-          <w:rFonts w:ascii="Bitstream Vera Sans Mono" w:eastAsia="Times New Roman" w:hAnsi="Bitstream Vera Sans Mono" w:cs="Courier New"/>
-          <w:color w:val="008000"/>
-          <w:sz w:val="20"/>
-          <w:szCs w:val="20"/>
-          <w:lang w:eastAsia="de-CH"/>
-        </w:rPr>
-        <w:t xml:space="preserve"> überall wo ein problem is mit den datentypen,</w:t>
-      </w:r>
-      <w:r>
-        <w:rPr>
-          <w:rFonts w:ascii="Bitstream Vera Sans Mono" w:eastAsia="Times New Roman" w:hAnsi="Bitstream Vera Sans Mono" w:cs="Courier New"/>
-          <w:color w:val="008000"/>
-          <w:sz w:val="20"/>
-          <w:szCs w:val="20"/>
-          <w:lang w:eastAsia="de-CH"/>
-        </w:rPr>
-        <w:t xml:space="preserve"> cv::Mat() drum.</w:t>
-      </w:r>
-      <w:commentRangeEnd w:id="13"/>
-      <w:r>
-        <w:rPr>
-          <w:rStyle w:val="Kommentarzeichen"/>
-        </w:rPr>
-        <w:commentReference w:id="13"/>
-      </w:r>
-    </w:p>
-    <w:p>
-      <w:pPr>
-        <w:tabs>
-          <w:tab w:val="left" w:pos="916"/>
-          <w:tab w:val="left" w:pos="1832"/>
-          <w:tab w:val="left" w:pos="2748"/>
-          <w:tab w:val="left" w:pos="3664"/>
-          <w:tab w:val="left" w:pos="4580"/>
-          <w:tab w:val="left" w:pos="5496"/>
-          <w:tab w:val="left" w:pos="6412"/>
-          <w:tab w:val="left" w:pos="7328"/>
-          <w:tab w:val="left" w:pos="8244"/>
-          <w:tab w:val="left" w:pos="9160"/>
-          <w:tab w:val="left" w:pos="10076"/>
-          <w:tab w:val="left" w:pos="10992"/>
-          <w:tab w:val="left" w:pos="11908"/>
-          <w:tab w:val="left" w:pos="12824"/>
-          <w:tab w:val="left" w:pos="13740"/>
-          <w:tab w:val="left" w:pos="14656"/>
-        </w:tabs>
-        <w:spacing w:after="0" w:line="240" w:lineRule="auto"/>
-        <w:rPr>
-          <w:rFonts w:ascii="Bitstream Vera Sans Mono" w:eastAsia="Times New Roman" w:hAnsi="Bitstream Vera Sans Mono" w:cs="Courier New"/>
-          <w:color w:val="008000"/>
-          <w:sz w:val="20"/>
-          <w:szCs w:val="20"/>
-          <w:lang w:eastAsia="de-CH"/>
-        </w:rPr>
-      </w:pPr>
-      <w:commentRangeStart w:id="14"/>
-      <w:r>
-        <w:rPr>
-          <w:rFonts w:ascii="Bitstream Vera Sans Mono" w:eastAsia="Times New Roman" w:hAnsi="Bitstream Vera Sans Mono" w:cs="Courier New"/>
-          <w:color w:val="C0C0C0"/>
-          <w:sz w:val="20"/>
-          <w:szCs w:val="20"/>
-          <w:lang w:eastAsia="de-CH"/>
-        </w:rPr>
-        <w:lastRenderedPageBreak/>
-        <w:t xml:space="preserve">    </w:t>
-      </w:r>
-      <w:r>
-        <w:rPr>
-          <w:rFonts w:ascii="Bitstream Vera Sans Mono" w:eastAsia="Times New Roman" w:hAnsi="Bitstream Vera Sans Mono" w:cs="Courier New"/>
-          <w:color w:val="008000"/>
-          <w:sz w:val="20"/>
-          <w:szCs w:val="20"/>
-          <w:lang w:eastAsia="de-CH"/>
-        </w:rPr>
-        <w:t>//</w:t>
-      </w:r>
-      <w:r>
-        <w:rPr>
-          <w:rFonts w:ascii="Bitstream Vera Sans Mono" w:eastAsia="Times New Roman" w:hAnsi="Bitstream Vera Sans Mono" w:cs="Courier New"/>
-          <w:color w:val="008000"/>
-          <w:sz w:val="20"/>
-          <w:szCs w:val="20"/>
-          <w:lang w:eastAsia="de-CH"/>
-        </w:rPr>
-        <w:t xml:space="preserve"> Konturen als closed zeichnen</w:t>
-      </w:r>
-      <w:commentRangeEnd w:id="14"/>
-      <w:r>
-        <w:rPr>
-          <w:rStyle w:val="Kommentarzeichen"/>
-        </w:rPr>
-        <w:commentReference w:id="14"/>
       </w:r>
     </w:p>
     <w:p>
@@ -4492,7 +4303,7 @@
       </w:r>
     </w:p>
   </w:comment>
-  <w:comment w:id="3" w:author="Cyril" w:date="2012-12-25T11:16:00Z" w:initials="C">
+  <w:comment w:id="3" w:author="Cyril" w:date="2012-12-25T10:08:00Z" w:initials="C">
     <w:p>
       <w:pPr>
         <w:pStyle w:val="Kommentartext"/>
@@ -4503,9 +4314,12 @@
         </w:rPr>
         <w:annotationRef/>
       </w:r>
+      <w:r>
+        <w:t>MB</w:t>
+      </w:r>
     </w:p>
   </w:comment>
-  <w:comment w:id="4" w:author="Cyril" w:date="2012-12-25T10:08:00Z" w:initials="C">
+  <w:comment w:id="4" w:author="Cyril" w:date="2012-12-25T10:09:00Z" w:initials="C">
     <w:p>
       <w:pPr>
         <w:pStyle w:val="Kommentartext"/>
@@ -4517,7 +4331,7 @@
         <w:annotationRef/>
       </w:r>
       <w:r>
-        <w:t>CS</w:t>
+        <w:t>MB</w:t>
       </w:r>
     </w:p>
   </w:comment>
@@ -4533,7 +4347,7 @@
         <w:annotationRef/>
       </w:r>
       <w:r>
-        <w:t>MB</w:t>
+        <w:t>Am schluss</w:t>
       </w:r>
     </w:p>
   </w:comment>
@@ -4549,123 +4363,27 @@
         <w:annotationRef/>
       </w:r>
       <w:r>
+        <w:t>Am schluss</w:t>
+      </w:r>
+    </w:p>
+  </w:comment>
+  <w:comment w:id="7" w:author="Cyril" w:date="2012-12-25T10:09:00Z" w:initials="C">
+    <w:p>
+      <w:pPr>
+        <w:pStyle w:val="Kommentartext"/>
+      </w:pPr>
+      <w:r>
+        <w:rPr>
+          <w:rStyle w:val="Kommentarzeichen"/>
+        </w:rPr>
+        <w:annotationRef/>
+      </w:r>
+      <w:r>
         <w:t>MB</w:t>
       </w:r>
     </w:p>
   </w:comment>
-  <w:comment w:id="7" w:author="Cyril" w:date="2012-12-25T10:08:00Z" w:initials="C">
-    <w:p>
-      <w:pPr>
-        <w:pStyle w:val="Kommentartext"/>
-      </w:pPr>
-      <w:r>
-        <w:rPr>
-          <w:rStyle w:val="Kommentarzeichen"/>
-        </w:rPr>
-        <w:annotationRef/>
-      </w:r>
-      <w:r>
-        <w:t>CS</w:t>
-      </w:r>
-    </w:p>
-  </w:comment>
-  <w:comment w:id="8" w:author="Cyril" w:date="2012-12-25T10:08:00Z" w:initials="C">
-    <w:p>
-      <w:pPr>
-        <w:pStyle w:val="Kommentartext"/>
-      </w:pPr>
-      <w:r>
-        <w:rPr>
-          <w:rStyle w:val="Kommentarzeichen"/>
-        </w:rPr>
-        <w:annotationRef/>
-      </w:r>
-      <w:r>
-        <w:t>Am schluss</w:t>
-      </w:r>
-    </w:p>
-  </w:comment>
-  <w:comment w:id="9" w:author="Cyril" w:date="2012-12-25T10:08:00Z" w:initials="C">
-    <w:p>
-      <w:pPr>
-        <w:pStyle w:val="Kommentartext"/>
-      </w:pPr>
-      <w:r>
-        <w:rPr>
-          <w:rStyle w:val="Kommentarzeichen"/>
-        </w:rPr>
-        <w:annotationRef/>
-      </w:r>
-      <w:r>
-        <w:t>Am schluss</w:t>
-      </w:r>
-    </w:p>
-  </w:comment>
-  <w:comment w:id="10" w:author="Cyril" w:date="2012-12-25T10:09:00Z" w:initials="C">
-    <w:p>
-      <w:pPr>
-        <w:pStyle w:val="Kommentartext"/>
-      </w:pPr>
-      <w:r>
-        <w:rPr>
-          <w:rStyle w:val="Kommentarzeichen"/>
-        </w:rPr>
-        <w:annotationRef/>
-      </w:r>
-      <w:r>
-        <w:t>Am schluss</w:t>
-      </w:r>
-    </w:p>
-  </w:comment>
-  <w:comment w:id="11" w:author="Cyril" w:date="2012-12-25T10:09:00Z" w:initials="C">
-    <w:p>
-      <w:pPr>
-        <w:pStyle w:val="Kommentartext"/>
-      </w:pPr>
-      <w:r>
-        <w:rPr>
-          <w:rStyle w:val="Kommentarzeichen"/>
-        </w:rPr>
-        <w:annotationRef/>
-      </w:r>
-      <w:r>
-        <w:t>MB</w:t>
-      </w:r>
-    </w:p>
-  </w:comment>
-  <w:comment w:id="12" w:author="Cyril" w:date="2012-12-25T10:50:00Z" w:initials="C">
-    <w:p>
-      <w:pPr>
-        <w:pStyle w:val="Kommentartext"/>
-      </w:pPr>
-      <w:r>
-        <w:rPr>
-          <w:rStyle w:val="Kommentarzeichen"/>
-        </w:rPr>
-        <w:annotationRef/>
-      </w:r>
-      <w:r>
-        <w:t>Am schluss</w:t>
-      </w:r>
-    </w:p>
-  </w:comment>
-  <w:comment w:id="13" w:author="Cyril" w:date="2012-12-25T12:41:00Z" w:initials="C">
-    <w:p>
-      <w:pPr>
-        <w:pStyle w:val="Kommentartext"/>
-      </w:pPr>
-      <w:r>
-        <w:rPr>
-          <w:rStyle w:val="Kommentarzeichen"/>
-        </w:rPr>
-        <w:annotationRef/>
-      </w:r>
-      <w:r>
-        <w:t>Am schluss</w:t>
-      </w:r>
-    </w:p>
-  </w:comment>
-  <w:comment w:id="14" w:author="Cyril" w:date="2012-12-25T12:42:00Z" w:initials="C">
+  <w:comment w:id="8" w:author="Cyril" w:date="2012-12-25T12:42:00Z" w:initials="C">
     <w:p>
       <w:pPr>
         <w:pStyle w:val="Kommentartext"/>
@@ -5312,7 +5030,7 @@
 </file>
 
 <file path=customXml/itemProps1.xml><?xml version="1.0" encoding="utf-8"?>
-<ds:datastoreItem xmlns:ds="http://schemas.openxmlformats.org/officeDocument/2006/customXml" ds:itemID="{30E6A23E-68C6-4CF3-BB96-50206C397F8D}">
+<ds:datastoreItem xmlns:ds="http://schemas.openxmlformats.org/officeDocument/2006/customXml" ds:itemID="{4EED3841-A2D6-4524-BD60-BA5FA65A99B6}">
   <ds:schemaRefs>
     <ds:schemaRef ds:uri="http://schemas.openxmlformats.org/officeDocument/2006/bibliography"/>
   </ds:schemaRefs>

</xml_diff>